<commit_message>
changed new chapter in lab2
</commit_message>
<xml_diff>
--- a/Raport/labworks_raport.docx
+++ b/Raport/labworks_raport.docx
@@ -27,9 +27,11 @@
               <w:spacing w:line="276" w:lineRule="auto"/>
               <w:jc w:val="center"/>
             </w:pPr>
+            <w:proofErr w:type="spellStart"/>
             <w:r>
               <w:t>Кашаев</w:t>
             </w:r>
+            <w:proofErr w:type="spellEnd"/>
           </w:p>
           <w:p>
             <w:pPr>
@@ -45,9 +47,11 @@
               <w:spacing w:line="276" w:lineRule="auto"/>
               <w:jc w:val="center"/>
             </w:pPr>
+            <w:proofErr w:type="spellStart"/>
             <w:r>
               <w:t>Хамзяевич</w:t>
             </w:r>
+            <w:proofErr w:type="spellEnd"/>
           </w:p>
         </w:tc>
         <w:tc>
@@ -1103,6 +1107,7 @@
         </w:rPr>
         <w:t>__</w:t>
       </w:r>
+      <w:proofErr w:type="spellStart"/>
       <w:r>
         <w:rPr>
           <w:rFonts w:ascii="Courier New" w:eastAsia="Times New Roman" w:hAnsi="Courier New" w:cs="Courier New"/>
@@ -1113,6 +1118,7 @@
         </w:rPr>
         <w:t>asm</w:t>
       </w:r>
+      <w:proofErr w:type="spellEnd"/>
       <w:r>
         <w:rPr>
           <w:rFonts w:ascii="Courier New" w:eastAsia="Times New Roman" w:hAnsi="Courier New" w:cs="Courier New"/>
@@ -1155,6 +1161,7 @@
         </w:rPr>
         <w:tab/>
       </w:r>
+      <w:proofErr w:type="spellStart"/>
       <w:r>
         <w:rPr>
           <w:rFonts w:ascii="Courier New" w:eastAsia="Times New Roman" w:hAnsi="Courier New" w:cs="Courier New"/>
@@ -1167,6 +1174,7 @@
         </w:rPr>
         <w:t>mov</w:t>
       </w:r>
+      <w:proofErr w:type="spellEnd"/>
       <w:r>
         <w:rPr>
           <w:rFonts w:ascii="Courier New" w:eastAsia="Times New Roman" w:hAnsi="Courier New" w:cs="Courier New"/>
@@ -1177,6 +1185,7 @@
         </w:rPr>
         <w:t xml:space="preserve"> </w:t>
       </w:r>
+      <w:proofErr w:type="spellStart"/>
       <w:r>
         <w:rPr>
           <w:rFonts w:ascii="Courier New" w:eastAsia="Times New Roman" w:hAnsi="Courier New" w:cs="Courier New"/>
@@ -1190,6 +1199,7 @@
         </w:rPr>
         <w:t>eax</w:t>
       </w:r>
+      <w:proofErr w:type="spellEnd"/>
       <w:r>
         <w:rPr>
           <w:rFonts w:ascii="Courier New" w:eastAsia="Times New Roman" w:hAnsi="Courier New" w:cs="Courier New"/>
@@ -1210,8 +1220,9 @@
           <w:szCs w:val="20"/>
           <w:lang w:eastAsia="ru-RU"/>
         </w:rPr>
-        <w:t xml:space="preserve"> 3;   //</w:t>
-      </w:r>
+        <w:t xml:space="preserve"> </w:t>
+      </w:r>
+      <w:proofErr w:type="gramStart"/>
       <w:r>
         <w:rPr>
           <w:rFonts w:ascii="Courier New" w:eastAsia="Times New Roman" w:hAnsi="Courier New" w:cs="Courier New"/>
@@ -1220,6 +1231,27 @@
           <w:szCs w:val="20"/>
           <w:lang w:eastAsia="ru-RU"/>
         </w:rPr>
+        <w:t xml:space="preserve">3;   </w:t>
+      </w:r>
+      <w:proofErr w:type="gramEnd"/>
+      <w:r>
+        <w:rPr>
+          <w:rFonts w:ascii="Courier New" w:eastAsia="Times New Roman" w:hAnsi="Courier New" w:cs="Courier New"/>
+          <w:color w:val="000000" w:themeColor="text1"/>
+          <w:sz w:val="20"/>
+          <w:szCs w:val="20"/>
+          <w:lang w:eastAsia="ru-RU"/>
+        </w:rPr>
+        <w:t>//</w:t>
+      </w:r>
+      <w:r>
+        <w:rPr>
+          <w:rFonts w:ascii="Courier New" w:eastAsia="Times New Roman" w:hAnsi="Courier New" w:cs="Courier New"/>
+          <w:color w:val="000000" w:themeColor="text1"/>
+          <w:sz w:val="20"/>
+          <w:szCs w:val="20"/>
+          <w:lang w:eastAsia="ru-RU"/>
+        </w:rPr>
         <w:t>Константу</w:t>
       </w:r>
       <w:r>
@@ -1252,6 +1284,7 @@
         </w:rPr>
         <w:t xml:space="preserve"> </w:t>
       </w:r>
+      <w:proofErr w:type="spellStart"/>
       <w:r>
         <w:rPr>
           <w:rFonts w:ascii="Courier New" w:eastAsia="Times New Roman" w:hAnsi="Courier New" w:cs="Courier New"/>
@@ -1262,6 +1295,7 @@
         </w:rPr>
         <w:t>eax</w:t>
       </w:r>
+      <w:proofErr w:type="spellEnd"/>
     </w:p>
     <w:p>
       <w:pPr>
@@ -1294,6 +1328,7 @@
         </w:rPr>
         <w:tab/>
       </w:r>
+      <w:proofErr w:type="spellStart"/>
       <w:r>
         <w:rPr>
           <w:rFonts w:ascii="Courier New" w:eastAsia="Times New Roman" w:hAnsi="Courier New" w:cs="Courier New"/>
@@ -1306,6 +1341,7 @@
         </w:rPr>
         <w:t>mov</w:t>
       </w:r>
+      <w:proofErr w:type="spellEnd"/>
       <w:r>
         <w:rPr>
           <w:rFonts w:ascii="Courier New" w:eastAsia="Times New Roman" w:hAnsi="Courier New" w:cs="Courier New"/>
@@ -1316,6 +1352,7 @@
         </w:rPr>
         <w:t xml:space="preserve"> </w:t>
       </w:r>
+      <w:proofErr w:type="spellStart"/>
       <w:r>
         <w:rPr>
           <w:rFonts w:ascii="Courier New" w:eastAsia="Times New Roman" w:hAnsi="Courier New" w:cs="Courier New"/>
@@ -1329,6 +1366,7 @@
         </w:rPr>
         <w:t>ebx</w:t>
       </w:r>
+      <w:proofErr w:type="spellEnd"/>
       <w:r>
         <w:rPr>
           <w:rFonts w:ascii="Courier New" w:eastAsia="Times New Roman" w:hAnsi="Courier New" w:cs="Courier New"/>
@@ -1351,6 +1389,7 @@
         </w:rPr>
         <w:t xml:space="preserve"> </w:t>
       </w:r>
+      <w:proofErr w:type="spellStart"/>
       <w:r>
         <w:rPr>
           <w:rFonts w:ascii="Courier New" w:eastAsia="Times New Roman" w:hAnsi="Courier New" w:cs="Courier New"/>
@@ -1364,15 +1403,38 @@
         </w:rPr>
         <w:t>eax</w:t>
       </w:r>
-      <w:r>
-        <w:rPr>
-          <w:rFonts w:ascii="Courier New" w:eastAsia="Times New Roman" w:hAnsi="Courier New" w:cs="Courier New"/>
-          <w:color w:val="000000" w:themeColor="text1"/>
-          <w:sz w:val="20"/>
-          <w:szCs w:val="20"/>
-          <w:lang w:val="en-US" w:eastAsia="ru-RU"/>
-        </w:rPr>
-        <w:t xml:space="preserve">; //eax </w:t>
+      <w:proofErr w:type="spellEnd"/>
+      <w:r>
+        <w:rPr>
+          <w:rFonts w:ascii="Courier New" w:eastAsia="Times New Roman" w:hAnsi="Courier New" w:cs="Courier New"/>
+          <w:color w:val="000000" w:themeColor="text1"/>
+          <w:sz w:val="20"/>
+          <w:szCs w:val="20"/>
+          <w:lang w:val="en-US" w:eastAsia="ru-RU"/>
+        </w:rPr>
+        <w:t>; //</w:t>
+      </w:r>
+      <w:proofErr w:type="spellStart"/>
+      <w:r>
+        <w:rPr>
+          <w:rFonts w:ascii="Courier New" w:eastAsia="Times New Roman" w:hAnsi="Courier New" w:cs="Courier New"/>
+          <w:color w:val="000000" w:themeColor="text1"/>
+          <w:sz w:val="20"/>
+          <w:szCs w:val="20"/>
+          <w:lang w:val="en-US" w:eastAsia="ru-RU"/>
+        </w:rPr>
+        <w:t>eax</w:t>
+      </w:r>
+      <w:proofErr w:type="spellEnd"/>
+      <w:r>
+        <w:rPr>
+          <w:rFonts w:ascii="Courier New" w:eastAsia="Times New Roman" w:hAnsi="Courier New" w:cs="Courier New"/>
+          <w:color w:val="000000" w:themeColor="text1"/>
+          <w:sz w:val="20"/>
+          <w:szCs w:val="20"/>
+          <w:lang w:val="en-US" w:eastAsia="ru-RU"/>
+        </w:rPr>
+        <w:t xml:space="preserve"> </w:t>
       </w:r>
       <w:r>
         <w:rPr>
@@ -1392,8 +1454,20 @@
           <w:szCs w:val="20"/>
           <w:lang w:val="en-US" w:eastAsia="ru-RU"/>
         </w:rPr>
-        <w:t xml:space="preserve"> ebx</w:t>
-      </w:r>
+        <w:t xml:space="preserve"> </w:t>
+      </w:r>
+      <w:proofErr w:type="spellStart"/>
+      <w:r>
+        <w:rPr>
+          <w:rFonts w:ascii="Courier New" w:eastAsia="Times New Roman" w:hAnsi="Courier New" w:cs="Courier New"/>
+          <w:color w:val="000000" w:themeColor="text1"/>
+          <w:sz w:val="20"/>
+          <w:szCs w:val="20"/>
+          <w:lang w:val="en-US" w:eastAsia="ru-RU"/>
+        </w:rPr>
+        <w:t>ebx</w:t>
+      </w:r>
+      <w:proofErr w:type="spellEnd"/>
     </w:p>
     <w:p>
       <w:pPr>
@@ -1426,6 +1500,7 @@
         </w:rPr>
         <w:tab/>
       </w:r>
+      <w:proofErr w:type="spellStart"/>
       <w:r>
         <w:rPr>
           <w:rFonts w:ascii="Courier New" w:eastAsia="Times New Roman" w:hAnsi="Courier New" w:cs="Courier New"/>
@@ -1438,6 +1513,7 @@
         </w:rPr>
         <w:t>mov</w:t>
       </w:r>
+      <w:proofErr w:type="spellEnd"/>
       <w:r>
         <w:rPr>
           <w:rFonts w:ascii="Courier New" w:eastAsia="Times New Roman" w:hAnsi="Courier New" w:cs="Courier New"/>
@@ -1448,6 +1524,7 @@
         </w:rPr>
         <w:t xml:space="preserve"> </w:t>
       </w:r>
+      <w:proofErr w:type="spellStart"/>
       <w:r>
         <w:rPr>
           <w:rFonts w:ascii="Courier New" w:eastAsia="Times New Roman" w:hAnsi="Courier New" w:cs="Courier New"/>
@@ -1461,6 +1538,7 @@
         </w:rPr>
         <w:t>eax</w:t>
       </w:r>
+      <w:proofErr w:type="spellEnd"/>
       <w:r>
         <w:rPr>
           <w:rFonts w:ascii="Courier New" w:eastAsia="Times New Roman" w:hAnsi="Courier New" w:cs="Courier New"/>
@@ -1481,7 +1559,29 @@
           <w:szCs w:val="20"/>
           <w:lang w:val="en-US" w:eastAsia="ru-RU"/>
         </w:rPr>
-        <w:t xml:space="preserve"> 4;   //</w:t>
+        <w:t xml:space="preserve"> </w:t>
+      </w:r>
+      <w:proofErr w:type="gramStart"/>
+      <w:r>
+        <w:rPr>
+          <w:rFonts w:ascii="Courier New" w:eastAsia="Times New Roman" w:hAnsi="Courier New" w:cs="Courier New"/>
+          <w:color w:val="000000" w:themeColor="text1"/>
+          <w:sz w:val="20"/>
+          <w:szCs w:val="20"/>
+          <w:lang w:val="en-US" w:eastAsia="ru-RU"/>
+        </w:rPr>
+        <w:t xml:space="preserve">4;   </w:t>
+      </w:r>
+      <w:proofErr w:type="gramEnd"/>
+      <w:r>
+        <w:rPr>
+          <w:rFonts w:ascii="Courier New" w:eastAsia="Times New Roman" w:hAnsi="Courier New" w:cs="Courier New"/>
+          <w:color w:val="000000" w:themeColor="text1"/>
+          <w:sz w:val="20"/>
+          <w:szCs w:val="20"/>
+          <w:lang w:val="en-US" w:eastAsia="ru-RU"/>
+        </w:rPr>
+        <w:t>//</w:t>
       </w:r>
       <w:r>
         <w:rPr>
@@ -1523,6 +1623,7 @@
         </w:rPr>
         <w:t xml:space="preserve"> </w:t>
       </w:r>
+      <w:proofErr w:type="spellStart"/>
       <w:r>
         <w:rPr>
           <w:rFonts w:ascii="Courier New" w:eastAsia="Times New Roman" w:hAnsi="Courier New" w:cs="Courier New"/>
@@ -1533,6 +1634,7 @@
         </w:rPr>
         <w:t>eax</w:t>
       </w:r>
+      <w:proofErr w:type="spellEnd"/>
       <w:r>
         <w:rPr>
           <w:rFonts w:ascii="Courier New" w:eastAsia="Times New Roman" w:hAnsi="Courier New" w:cs="Courier New"/>
@@ -1600,6 +1702,7 @@
         </w:rPr>
         <w:t xml:space="preserve"> </w:t>
       </w:r>
+      <w:proofErr w:type="spellStart"/>
       <w:r>
         <w:rPr>
           <w:rFonts w:ascii="Courier New" w:eastAsia="Times New Roman" w:hAnsi="Courier New" w:cs="Courier New"/>
@@ -1613,6 +1716,7 @@
         </w:rPr>
         <w:t>eax</w:t>
       </w:r>
+      <w:proofErr w:type="spellEnd"/>
       <w:r>
         <w:rPr>
           <w:rFonts w:ascii="Courier New" w:eastAsia="Times New Roman" w:hAnsi="Courier New" w:cs="Courier New"/>
@@ -1635,6 +1739,7 @@
         </w:rPr>
         <w:t xml:space="preserve"> </w:t>
       </w:r>
+      <w:proofErr w:type="spellStart"/>
       <w:r>
         <w:rPr>
           <w:rFonts w:ascii="Courier New" w:eastAsia="Times New Roman" w:hAnsi="Courier New" w:cs="Courier New"/>
@@ -1648,15 +1753,82 @@
         </w:rPr>
         <w:t>ebx</w:t>
       </w:r>
-      <w:r>
-        <w:rPr>
-          <w:rFonts w:ascii="Courier New" w:eastAsia="Times New Roman" w:hAnsi="Courier New" w:cs="Courier New"/>
-          <w:color w:val="000000" w:themeColor="text1"/>
-          <w:sz w:val="20"/>
-          <w:szCs w:val="20"/>
-          <w:lang w:val="en-US" w:eastAsia="ru-RU"/>
-        </w:rPr>
-        <w:t xml:space="preserve">; // eax = eax + ebx </w:t>
+      <w:proofErr w:type="spellEnd"/>
+      <w:r>
+        <w:rPr>
+          <w:rFonts w:ascii="Courier New" w:eastAsia="Times New Roman" w:hAnsi="Courier New" w:cs="Courier New"/>
+          <w:color w:val="000000" w:themeColor="text1"/>
+          <w:sz w:val="20"/>
+          <w:szCs w:val="20"/>
+          <w:lang w:val="en-US" w:eastAsia="ru-RU"/>
+        </w:rPr>
+        <w:t xml:space="preserve">; // </w:t>
+      </w:r>
+      <w:proofErr w:type="spellStart"/>
+      <w:r>
+        <w:rPr>
+          <w:rFonts w:ascii="Courier New" w:eastAsia="Times New Roman" w:hAnsi="Courier New" w:cs="Courier New"/>
+          <w:color w:val="000000" w:themeColor="text1"/>
+          <w:sz w:val="20"/>
+          <w:szCs w:val="20"/>
+          <w:lang w:val="en-US" w:eastAsia="ru-RU"/>
+        </w:rPr>
+        <w:t>eax</w:t>
+      </w:r>
+      <w:proofErr w:type="spellEnd"/>
+      <w:r>
+        <w:rPr>
+          <w:rFonts w:ascii="Courier New" w:eastAsia="Times New Roman" w:hAnsi="Courier New" w:cs="Courier New"/>
+          <w:color w:val="000000" w:themeColor="text1"/>
+          <w:sz w:val="20"/>
+          <w:szCs w:val="20"/>
+          <w:lang w:val="en-US" w:eastAsia="ru-RU"/>
+        </w:rPr>
+        <w:t xml:space="preserve"> = </w:t>
+      </w:r>
+      <w:proofErr w:type="spellStart"/>
+      <w:r>
+        <w:rPr>
+          <w:rFonts w:ascii="Courier New" w:eastAsia="Times New Roman" w:hAnsi="Courier New" w:cs="Courier New"/>
+          <w:color w:val="000000" w:themeColor="text1"/>
+          <w:sz w:val="20"/>
+          <w:szCs w:val="20"/>
+          <w:lang w:val="en-US" w:eastAsia="ru-RU"/>
+        </w:rPr>
+        <w:t>eax</w:t>
+      </w:r>
+      <w:proofErr w:type="spellEnd"/>
+      <w:r>
+        <w:rPr>
+          <w:rFonts w:ascii="Courier New" w:eastAsia="Times New Roman" w:hAnsi="Courier New" w:cs="Courier New"/>
+          <w:color w:val="000000" w:themeColor="text1"/>
+          <w:sz w:val="20"/>
+          <w:szCs w:val="20"/>
+          <w:lang w:val="en-US" w:eastAsia="ru-RU"/>
+        </w:rPr>
+        <w:t xml:space="preserve"> + </w:t>
+      </w:r>
+      <w:proofErr w:type="spellStart"/>
+      <w:r>
+        <w:rPr>
+          <w:rFonts w:ascii="Courier New" w:eastAsia="Times New Roman" w:hAnsi="Courier New" w:cs="Courier New"/>
+          <w:color w:val="000000" w:themeColor="text1"/>
+          <w:sz w:val="20"/>
+          <w:szCs w:val="20"/>
+          <w:lang w:val="en-US" w:eastAsia="ru-RU"/>
+        </w:rPr>
+        <w:t>ebx</w:t>
+      </w:r>
+      <w:proofErr w:type="spellEnd"/>
+      <w:r>
+        <w:rPr>
+          <w:rFonts w:ascii="Courier New" w:eastAsia="Times New Roman" w:hAnsi="Courier New" w:cs="Courier New"/>
+          <w:color w:val="000000" w:themeColor="text1"/>
+          <w:sz w:val="20"/>
+          <w:szCs w:val="20"/>
+          <w:lang w:val="en-US" w:eastAsia="ru-RU"/>
+        </w:rPr>
+        <w:t xml:space="preserve"> </w:t>
       </w:r>
     </w:p>
     <w:p>
@@ -1712,6 +1884,7 @@
         </w:rPr>
         <w:t xml:space="preserve"> </w:t>
       </w:r>
+      <w:proofErr w:type="spellStart"/>
       <w:r>
         <w:rPr>
           <w:rFonts w:ascii="Courier New" w:eastAsia="Times New Roman" w:hAnsi="Courier New" w:cs="Courier New"/>
@@ -1725,6 +1898,7 @@
         </w:rPr>
         <w:t>eax</w:t>
       </w:r>
+      <w:proofErr w:type="spellEnd"/>
       <w:r>
         <w:rPr>
           <w:rFonts w:ascii="Courier New" w:eastAsia="Times New Roman" w:hAnsi="Courier New" w:cs="Courier New"/>
@@ -1747,6 +1921,7 @@
         </w:rPr>
         <w:t xml:space="preserve"> </w:t>
       </w:r>
+      <w:proofErr w:type="spellStart"/>
       <w:r>
         <w:rPr>
           <w:rFonts w:ascii="Courier New" w:eastAsia="Times New Roman" w:hAnsi="Courier New" w:cs="Courier New"/>
@@ -1760,16 +1935,73 @@
         </w:rPr>
         <w:t>ebx</w:t>
       </w:r>
-      <w:r>
-        <w:rPr>
-          <w:rFonts w:ascii="Courier New" w:eastAsia="Times New Roman" w:hAnsi="Courier New" w:cs="Courier New"/>
-          <w:color w:val="000000" w:themeColor="text1"/>
-          <w:sz w:val="20"/>
-          <w:szCs w:val="20"/>
-          <w:lang w:val="en-US" w:eastAsia="ru-RU"/>
-        </w:rPr>
-        <w:t>; // eax = eax - ebx</w:t>
-      </w:r>
+      <w:proofErr w:type="spellEnd"/>
+      <w:r>
+        <w:rPr>
+          <w:rFonts w:ascii="Courier New" w:eastAsia="Times New Roman" w:hAnsi="Courier New" w:cs="Courier New"/>
+          <w:color w:val="000000" w:themeColor="text1"/>
+          <w:sz w:val="20"/>
+          <w:szCs w:val="20"/>
+          <w:lang w:val="en-US" w:eastAsia="ru-RU"/>
+        </w:rPr>
+        <w:t xml:space="preserve">; // </w:t>
+      </w:r>
+      <w:proofErr w:type="spellStart"/>
+      <w:r>
+        <w:rPr>
+          <w:rFonts w:ascii="Courier New" w:eastAsia="Times New Roman" w:hAnsi="Courier New" w:cs="Courier New"/>
+          <w:color w:val="000000" w:themeColor="text1"/>
+          <w:sz w:val="20"/>
+          <w:szCs w:val="20"/>
+          <w:lang w:val="en-US" w:eastAsia="ru-RU"/>
+        </w:rPr>
+        <w:t>eax</w:t>
+      </w:r>
+      <w:proofErr w:type="spellEnd"/>
+      <w:r>
+        <w:rPr>
+          <w:rFonts w:ascii="Courier New" w:eastAsia="Times New Roman" w:hAnsi="Courier New" w:cs="Courier New"/>
+          <w:color w:val="000000" w:themeColor="text1"/>
+          <w:sz w:val="20"/>
+          <w:szCs w:val="20"/>
+          <w:lang w:val="en-US" w:eastAsia="ru-RU"/>
+        </w:rPr>
+        <w:t xml:space="preserve"> = </w:t>
+      </w:r>
+      <w:proofErr w:type="spellStart"/>
+      <w:r>
+        <w:rPr>
+          <w:rFonts w:ascii="Courier New" w:eastAsia="Times New Roman" w:hAnsi="Courier New" w:cs="Courier New"/>
+          <w:color w:val="000000" w:themeColor="text1"/>
+          <w:sz w:val="20"/>
+          <w:szCs w:val="20"/>
+          <w:lang w:val="en-US" w:eastAsia="ru-RU"/>
+        </w:rPr>
+        <w:t>eax</w:t>
+      </w:r>
+      <w:proofErr w:type="spellEnd"/>
+      <w:r>
+        <w:rPr>
+          <w:rFonts w:ascii="Courier New" w:eastAsia="Times New Roman" w:hAnsi="Courier New" w:cs="Courier New"/>
+          <w:color w:val="000000" w:themeColor="text1"/>
+          <w:sz w:val="20"/>
+          <w:szCs w:val="20"/>
+          <w:lang w:val="en-US" w:eastAsia="ru-RU"/>
+        </w:rPr>
+        <w:t xml:space="preserve"> - </w:t>
+      </w:r>
+      <w:proofErr w:type="spellStart"/>
+      <w:r>
+        <w:rPr>
+          <w:rFonts w:ascii="Courier New" w:eastAsia="Times New Roman" w:hAnsi="Courier New" w:cs="Courier New"/>
+          <w:color w:val="000000" w:themeColor="text1"/>
+          <w:sz w:val="20"/>
+          <w:szCs w:val="20"/>
+          <w:lang w:val="en-US" w:eastAsia="ru-RU"/>
+        </w:rPr>
+        <w:t>ebx</w:t>
+      </w:r>
+      <w:proofErr w:type="spellEnd"/>
     </w:p>
     <w:p>
       <w:pPr>
@@ -1824,6 +2056,7 @@
         </w:rPr>
         <w:tab/>
       </w:r>
+      <w:proofErr w:type="spellStart"/>
       <w:r>
         <w:rPr>
           <w:rFonts w:ascii="Courier New" w:eastAsia="Times New Roman" w:hAnsi="Courier New" w:cs="Courier New"/>
@@ -1836,6 +2069,7 @@
         </w:rPr>
         <w:t>inc</w:t>
       </w:r>
+      <w:proofErr w:type="spellEnd"/>
       <w:r>
         <w:rPr>
           <w:rFonts w:ascii="Courier New" w:eastAsia="Times New Roman" w:hAnsi="Courier New" w:cs="Courier New"/>
@@ -1846,6 +2080,8 @@
         </w:rPr>
         <w:t xml:space="preserve"> </w:t>
       </w:r>
+      <w:proofErr w:type="spellStart"/>
+      <w:proofErr w:type="gramStart"/>
       <w:r>
         <w:rPr>
           <w:rFonts w:ascii="Courier New" w:eastAsia="Times New Roman" w:hAnsi="Courier New" w:cs="Courier New"/>
@@ -1859,15 +2095,71 @@
         </w:rPr>
         <w:t>eax</w:t>
       </w:r>
-      <w:r>
-        <w:rPr>
-          <w:rFonts w:ascii="Courier New" w:eastAsia="Times New Roman" w:hAnsi="Courier New" w:cs="Courier New"/>
-          <w:color w:val="000000" w:themeColor="text1"/>
-          <w:sz w:val="20"/>
-          <w:szCs w:val="20"/>
-          <w:lang w:val="en-US" w:eastAsia="ru-RU"/>
-        </w:rPr>
-        <w:t>;      //eax = eax + 1</w:t>
+      <w:proofErr w:type="spellEnd"/>
+      <w:r>
+        <w:rPr>
+          <w:rFonts w:ascii="Courier New" w:eastAsia="Times New Roman" w:hAnsi="Courier New" w:cs="Courier New"/>
+          <w:color w:val="000000" w:themeColor="text1"/>
+          <w:sz w:val="20"/>
+          <w:szCs w:val="20"/>
+          <w:lang w:val="en-US" w:eastAsia="ru-RU"/>
+        </w:rPr>
+        <w:t xml:space="preserve">;   </w:t>
+      </w:r>
+      <w:proofErr w:type="gramEnd"/>
+      <w:r>
+        <w:rPr>
+          <w:rFonts w:ascii="Courier New" w:eastAsia="Times New Roman" w:hAnsi="Courier New" w:cs="Courier New"/>
+          <w:color w:val="000000" w:themeColor="text1"/>
+          <w:sz w:val="20"/>
+          <w:szCs w:val="20"/>
+          <w:lang w:val="en-US" w:eastAsia="ru-RU"/>
+        </w:rPr>
+        <w:t xml:space="preserve">   //</w:t>
+      </w:r>
+      <w:proofErr w:type="spellStart"/>
+      <w:r>
+        <w:rPr>
+          <w:rFonts w:ascii="Courier New" w:eastAsia="Times New Roman" w:hAnsi="Courier New" w:cs="Courier New"/>
+          <w:color w:val="000000" w:themeColor="text1"/>
+          <w:sz w:val="20"/>
+          <w:szCs w:val="20"/>
+          <w:lang w:val="en-US" w:eastAsia="ru-RU"/>
+        </w:rPr>
+        <w:t>eax</w:t>
+      </w:r>
+      <w:proofErr w:type="spellEnd"/>
+      <w:r>
+        <w:rPr>
+          <w:rFonts w:ascii="Courier New" w:eastAsia="Times New Roman" w:hAnsi="Courier New" w:cs="Courier New"/>
+          <w:color w:val="000000" w:themeColor="text1"/>
+          <w:sz w:val="20"/>
+          <w:szCs w:val="20"/>
+          <w:lang w:val="en-US" w:eastAsia="ru-RU"/>
+        </w:rPr>
+        <w:t xml:space="preserve"> = </w:t>
+      </w:r>
+      <w:proofErr w:type="spellStart"/>
+      <w:r>
+        <w:rPr>
+          <w:rFonts w:ascii="Courier New" w:eastAsia="Times New Roman" w:hAnsi="Courier New" w:cs="Courier New"/>
+          <w:color w:val="000000" w:themeColor="text1"/>
+          <w:sz w:val="20"/>
+          <w:szCs w:val="20"/>
+          <w:lang w:val="en-US" w:eastAsia="ru-RU"/>
+        </w:rPr>
+        <w:t>eax</w:t>
+      </w:r>
+      <w:proofErr w:type="spellEnd"/>
+      <w:r>
+        <w:rPr>
+          <w:rFonts w:ascii="Courier New" w:eastAsia="Times New Roman" w:hAnsi="Courier New" w:cs="Courier New"/>
+          <w:color w:val="000000" w:themeColor="text1"/>
+          <w:sz w:val="20"/>
+          <w:szCs w:val="20"/>
+          <w:lang w:val="en-US" w:eastAsia="ru-RU"/>
+        </w:rPr>
+        <w:t xml:space="preserve"> + 1</w:t>
       </w:r>
     </w:p>
     <w:p>
@@ -1901,6 +2193,7 @@
         </w:rPr>
         <w:tab/>
       </w:r>
+      <w:proofErr w:type="spellStart"/>
       <w:r>
         <w:rPr>
           <w:rFonts w:ascii="Courier New" w:eastAsia="Times New Roman" w:hAnsi="Courier New" w:cs="Courier New"/>
@@ -1913,6 +2206,7 @@
         </w:rPr>
         <w:t>dec</w:t>
       </w:r>
+      <w:proofErr w:type="spellEnd"/>
       <w:r>
         <w:rPr>
           <w:rFonts w:ascii="Courier New" w:eastAsia="Times New Roman" w:hAnsi="Courier New" w:cs="Courier New"/>
@@ -1923,6 +2217,8 @@
         </w:rPr>
         <w:t xml:space="preserve"> </w:t>
       </w:r>
+      <w:proofErr w:type="spellStart"/>
+      <w:proofErr w:type="gramStart"/>
       <w:r>
         <w:rPr>
           <w:rFonts w:ascii="Courier New" w:eastAsia="Times New Roman" w:hAnsi="Courier New" w:cs="Courier New"/>
@@ -1936,15 +2232,71 @@
         </w:rPr>
         <w:t>eax</w:t>
       </w:r>
-      <w:r>
-        <w:rPr>
-          <w:rFonts w:ascii="Courier New" w:eastAsia="Times New Roman" w:hAnsi="Courier New" w:cs="Courier New"/>
-          <w:color w:val="000000" w:themeColor="text1"/>
-          <w:sz w:val="20"/>
-          <w:szCs w:val="20"/>
-          <w:lang w:val="en-US" w:eastAsia="ru-RU"/>
-        </w:rPr>
-        <w:t>;      //eax = eax - 1</w:t>
+      <w:proofErr w:type="spellEnd"/>
+      <w:r>
+        <w:rPr>
+          <w:rFonts w:ascii="Courier New" w:eastAsia="Times New Roman" w:hAnsi="Courier New" w:cs="Courier New"/>
+          <w:color w:val="000000" w:themeColor="text1"/>
+          <w:sz w:val="20"/>
+          <w:szCs w:val="20"/>
+          <w:lang w:val="en-US" w:eastAsia="ru-RU"/>
+        </w:rPr>
+        <w:t xml:space="preserve">;   </w:t>
+      </w:r>
+      <w:proofErr w:type="gramEnd"/>
+      <w:r>
+        <w:rPr>
+          <w:rFonts w:ascii="Courier New" w:eastAsia="Times New Roman" w:hAnsi="Courier New" w:cs="Courier New"/>
+          <w:color w:val="000000" w:themeColor="text1"/>
+          <w:sz w:val="20"/>
+          <w:szCs w:val="20"/>
+          <w:lang w:val="en-US" w:eastAsia="ru-RU"/>
+        </w:rPr>
+        <w:t xml:space="preserve">   //</w:t>
+      </w:r>
+      <w:proofErr w:type="spellStart"/>
+      <w:r>
+        <w:rPr>
+          <w:rFonts w:ascii="Courier New" w:eastAsia="Times New Roman" w:hAnsi="Courier New" w:cs="Courier New"/>
+          <w:color w:val="000000" w:themeColor="text1"/>
+          <w:sz w:val="20"/>
+          <w:szCs w:val="20"/>
+          <w:lang w:val="en-US" w:eastAsia="ru-RU"/>
+        </w:rPr>
+        <w:t>eax</w:t>
+      </w:r>
+      <w:proofErr w:type="spellEnd"/>
+      <w:r>
+        <w:rPr>
+          <w:rFonts w:ascii="Courier New" w:eastAsia="Times New Roman" w:hAnsi="Courier New" w:cs="Courier New"/>
+          <w:color w:val="000000" w:themeColor="text1"/>
+          <w:sz w:val="20"/>
+          <w:szCs w:val="20"/>
+          <w:lang w:val="en-US" w:eastAsia="ru-RU"/>
+        </w:rPr>
+        <w:t xml:space="preserve"> = </w:t>
+      </w:r>
+      <w:proofErr w:type="spellStart"/>
+      <w:r>
+        <w:rPr>
+          <w:rFonts w:ascii="Courier New" w:eastAsia="Times New Roman" w:hAnsi="Courier New" w:cs="Courier New"/>
+          <w:color w:val="000000" w:themeColor="text1"/>
+          <w:sz w:val="20"/>
+          <w:szCs w:val="20"/>
+          <w:lang w:val="en-US" w:eastAsia="ru-RU"/>
+        </w:rPr>
+        <w:t>eax</w:t>
+      </w:r>
+      <w:proofErr w:type="spellEnd"/>
+      <w:r>
+        <w:rPr>
+          <w:rFonts w:ascii="Courier New" w:eastAsia="Times New Roman" w:hAnsi="Courier New" w:cs="Courier New"/>
+          <w:color w:val="000000" w:themeColor="text1"/>
+          <w:sz w:val="20"/>
+          <w:szCs w:val="20"/>
+          <w:lang w:val="en-US" w:eastAsia="ru-RU"/>
+        </w:rPr>
+        <w:t xml:space="preserve"> - 1</w:t>
       </w:r>
     </w:p>
     <w:p>
@@ -2207,6 +2559,7 @@
           <w:lang w:val="en-US" w:eastAsia="ru-RU"/>
         </w:rPr>
       </w:pPr>
+      <w:proofErr w:type="spellStart"/>
       <w:r>
         <w:rPr>
           <w:rFonts w:ascii="Courier New" w:eastAsia="Times New Roman" w:hAnsi="Courier New" w:cs="Courier New"/>
@@ -2219,6 +2572,7 @@
         </w:rPr>
         <w:t>mul</w:t>
       </w:r>
+      <w:proofErr w:type="spellEnd"/>
       <w:r>
         <w:rPr>
           <w:rFonts w:ascii="Courier New" w:eastAsia="Times New Roman" w:hAnsi="Courier New" w:cs="Courier New"/>
@@ -2229,6 +2583,7 @@
         </w:rPr>
         <w:t xml:space="preserve"> </w:t>
       </w:r>
+      <w:proofErr w:type="spellStart"/>
       <w:r>
         <w:rPr>
           <w:rFonts w:ascii="Courier New" w:eastAsia="Times New Roman" w:hAnsi="Courier New" w:cs="Courier New"/>
@@ -2242,15 +2597,38 @@
         </w:rPr>
         <w:t>bl</w:t>
       </w:r>
-      <w:r>
-        <w:rPr>
-          <w:rFonts w:ascii="Courier New" w:eastAsia="Times New Roman" w:hAnsi="Courier New" w:cs="Courier New"/>
-          <w:color w:val="000000" w:themeColor="text1"/>
-          <w:sz w:val="20"/>
-          <w:szCs w:val="20"/>
-          <w:lang w:val="en-US" w:eastAsia="ru-RU"/>
-        </w:rPr>
-        <w:t xml:space="preserve">    ;AX = AL * BL</w:t>
+      <w:proofErr w:type="spellEnd"/>
+      <w:r>
+        <w:rPr>
+          <w:rFonts w:ascii="Courier New" w:eastAsia="Times New Roman" w:hAnsi="Courier New" w:cs="Courier New"/>
+          <w:color w:val="000000" w:themeColor="text1"/>
+          <w:sz w:val="20"/>
+          <w:szCs w:val="20"/>
+          <w:lang w:val="en-US" w:eastAsia="ru-RU"/>
+        </w:rPr>
+        <w:t xml:space="preserve">  </w:t>
+      </w:r>
+      <w:proofErr w:type="gramStart"/>
+      <w:r>
+        <w:rPr>
+          <w:rFonts w:ascii="Courier New" w:eastAsia="Times New Roman" w:hAnsi="Courier New" w:cs="Courier New"/>
+          <w:color w:val="000000" w:themeColor="text1"/>
+          <w:sz w:val="20"/>
+          <w:szCs w:val="20"/>
+          <w:lang w:val="en-US" w:eastAsia="ru-RU"/>
+        </w:rPr>
+        <w:t xml:space="preserve">  ;AX</w:t>
+      </w:r>
+      <w:proofErr w:type="gramEnd"/>
+      <w:r>
+        <w:rPr>
+          <w:rFonts w:ascii="Courier New" w:eastAsia="Times New Roman" w:hAnsi="Courier New" w:cs="Courier New"/>
+          <w:color w:val="000000" w:themeColor="text1"/>
+          <w:sz w:val="20"/>
+          <w:szCs w:val="20"/>
+          <w:lang w:val="en-US" w:eastAsia="ru-RU"/>
+        </w:rPr>
+        <w:t xml:space="preserve"> = AL * BL</w:t>
       </w:r>
     </w:p>
     <w:p>
@@ -2263,6 +2641,7 @@
           <w:lang w:val="en-US" w:eastAsia="ru-RU"/>
         </w:rPr>
       </w:pPr>
+      <w:proofErr w:type="spellStart"/>
       <w:r>
         <w:rPr>
           <w:rFonts w:ascii="Courier New" w:eastAsia="Times New Roman" w:hAnsi="Courier New" w:cs="Courier New"/>
@@ -2275,6 +2654,7 @@
         </w:rPr>
         <w:t>mul</w:t>
       </w:r>
+      <w:proofErr w:type="spellEnd"/>
       <w:r>
         <w:rPr>
           <w:rFonts w:ascii="Courier New" w:eastAsia="Times New Roman" w:hAnsi="Courier New" w:cs="Courier New"/>
@@ -2306,7 +2686,29 @@
           <w:szCs w:val="20"/>
           <w:lang w:val="en-US" w:eastAsia="ru-RU"/>
         </w:rPr>
-        <w:t xml:space="preserve">    ;DX:AX = AX * AX</w:t>
+        <w:t xml:space="preserve">  </w:t>
+      </w:r>
+      <w:proofErr w:type="gramStart"/>
+      <w:r>
+        <w:rPr>
+          <w:rFonts w:ascii="Courier New" w:eastAsia="Times New Roman" w:hAnsi="Courier New" w:cs="Courier New"/>
+          <w:color w:val="000000" w:themeColor="text1"/>
+          <w:sz w:val="20"/>
+          <w:szCs w:val="20"/>
+          <w:lang w:val="en-US" w:eastAsia="ru-RU"/>
+        </w:rPr>
+        <w:t xml:space="preserve">  ;DX</w:t>
+      </w:r>
+      <w:proofErr w:type="gramEnd"/>
+      <w:r>
+        <w:rPr>
+          <w:rFonts w:ascii="Courier New" w:eastAsia="Times New Roman" w:hAnsi="Courier New" w:cs="Courier New"/>
+          <w:color w:val="000000" w:themeColor="text1"/>
+          <w:sz w:val="20"/>
+          <w:szCs w:val="20"/>
+          <w:lang w:val="en-US" w:eastAsia="ru-RU"/>
+        </w:rPr>
+        <w:t>:AX = AX * AX</w:t>
       </w:r>
     </w:p>
     <w:p>
@@ -2476,6 +2878,7 @@
           <w:lang w:val="en-US" w:eastAsia="ru-RU"/>
         </w:rPr>
       </w:pPr>
+      <w:proofErr w:type="spellStart"/>
       <w:r>
         <w:rPr>
           <w:rFonts w:ascii="Courier New" w:eastAsia="Times New Roman" w:hAnsi="Courier New" w:cs="Courier New"/>
@@ -2488,6 +2891,7 @@
         </w:rPr>
         <w:t>imul</w:t>
       </w:r>
+      <w:proofErr w:type="spellEnd"/>
       <w:r>
         <w:rPr>
           <w:rFonts w:ascii="Courier New" w:eastAsia="Times New Roman" w:hAnsi="Courier New" w:cs="Courier New"/>
@@ -2519,7 +2923,29 @@
           <w:szCs w:val="20"/>
           <w:lang w:val="en-US" w:eastAsia="ru-RU"/>
         </w:rPr>
-        <w:t xml:space="preserve">           ;AX = AL * CL</w:t>
+        <w:t xml:space="preserve">         </w:t>
+      </w:r>
+      <w:proofErr w:type="gramStart"/>
+      <w:r>
+        <w:rPr>
+          <w:rFonts w:ascii="Courier New" w:eastAsia="Times New Roman" w:hAnsi="Courier New" w:cs="Courier New"/>
+          <w:color w:val="000000" w:themeColor="text1"/>
+          <w:sz w:val="20"/>
+          <w:szCs w:val="20"/>
+          <w:lang w:val="en-US" w:eastAsia="ru-RU"/>
+        </w:rPr>
+        <w:t xml:space="preserve">  ;AX</w:t>
+      </w:r>
+      <w:proofErr w:type="gramEnd"/>
+      <w:r>
+        <w:rPr>
+          <w:rFonts w:ascii="Courier New" w:eastAsia="Times New Roman" w:hAnsi="Courier New" w:cs="Courier New"/>
+          <w:color w:val="000000" w:themeColor="text1"/>
+          <w:sz w:val="20"/>
+          <w:szCs w:val="20"/>
+          <w:lang w:val="en-US" w:eastAsia="ru-RU"/>
+        </w:rPr>
+        <w:t xml:space="preserve"> = AL * CL</w:t>
       </w:r>
     </w:p>
     <w:p>
@@ -2534,6 +2960,7 @@
           <w:lang w:val="en-US" w:eastAsia="ru-RU"/>
         </w:rPr>
       </w:pPr>
+      <w:proofErr w:type="spellStart"/>
       <w:r>
         <w:rPr>
           <w:rFonts w:ascii="Courier New" w:eastAsia="Times New Roman" w:hAnsi="Courier New" w:cs="Courier New"/>
@@ -2546,6 +2973,7 @@
         </w:rPr>
         <w:t>imul</w:t>
       </w:r>
+      <w:proofErr w:type="spellEnd"/>
       <w:r>
         <w:rPr>
           <w:rFonts w:ascii="Courier New" w:eastAsia="Times New Roman" w:hAnsi="Courier New" w:cs="Courier New"/>
@@ -2556,6 +2984,7 @@
         </w:rPr>
         <w:t xml:space="preserve"> </w:t>
       </w:r>
+      <w:proofErr w:type="spellStart"/>
       <w:r>
         <w:rPr>
           <w:rFonts w:ascii="Courier New" w:eastAsia="Times New Roman" w:hAnsi="Courier New" w:cs="Courier New"/>
@@ -2569,15 +2998,38 @@
         </w:rPr>
         <w:t>si</w:t>
       </w:r>
-      <w:r>
-        <w:rPr>
-          <w:rFonts w:ascii="Courier New" w:eastAsia="Times New Roman" w:hAnsi="Courier New" w:cs="Courier New"/>
-          <w:color w:val="000000" w:themeColor="text1"/>
-          <w:sz w:val="20"/>
-          <w:szCs w:val="20"/>
-          <w:lang w:val="en-US" w:eastAsia="ru-RU"/>
-        </w:rPr>
-        <w:t xml:space="preserve">           ;DX:AX = AX * SI</w:t>
+      <w:proofErr w:type="spellEnd"/>
+      <w:r>
+        <w:rPr>
+          <w:rFonts w:ascii="Courier New" w:eastAsia="Times New Roman" w:hAnsi="Courier New" w:cs="Courier New"/>
+          <w:color w:val="000000" w:themeColor="text1"/>
+          <w:sz w:val="20"/>
+          <w:szCs w:val="20"/>
+          <w:lang w:val="en-US" w:eastAsia="ru-RU"/>
+        </w:rPr>
+        <w:t xml:space="preserve">         </w:t>
+      </w:r>
+      <w:proofErr w:type="gramStart"/>
+      <w:r>
+        <w:rPr>
+          <w:rFonts w:ascii="Courier New" w:eastAsia="Times New Roman" w:hAnsi="Courier New" w:cs="Courier New"/>
+          <w:color w:val="000000" w:themeColor="text1"/>
+          <w:sz w:val="20"/>
+          <w:szCs w:val="20"/>
+          <w:lang w:val="en-US" w:eastAsia="ru-RU"/>
+        </w:rPr>
+        <w:t xml:space="preserve">  ;DX</w:t>
+      </w:r>
+      <w:proofErr w:type="gramEnd"/>
+      <w:r>
+        <w:rPr>
+          <w:rFonts w:ascii="Courier New" w:eastAsia="Times New Roman" w:hAnsi="Courier New" w:cs="Courier New"/>
+          <w:color w:val="000000" w:themeColor="text1"/>
+          <w:sz w:val="20"/>
+          <w:szCs w:val="20"/>
+          <w:lang w:val="en-US" w:eastAsia="ru-RU"/>
+        </w:rPr>
+        <w:t>:AX = AX * SI</w:t>
       </w:r>
     </w:p>
     <w:p>
@@ -2592,6 +3044,7 @@
           <w:lang w:val="en-US" w:eastAsia="ru-RU"/>
         </w:rPr>
       </w:pPr>
+      <w:proofErr w:type="spellStart"/>
       <w:r>
         <w:rPr>
           <w:rFonts w:ascii="Courier New" w:eastAsia="Times New Roman" w:hAnsi="Courier New" w:cs="Courier New"/>
@@ -2604,6 +3057,7 @@
         </w:rPr>
         <w:t>imul</w:t>
       </w:r>
+      <w:proofErr w:type="spellEnd"/>
       <w:r>
         <w:rPr>
           <w:rFonts w:ascii="Courier New" w:eastAsia="Times New Roman" w:hAnsi="Courier New" w:cs="Courier New"/>
@@ -2614,6 +3068,8 @@
         </w:rPr>
         <w:t xml:space="preserve"> </w:t>
       </w:r>
+      <w:proofErr w:type="spellStart"/>
+      <w:proofErr w:type="gramStart"/>
       <w:r>
         <w:rPr>
           <w:rFonts w:ascii="Courier New" w:eastAsia="Times New Roman" w:hAnsi="Courier New" w:cs="Courier New"/>
@@ -2652,6 +3108,8 @@
         </w:rPr>
         <w:t>ax</w:t>
       </w:r>
+      <w:proofErr w:type="spellEnd"/>
+      <w:proofErr w:type="gramEnd"/>
       <w:r>
         <w:rPr>
           <w:rFonts w:ascii="Courier New" w:eastAsia="Times New Roman" w:hAnsi="Courier New" w:cs="Courier New"/>
@@ -2675,6 +3133,7 @@
           <w:lang w:val="en-US" w:eastAsia="ru-RU"/>
         </w:rPr>
       </w:pPr>
+      <w:proofErr w:type="spellStart"/>
       <w:r>
         <w:rPr>
           <w:rFonts w:ascii="Courier New" w:eastAsia="Times New Roman" w:hAnsi="Courier New" w:cs="Courier New"/>
@@ -2687,6 +3146,7 @@
         </w:rPr>
         <w:t>imul</w:t>
       </w:r>
+      <w:proofErr w:type="spellEnd"/>
       <w:r>
         <w:rPr>
           <w:rFonts w:ascii="Courier New" w:eastAsia="Times New Roman" w:hAnsi="Courier New" w:cs="Courier New"/>
@@ -2697,6 +3157,7 @@
         </w:rPr>
         <w:t xml:space="preserve"> </w:t>
       </w:r>
+      <w:proofErr w:type="gramStart"/>
       <w:r>
         <w:rPr>
           <w:rFonts w:ascii="Courier New" w:eastAsia="Times New Roman" w:hAnsi="Courier New" w:cs="Courier New"/>
@@ -2722,6 +3183,7 @@
         </w:rPr>
         <w:t>,-</w:t>
       </w:r>
+      <w:proofErr w:type="gramEnd"/>
       <w:r>
         <w:rPr>
           <w:rFonts w:ascii="Courier New" w:eastAsia="Times New Roman" w:hAnsi="Courier New" w:cs="Courier New"/>
@@ -2745,6 +3207,7 @@
           <w:lang w:val="en-US" w:eastAsia="ru-RU"/>
         </w:rPr>
       </w:pPr>
+      <w:proofErr w:type="spellStart"/>
       <w:r>
         <w:rPr>
           <w:rFonts w:ascii="Courier New" w:eastAsia="Times New Roman" w:hAnsi="Courier New" w:cs="Courier New"/>
@@ -2757,6 +3220,7 @@
         </w:rPr>
         <w:t>imul</w:t>
       </w:r>
+      <w:proofErr w:type="spellEnd"/>
       <w:r>
         <w:rPr>
           <w:rFonts w:ascii="Courier New" w:eastAsia="Times New Roman" w:hAnsi="Courier New" w:cs="Courier New"/>
@@ -2767,6 +3231,7 @@
         </w:rPr>
         <w:t xml:space="preserve"> </w:t>
       </w:r>
+      <w:proofErr w:type="gramStart"/>
       <w:r>
         <w:rPr>
           <w:rFonts w:ascii="Courier New" w:eastAsia="Times New Roman" w:hAnsi="Courier New" w:cs="Courier New"/>
@@ -2805,6 +3270,7 @@
         </w:rPr>
         <w:t>bx</w:t>
       </w:r>
+      <w:proofErr w:type="gramEnd"/>
       <w:r>
         <w:rPr>
           <w:rFonts w:ascii="Courier New" w:eastAsia="Times New Roman" w:hAnsi="Courier New" w:cs="Courier New"/>
@@ -3184,6 +3650,7 @@
           <w:lang w:eastAsia="ru-RU"/>
         </w:rPr>
       </w:pPr>
+      <w:proofErr w:type="spellStart"/>
       <w:r>
         <w:rPr>
           <w:rFonts w:ascii="Courier New" w:eastAsia="Times New Roman" w:hAnsi="Courier New" w:cs="Courier New"/>
@@ -3196,6 +3663,7 @@
         </w:rPr>
         <w:t>div</w:t>
       </w:r>
+      <w:proofErr w:type="spellEnd"/>
       <w:r>
         <w:rPr>
           <w:rFonts w:ascii="Courier New" w:eastAsia="Times New Roman" w:hAnsi="Courier New" w:cs="Courier New"/>
@@ -3206,6 +3674,7 @@
         </w:rPr>
         <w:t xml:space="preserve"> </w:t>
       </w:r>
+      <w:proofErr w:type="spellStart"/>
       <w:r>
         <w:rPr>
           <w:rFonts w:ascii="Courier New" w:eastAsia="Times New Roman" w:hAnsi="Courier New" w:cs="Courier New"/>
@@ -3219,6 +3688,7 @@
         </w:rPr>
         <w:t>cl</w:t>
       </w:r>
+      <w:proofErr w:type="spellEnd"/>
       <w:r>
         <w:rPr>
           <w:rFonts w:ascii="Courier New" w:eastAsia="Times New Roman" w:hAnsi="Courier New" w:cs="Courier New"/>
@@ -3227,7 +3697,29 @@
           <w:szCs w:val="20"/>
           <w:lang w:eastAsia="ru-RU"/>
         </w:rPr>
-        <w:t xml:space="preserve">   ;AL = AX / CL, остаток в AH</w:t>
+        <w:t xml:space="preserve"> </w:t>
+      </w:r>
+      <w:proofErr w:type="gramStart"/>
+      <w:r>
+        <w:rPr>
+          <w:rFonts w:ascii="Courier New" w:eastAsia="Times New Roman" w:hAnsi="Courier New" w:cs="Courier New"/>
+          <w:color w:val="000000" w:themeColor="text1"/>
+          <w:sz w:val="20"/>
+          <w:szCs w:val="20"/>
+          <w:lang w:eastAsia="ru-RU"/>
+        </w:rPr>
+        <w:t xml:space="preserve">  ;AL</w:t>
+      </w:r>
+      <w:proofErr w:type="gramEnd"/>
+      <w:r>
+        <w:rPr>
+          <w:rFonts w:ascii="Courier New" w:eastAsia="Times New Roman" w:hAnsi="Courier New" w:cs="Courier New"/>
+          <w:color w:val="000000" w:themeColor="text1"/>
+          <w:sz w:val="20"/>
+          <w:szCs w:val="20"/>
+          <w:lang w:eastAsia="ru-RU"/>
+        </w:rPr>
+        <w:t xml:space="preserve"> = AX / CL, остаток в AH</w:t>
       </w:r>
     </w:p>
     <w:p>
@@ -3241,6 +3733,7 @@
           <w:lang w:eastAsia="ru-RU"/>
         </w:rPr>
       </w:pPr>
+      <w:proofErr w:type="spellStart"/>
       <w:r>
         <w:rPr>
           <w:rFonts w:ascii="Courier New" w:eastAsia="Times New Roman" w:hAnsi="Courier New" w:cs="Courier New"/>
@@ -3253,6 +3746,7 @@
         </w:rPr>
         <w:t>div</w:t>
       </w:r>
+      <w:proofErr w:type="spellEnd"/>
       <w:r>
         <w:rPr>
           <w:rFonts w:ascii="Courier New" w:eastAsia="Times New Roman" w:hAnsi="Courier New" w:cs="Courier New"/>
@@ -3263,6 +3757,7 @@
         </w:rPr>
         <w:t xml:space="preserve"> </w:t>
       </w:r>
+      <w:proofErr w:type="spellStart"/>
       <w:r>
         <w:rPr>
           <w:rFonts w:ascii="Courier New" w:eastAsia="Times New Roman" w:hAnsi="Courier New" w:cs="Courier New"/>
@@ -3276,6 +3771,7 @@
         </w:rPr>
         <w:t>di</w:t>
       </w:r>
+      <w:proofErr w:type="spellEnd"/>
       <w:r>
         <w:rPr>
           <w:rFonts w:ascii="Courier New" w:eastAsia="Times New Roman" w:hAnsi="Courier New" w:cs="Courier New"/>
@@ -3284,7 +3780,29 @@
           <w:szCs w:val="20"/>
           <w:lang w:eastAsia="ru-RU"/>
         </w:rPr>
-        <w:t xml:space="preserve">   ;AX = DX:AX / DI, остаток в DX</w:t>
+        <w:t xml:space="preserve"> </w:t>
+      </w:r>
+      <w:proofErr w:type="gramStart"/>
+      <w:r>
+        <w:rPr>
+          <w:rFonts w:ascii="Courier New" w:eastAsia="Times New Roman" w:hAnsi="Courier New" w:cs="Courier New"/>
+          <w:color w:val="000000" w:themeColor="text1"/>
+          <w:sz w:val="20"/>
+          <w:szCs w:val="20"/>
+          <w:lang w:eastAsia="ru-RU"/>
+        </w:rPr>
+        <w:t xml:space="preserve">  ;AX</w:t>
+      </w:r>
+      <w:proofErr w:type="gramEnd"/>
+      <w:r>
+        <w:rPr>
+          <w:rFonts w:ascii="Courier New" w:eastAsia="Times New Roman" w:hAnsi="Courier New" w:cs="Courier New"/>
+          <w:color w:val="000000" w:themeColor="text1"/>
+          <w:sz w:val="20"/>
+          <w:szCs w:val="20"/>
+          <w:lang w:eastAsia="ru-RU"/>
+        </w:rPr>
+        <w:t xml:space="preserve"> = DX:AX / DI, остаток в DX</w:t>
       </w:r>
     </w:p>
     <w:p/>
@@ -3335,13 +3853,22 @@
           <w:i/>
           <w:lang w:val="en-US"/>
         </w:rPr>
-        <w:t>*gcc</w:t>
-      </w:r>
+        <w:t>*</w:t>
+      </w:r>
+      <w:proofErr w:type="spellStart"/>
       <w:r>
         <w:rPr>
           <w:i/>
           <w:lang w:val="en-US"/>
         </w:rPr>
+        <w:t>gcc</w:t>
+      </w:r>
+      <w:proofErr w:type="spellEnd"/>
+      <w:r>
+        <w:rPr>
+          <w:i/>
+          <w:lang w:val="en-US"/>
+        </w:rPr>
         <w:t>:</w:t>
       </w:r>
       <w:r>
@@ -3356,21 +3883,37 @@
           <w:i/>
           <w:lang w:val="en-US"/>
         </w:rPr>
-        <w:t xml:space="preserve"> src.c – S</w:t>
-      </w:r>
-    </w:p>
-    <w:p>
-      <w:pPr>
+        <w:t xml:space="preserve"> </w:t>
+      </w:r>
+      <w:proofErr w:type="spellStart"/>
+      <w:r>
         <w:rPr>
           <w:i/>
           <w:lang w:val="en-US"/>
         </w:rPr>
-      </w:pPr>
+        <w:t>src.c</w:t>
+      </w:r>
+      <w:proofErr w:type="spellEnd"/>
       <w:r>
         <w:rPr>
           <w:i/>
           <w:lang w:val="en-US"/>
         </w:rPr>
+        <w:t xml:space="preserve"> – S</w:t>
+      </w:r>
+    </w:p>
+    <w:p>
+      <w:pPr>
+        <w:rPr>
+          <w:i/>
+          <w:lang w:val="en-US"/>
+        </w:rPr>
+      </w:pPr>
+      <w:r>
+        <w:rPr>
+          <w:i/>
+          <w:lang w:val="en-US"/>
+        </w:rPr>
         <w:t>*intel</w:t>
       </w:r>
       <w:r>
@@ -3392,8 +3935,17 @@
           <w:i/>
           <w:lang w:val="en-US"/>
         </w:rPr>
-        <w:t xml:space="preserve"> cl /FAs src.c</w:t>
-      </w:r>
+        <w:t xml:space="preserve"> cl /FAs </w:t>
+      </w:r>
+      <w:proofErr w:type="spellStart"/>
+      <w:r>
+        <w:rPr>
+          <w:i/>
+          <w:lang w:val="en-US"/>
+        </w:rPr>
+        <w:t>src.c</w:t>
+      </w:r>
+      <w:proofErr w:type="spellEnd"/>
     </w:p>
     <w:tbl>
       <w:tblPr>
@@ -3420,10 +3972,12 @@
               <w:spacing w:line="276" w:lineRule="auto"/>
               <w:jc w:val="center"/>
             </w:pPr>
+            <w:proofErr w:type="spellStart"/>
             <w:r>
               <w:lastRenderedPageBreak/>
               <w:t>Кашаев</w:t>
             </w:r>
+            <w:proofErr w:type="spellEnd"/>
           </w:p>
           <w:p>
             <w:pPr>
@@ -3439,9 +3993,11 @@
               <w:spacing w:line="276" w:lineRule="auto"/>
               <w:jc w:val="center"/>
             </w:pPr>
+            <w:proofErr w:type="spellStart"/>
             <w:r>
               <w:t>Хамзяевич</w:t>
             </w:r>
+            <w:proofErr w:type="spellEnd"/>
           </w:p>
         </w:tc>
         <w:tc>
@@ -3880,9 +4436,11 @@
           <w:numId w:val="11"/>
         </w:numPr>
       </w:pPr>
+      <w:proofErr w:type="spellStart"/>
       <w:r>
         <w:t>Нечисла</w:t>
       </w:r>
+      <w:proofErr w:type="spellEnd"/>
     </w:p>
     <w:p>
       <w:pPr>
@@ -3968,12 +4526,14 @@
       <w:pPr>
         <w:ind w:firstLine="454"/>
       </w:pPr>
+      <w:proofErr w:type="spellStart"/>
       <w:r>
         <w:rPr>
           <w:b/>
         </w:rPr>
         <w:t>Нечисла</w:t>
       </w:r>
+      <w:proofErr w:type="spellEnd"/>
       <w:r>
         <w:t xml:space="preserve"> </w:t>
       </w:r>
@@ -4124,6 +4684,7 @@
       <w:r>
         <w:t xml:space="preserve">. Сопроцессор оперирует логическими номерами регистров </w:t>
       </w:r>
+      <w:proofErr w:type="gramStart"/>
       <w:r>
         <w:rPr>
           <w:lang w:val="en-US"/>
@@ -4131,7 +4692,11 @@
         <w:t>St</w:t>
       </w:r>
       <w:r>
-        <w:t xml:space="preserve">(0) – </w:t>
+        <w:t>(</w:t>
+      </w:r>
+      <w:proofErr w:type="gramEnd"/>
+      <w:r>
+        <w:t xml:space="preserve">0) – </w:t>
       </w:r>
       <w:r>
         <w:rPr>
@@ -4142,6 +4707,32 @@
       <w:r>
         <w:t>(1)</w:t>
       </w:r>
+      <w:r>
+        <w:t xml:space="preserve">: </w:t>
+      </w:r>
+    </w:p>
+    <w:p>
+      <w:r>
+        <w:t xml:space="preserve">1 бит </w:t>
+      </w:r>
+      <w:r>
+        <w:t>–</w:t>
+      </w:r>
+      <w:r>
+        <w:t xml:space="preserve"> знак, 15 бит </w:t>
+      </w:r>
+      <w:r>
+        <w:t>–</w:t>
+      </w:r>
+      <w:r>
+        <w:t xml:space="preserve"> порядок, 64 бит </w:t>
+      </w:r>
+      <w:r>
+        <w:t>–</w:t>
+      </w:r>
+      <w:r>
+        <w:t xml:space="preserve"> мантисса.</w:t>
+      </w:r>
     </w:p>
     <w:p/>
     <w:p>
@@ -4163,7 +4754,6 @@
         <w:ind w:firstLine="454"/>
         <w:rPr>
           <w:b/>
-          <w:lang w:val="en-US"/>
         </w:rPr>
       </w:pPr>
     </w:p>
@@ -4378,6 +4968,7 @@
         <w:ind w:firstLine="454"/>
       </w:pPr>
       <w:r>
+        <w:lastRenderedPageBreak/>
         <w:t xml:space="preserve">2) </w:t>
       </w:r>
       <w:r>
@@ -4426,7 +5017,6 @@
         <w:rPr>
           <w:lang w:val="en-US"/>
         </w:rPr>
-        <w:lastRenderedPageBreak/>
         <w:t>SF</w:t>
       </w:r>
       <w:r>
@@ -4492,12 +5082,14 @@
         <w:tab/>
         <w:t xml:space="preserve">Бит </w:t>
       </w:r>
+      <w:proofErr w:type="spellStart"/>
       <w:r>
         <w:rPr>
           <w:lang w:val="en-US"/>
         </w:rPr>
         <w:t>es</w:t>
       </w:r>
+      <w:proofErr w:type="spellEnd"/>
       <w:r>
         <w:t xml:space="preserve"> (</w:t>
       </w:r>
@@ -4792,8 +5384,6 @@
       <w:r>
         <w:t>это</w:t>
       </w:r>
-      <w:bookmarkStart w:id="0" w:name="_GoBack"/>
-      <w:bookmarkEnd w:id="0"/>
       <w:r>
         <w:t xml:space="preserve"> исключение будет обрабатываться самим сопроцессором. Если </w:t>
       </w:r>
@@ -4914,11 +5504,16 @@
     </w:p>
     <w:p>
       <w:r>
-        <w:t xml:space="preserve">б) поле управления точностью (PC) – предназначено для выбора длины мантиссы. Биты 8-9 – 00 – 24 бита; 10 – 53 бита; </w:t>
-      </w:r>
-      <w:r>
         <w:lastRenderedPageBreak/>
-        <w:t xml:space="preserve">11 – 64 бита. По умолчанию значение поля устанавливается pc=11; </w:t>
+        <w:t xml:space="preserve">б) поле управления точностью (PC) – предназначено для выбора длины мантиссы. Биты 8-9 – 00 – 24 бита; 10 – 53 бита; 11 – 64 бита. По умолчанию значение поля устанавливается </w:t>
+      </w:r>
+      <w:proofErr w:type="spellStart"/>
+      <w:r>
+        <w:t>pc</w:t>
+      </w:r>
+      <w:proofErr w:type="spellEnd"/>
+      <w:r>
+        <w:t xml:space="preserve">=11; </w:t>
       </w:r>
     </w:p>
     <w:p>
@@ -5033,13 +5628,1113 @@
       <w:r>
         <w:t>.</w:t>
       </w:r>
-    </w:p>
-    <w:p>
-      <w:pPr>
-        <w:rPr>
-          <w:lang w:val="en-US"/>
-        </w:rPr>
-      </w:pPr>
+      <w:r>
+        <w:t xml:space="preserve"> Регистр отводит 2 бита на каждый регистр стека:</w:t>
+      </w:r>
+    </w:p>
+    <w:p>
+      <w:pPr>
+        <w:pStyle w:val="a4"/>
+        <w:numPr>
+          <w:ilvl w:val="0"/>
+          <w:numId w:val="16"/>
+        </w:numPr>
+      </w:pPr>
+      <w:r>
+        <w:t xml:space="preserve">00 </w:t>
+      </w:r>
+      <w:r>
+        <w:t>–</w:t>
+      </w:r>
+      <w:r>
+        <w:t xml:space="preserve"> в регистре не нулевое действительное число;</w:t>
+      </w:r>
+    </w:p>
+    <w:p>
+      <w:pPr>
+        <w:pStyle w:val="a4"/>
+        <w:numPr>
+          <w:ilvl w:val="0"/>
+          <w:numId w:val="16"/>
+        </w:numPr>
+      </w:pPr>
+      <w:r>
+        <w:t xml:space="preserve">01 </w:t>
+      </w:r>
+      <w:r>
+        <w:t>–</w:t>
+      </w:r>
+      <w:r>
+        <w:t xml:space="preserve"> в регистре истинный ноль;</w:t>
+      </w:r>
+    </w:p>
+    <w:p>
+      <w:pPr>
+        <w:pStyle w:val="a4"/>
+        <w:numPr>
+          <w:ilvl w:val="0"/>
+          <w:numId w:val="16"/>
+        </w:numPr>
+      </w:pPr>
+      <w:r>
+        <w:t xml:space="preserve">10 </w:t>
+      </w:r>
+      <w:r>
+        <w:t>–</w:t>
+      </w:r>
+      <w:r>
+        <w:t xml:space="preserve"> в регистре не число или бесконечность; </w:t>
+      </w:r>
+    </w:p>
+    <w:p>
+      <w:pPr>
+        <w:pStyle w:val="a4"/>
+        <w:numPr>
+          <w:ilvl w:val="0"/>
+          <w:numId w:val="16"/>
+        </w:numPr>
+      </w:pPr>
+      <w:r>
+        <w:t xml:space="preserve">11 </w:t>
+      </w:r>
+      <w:r>
+        <w:t>–</w:t>
+      </w:r>
+      <w:r>
+        <w:t xml:space="preserve"> регистр пуст.</w:t>
+      </w:r>
+    </w:p>
+    <w:p>
+      <w:pPr>
+        <w:ind w:firstLine="454"/>
+        <w:rPr>
+          <w:b/>
+        </w:rPr>
+      </w:pPr>
+    </w:p>
+    <w:p>
+      <w:pPr>
+        <w:ind w:firstLine="454"/>
+        <w:rPr>
+          <w:b/>
+        </w:rPr>
+      </w:pPr>
+      <w:r>
+        <w:rPr>
+          <w:b/>
+        </w:rPr>
+        <w:t>Регистры указателей</w:t>
+      </w:r>
+    </w:p>
+    <w:p>
+      <w:r>
+        <w:t>Регистр</w:t>
+      </w:r>
+      <w:r>
+        <w:t xml:space="preserve"> </w:t>
+      </w:r>
+      <w:r>
+        <w:t>указатель</w:t>
+      </w:r>
+      <w:r>
+        <w:t xml:space="preserve"> </w:t>
+      </w:r>
+      <w:r>
+        <w:t>команды</w:t>
+      </w:r>
+      <w:r>
+        <w:t xml:space="preserve"> </w:t>
+      </w:r>
+      <w:proofErr w:type="spellStart"/>
+      <w:r>
+        <w:rPr>
+          <w:b/>
+          <w:lang w:val="en-US"/>
+        </w:rPr>
+        <w:t>ipr</w:t>
+      </w:r>
+      <w:proofErr w:type="spellEnd"/>
+      <w:r>
+        <w:rPr>
+          <w:b/>
+        </w:rPr>
+        <w:t xml:space="preserve"> (</w:t>
+      </w:r>
+      <w:r>
+        <w:rPr>
+          <w:b/>
+          <w:lang w:val="en-US"/>
+        </w:rPr>
+        <w:t>Instruction</w:t>
+      </w:r>
+      <w:r>
+        <w:rPr>
+          <w:b/>
+        </w:rPr>
+        <w:t xml:space="preserve"> </w:t>
+      </w:r>
+      <w:r>
+        <w:rPr>
+          <w:b/>
+          <w:lang w:val="en-US"/>
+        </w:rPr>
+        <w:t>Poin</w:t>
+      </w:r>
+      <w:r>
+        <w:rPr>
+          <w:b/>
+          <w:lang w:val="en-US"/>
+        </w:rPr>
+        <w:t>t</w:t>
+      </w:r>
+      <w:r>
+        <w:rPr>
+          <w:b/>
+        </w:rPr>
+        <w:t xml:space="preserve"> </w:t>
+      </w:r>
+      <w:r>
+        <w:rPr>
+          <w:b/>
+          <w:lang w:val="en-US"/>
+        </w:rPr>
+        <w:t>Register</w:t>
+      </w:r>
+      <w:r>
+        <w:rPr>
+          <w:b/>
+        </w:rPr>
+        <w:t xml:space="preserve">) </w:t>
+      </w:r>
+      <w:r>
+        <w:t>содержит адрес команды, вызвавшей особый случай, и 11 бит команды.</w:t>
+      </w:r>
+    </w:p>
+    <w:p>
+      <w:r>
+        <w:t xml:space="preserve">Регистр указатель данных </w:t>
+      </w:r>
+      <w:proofErr w:type="spellStart"/>
+      <w:r>
+        <w:rPr>
+          <w:b/>
+          <w:lang w:val="en-US"/>
+        </w:rPr>
+        <w:t>dpr</w:t>
+      </w:r>
+      <w:proofErr w:type="spellEnd"/>
+      <w:r>
+        <w:rPr>
+          <w:b/>
+        </w:rPr>
+        <w:t xml:space="preserve"> (</w:t>
+      </w:r>
+      <w:r>
+        <w:rPr>
+          <w:b/>
+          <w:lang w:val="en-US"/>
+        </w:rPr>
+        <w:t>Data</w:t>
+      </w:r>
+      <w:r>
+        <w:rPr>
+          <w:b/>
+        </w:rPr>
+        <w:t xml:space="preserve"> </w:t>
+      </w:r>
+      <w:r>
+        <w:rPr>
+          <w:b/>
+          <w:lang w:val="en-US"/>
+        </w:rPr>
+        <w:t>Point</w:t>
+      </w:r>
+      <w:r>
+        <w:rPr>
+          <w:b/>
+        </w:rPr>
+        <w:t xml:space="preserve"> </w:t>
+      </w:r>
+      <w:r>
+        <w:rPr>
+          <w:b/>
+          <w:lang w:val="en-US"/>
+        </w:rPr>
+        <w:t>Register</w:t>
+      </w:r>
+      <w:r>
+        <w:rPr>
+          <w:b/>
+        </w:rPr>
+        <w:t xml:space="preserve">) </w:t>
+      </w:r>
+      <w:r>
+        <w:t>содержит адрес операнда команды, вызвавшей особый случай.</w:t>
+      </w:r>
+    </w:p>
+    <w:p>
+      <w:pPr>
+        <w:ind w:firstLine="454"/>
+        <w:rPr>
+          <w:b/>
+        </w:rPr>
+      </w:pPr>
+    </w:p>
+    <w:p>
+      <w:pPr>
+        <w:ind w:firstLine="454"/>
+        <w:rPr>
+          <w:b/>
+        </w:rPr>
+      </w:pPr>
+      <w:r>
+        <w:rPr>
+          <w:b/>
+        </w:rPr>
+        <w:t>Система команд сопроцессора</w:t>
+      </w:r>
+    </w:p>
+    <w:p>
+      <w:r>
+        <w:t>Мнемоническое обозначение команд:</w:t>
+      </w:r>
+    </w:p>
+    <w:p>
+      <w:pPr>
+        <w:pStyle w:val="a4"/>
+        <w:numPr>
+          <w:ilvl w:val="0"/>
+          <w:numId w:val="17"/>
+        </w:numPr>
+      </w:pPr>
+      <w:r>
+        <w:t xml:space="preserve">первая буква всегда </w:t>
+      </w:r>
+      <w:r>
+        <w:rPr>
+          <w:lang w:val="en-US"/>
+        </w:rPr>
+        <w:t>F</w:t>
+      </w:r>
+    </w:p>
+    <w:p>
+      <w:pPr>
+        <w:pStyle w:val="a4"/>
+        <w:numPr>
+          <w:ilvl w:val="0"/>
+          <w:numId w:val="17"/>
+        </w:numPr>
+      </w:pPr>
+      <w:r>
+        <w:t>вторая буква определяет тип операнда в памяти</w:t>
+      </w:r>
+    </w:p>
+    <w:p>
+      <w:pPr>
+        <w:pStyle w:val="a4"/>
+        <w:numPr>
+          <w:ilvl w:val="1"/>
+          <w:numId w:val="17"/>
+        </w:numPr>
+      </w:pPr>
+      <w:r>
+        <w:rPr>
+          <w:lang w:val="en-US"/>
+        </w:rPr>
+        <w:lastRenderedPageBreak/>
+        <w:t>I</w:t>
+      </w:r>
+      <w:r>
+        <w:t xml:space="preserve"> </w:t>
+      </w:r>
+      <w:r>
+        <w:t>–</w:t>
+      </w:r>
+      <w:r>
+        <w:t xml:space="preserve"> операции с целыми числами</w:t>
+      </w:r>
+    </w:p>
+    <w:p>
+      <w:pPr>
+        <w:pStyle w:val="a4"/>
+        <w:numPr>
+          <w:ilvl w:val="1"/>
+          <w:numId w:val="17"/>
+        </w:numPr>
+      </w:pPr>
+      <w:r>
+        <w:rPr>
+          <w:lang w:val="en-US"/>
+        </w:rPr>
+        <w:t>B</w:t>
+      </w:r>
+      <w:r>
+        <w:t xml:space="preserve"> </w:t>
+      </w:r>
+      <w:r>
+        <w:t>–</w:t>
+      </w:r>
+      <w:r>
+        <w:t xml:space="preserve"> </w:t>
+      </w:r>
+      <w:r>
+        <w:t>операции с десятичными числами</w:t>
+      </w:r>
+    </w:p>
+    <w:p>
+      <w:pPr>
+        <w:pStyle w:val="a4"/>
+        <w:numPr>
+          <w:ilvl w:val="1"/>
+          <w:numId w:val="17"/>
+        </w:numPr>
+      </w:pPr>
+      <w:r>
+        <w:t>При отсутствии, операции выполняются с вещественными числами</w:t>
+      </w:r>
+    </w:p>
+    <w:p>
+      <w:pPr>
+        <w:pStyle w:val="a4"/>
+        <w:numPr>
+          <w:ilvl w:val="0"/>
+          <w:numId w:val="17"/>
+        </w:numPr>
+      </w:pPr>
+      <w:r>
+        <w:t xml:space="preserve">предпоследняя или последняя </w:t>
+      </w:r>
+      <w:r>
+        <w:rPr>
+          <w:lang w:val="en-US"/>
+        </w:rPr>
+        <w:t>R</w:t>
+      </w:r>
+      <w:r>
+        <w:t xml:space="preserve"> (</w:t>
+      </w:r>
+      <w:r>
+        <w:rPr>
+          <w:lang w:val="en-US"/>
+        </w:rPr>
+        <w:t>reverse</w:t>
+      </w:r>
+      <w:r>
+        <w:t xml:space="preserve">) </w:t>
+      </w:r>
+      <w:r>
+        <w:t>указывает обратный порядок для операций вычитания или деления</w:t>
+      </w:r>
+    </w:p>
+    <w:p>
+      <w:pPr>
+        <w:pStyle w:val="a4"/>
+        <w:numPr>
+          <w:ilvl w:val="0"/>
+          <w:numId w:val="17"/>
+        </w:numPr>
+      </w:pPr>
+      <w:r>
+        <w:t xml:space="preserve">последняя буква </w:t>
+      </w:r>
+      <w:r>
+        <w:rPr>
+          <w:lang w:val="en-US"/>
+        </w:rPr>
+        <w:t>P</w:t>
+      </w:r>
+      <w:r>
+        <w:t xml:space="preserve"> </w:t>
+      </w:r>
+      <w:r>
+        <w:t xml:space="preserve">идентифицирует команду, последним действием которой </w:t>
+      </w:r>
+      <w:r>
+        <w:softHyphen/>
+      </w:r>
+      <w:r>
+        <w:t>–</w:t>
+      </w:r>
+      <w:r>
+        <w:t xml:space="preserve"> извлечение из стека.</w:t>
+      </w:r>
+    </w:p>
+    <w:p>
+      <w:pPr>
+        <w:ind w:firstLine="360"/>
+        <w:rPr>
+          <w:b/>
+        </w:rPr>
+      </w:pPr>
+    </w:p>
+    <w:p>
+      <w:pPr>
+        <w:ind w:firstLine="360"/>
+        <w:rPr>
+          <w:b/>
+        </w:rPr>
+      </w:pPr>
+      <w:r>
+        <w:rPr>
+          <w:b/>
+        </w:rPr>
+        <w:t>Команды передачи данных</w:t>
+      </w:r>
+    </w:p>
+    <w:p>
+      <w:pPr>
+        <w:ind w:firstLine="360"/>
+        <w:rPr>
+          <w:lang w:val="en-US"/>
+        </w:rPr>
+      </w:pPr>
+      <w:r>
+        <w:t xml:space="preserve">Предназначены для организации обмена между регистрами стека, вершиной стека и ячейками памяти. Для каждого из трех типов данных определена своя группа команд. Главная функция </w:t>
+      </w:r>
+      <w:r>
+        <w:t>–</w:t>
+      </w:r>
+      <w:r>
+        <w:t xml:space="preserve"> преобразование в единое представление в виде расширенного вещественного числа. Все операции сохранения данных в память выполняют обратное преобразование.</w:t>
+      </w:r>
+    </w:p>
+    <w:p>
+      <w:pPr>
+        <w:rPr>
+          <w:b/>
+        </w:rPr>
+      </w:pPr>
+      <w:r>
+        <w:rPr>
+          <w:b/>
+        </w:rPr>
+        <w:t xml:space="preserve">1. Команды загрузки чисел в </w:t>
+      </w:r>
+      <w:proofErr w:type="gramStart"/>
+      <w:r>
+        <w:rPr>
+          <w:b/>
+          <w:lang w:val="en-US"/>
+        </w:rPr>
+        <w:t>ST</w:t>
+      </w:r>
+      <w:r>
+        <w:rPr>
+          <w:b/>
+        </w:rPr>
+        <w:t>(</w:t>
+      </w:r>
+      <w:proofErr w:type="gramEnd"/>
+      <w:r>
+        <w:rPr>
+          <w:b/>
+        </w:rPr>
+        <w:t>0):</w:t>
+      </w:r>
+    </w:p>
+    <w:p>
+      <w:r>
+        <w:rPr>
+          <w:lang w:val="en-US"/>
+        </w:rPr>
+        <w:t>FLD</w:t>
+      </w:r>
+      <w:r>
+        <w:t xml:space="preserve"> &lt;</w:t>
+      </w:r>
+      <w:r>
+        <w:t>источник</w:t>
+      </w:r>
+      <w:r>
+        <w:t xml:space="preserve">&gt; </w:t>
+      </w:r>
+      <w:r>
+        <w:t>–</w:t>
+      </w:r>
+      <w:r>
+        <w:t xml:space="preserve"> вещ. числе из памяти на или стека</w:t>
+      </w:r>
+    </w:p>
+    <w:p>
+      <w:r>
+        <w:rPr>
+          <w:lang w:val="en-US"/>
+        </w:rPr>
+        <w:t>FILD</w:t>
+      </w:r>
+      <w:r>
+        <w:t xml:space="preserve"> </w:t>
+      </w:r>
+      <w:r>
+        <w:tab/>
+      </w:r>
+      <w:r>
+        <w:tab/>
+      </w:r>
+      <w:r>
+        <w:tab/>
+      </w:r>
+      <w:r>
+        <w:t>–</w:t>
+      </w:r>
+      <w:r>
+        <w:t xml:space="preserve"> целых числе из памяти</w:t>
+      </w:r>
+    </w:p>
+    <w:p>
+      <w:r>
+        <w:rPr>
+          <w:lang w:val="en-US"/>
+        </w:rPr>
+        <w:t>FBLD</w:t>
+      </w:r>
+      <w:r>
+        <w:t xml:space="preserve"> </w:t>
+      </w:r>
+      <w:r>
+        <w:tab/>
+      </w:r>
+      <w:r>
+        <w:tab/>
+      </w:r>
+      <w:r>
+        <w:tab/>
+      </w:r>
+      <w:r>
+        <w:t>–</w:t>
+      </w:r>
+      <w:r>
+        <w:rPr>
+          <w:lang w:val="en-US"/>
+        </w:rPr>
+        <w:t xml:space="preserve"> </w:t>
+      </w:r>
+      <w:r>
+        <w:t>десятичных числе из памяти</w:t>
+      </w:r>
+    </w:p>
+    <w:p>
+      <w:pPr>
+        <w:rPr>
+          <w:b/>
+        </w:rPr>
+      </w:pPr>
+      <w:r>
+        <w:rPr>
+          <w:b/>
+        </w:rPr>
+        <w:t>2. Команды сохранения без извлечения из стека</w:t>
+      </w:r>
+    </w:p>
+    <w:p>
+      <w:r>
+        <w:rPr>
+          <w:lang w:val="en-US"/>
+        </w:rPr>
+        <w:t>FST</w:t>
+      </w:r>
+      <w:r>
+        <w:t xml:space="preserve"> &lt;</w:t>
+      </w:r>
+      <w:r>
+        <w:t>приемник</w:t>
+      </w:r>
+      <w:r>
+        <w:t xml:space="preserve">&gt; </w:t>
+      </w:r>
+      <w:r>
+        <w:tab/>
+      </w:r>
+      <w:r>
+        <w:t>–</w:t>
+      </w:r>
+      <w:r>
+        <w:t xml:space="preserve"> копирует вещ. число из </w:t>
+      </w:r>
+      <w:proofErr w:type="gramStart"/>
+      <w:r>
+        <w:rPr>
+          <w:lang w:val="en-US"/>
+        </w:rPr>
+        <w:t>ST</w:t>
+      </w:r>
+      <w:r>
+        <w:t>(</w:t>
+      </w:r>
+      <w:proofErr w:type="gramEnd"/>
+      <w:r>
+        <w:t xml:space="preserve">0) </w:t>
+      </w:r>
+      <w:r>
+        <w:t>в память</w:t>
+      </w:r>
+    </w:p>
+    <w:p>
+      <w:r>
+        <w:rPr>
+          <w:lang w:val="en-US"/>
+        </w:rPr>
+        <w:t>FIST</w:t>
+      </w:r>
+      <w:r>
+        <w:tab/>
+      </w:r>
+      <w:r>
+        <w:tab/>
+      </w:r>
+      <w:r>
+        <w:tab/>
+      </w:r>
+      <w:r>
+        <w:t>–</w:t>
+      </w:r>
+      <w:r>
+        <w:t xml:space="preserve"> </w:t>
+      </w:r>
+      <w:r>
+        <w:t xml:space="preserve">копирует целое число из </w:t>
+      </w:r>
+      <w:proofErr w:type="gramStart"/>
+      <w:r>
+        <w:rPr>
+          <w:lang w:val="en-US"/>
+        </w:rPr>
+        <w:t>ST</w:t>
+      </w:r>
+      <w:r>
+        <w:t>(</w:t>
+      </w:r>
+      <w:proofErr w:type="gramEnd"/>
+      <w:r>
+        <w:t xml:space="preserve">0) </w:t>
+      </w:r>
+      <w:r>
+        <w:t>в память</w:t>
+      </w:r>
+    </w:p>
+    <w:p>
+      <w:pPr>
+        <w:rPr>
+          <w:b/>
+        </w:rPr>
+      </w:pPr>
+      <w:r>
+        <w:rPr>
+          <w:b/>
+        </w:rPr>
+        <w:t>3. Команды записи в память с извлечением из стека</w:t>
+      </w:r>
+    </w:p>
+    <w:p>
+      <w:r>
+        <w:rPr>
+          <w:lang w:val="en-US"/>
+        </w:rPr>
+        <w:t>FSTP</w:t>
+      </w:r>
+      <w:r>
+        <w:t xml:space="preserve"> &lt;</w:t>
+      </w:r>
+      <w:r>
+        <w:t>приемник</w:t>
+      </w:r>
+      <w:r>
+        <w:t xml:space="preserve">&gt; </w:t>
+      </w:r>
+      <w:r>
+        <w:softHyphen/>
+      </w:r>
+      <w:r>
+        <w:t>–</w:t>
+      </w:r>
+      <w:r>
+        <w:t xml:space="preserve"> </w:t>
+      </w:r>
+      <w:r>
+        <w:t>перемещает знач.</w:t>
+      </w:r>
+      <w:r>
+        <w:t xml:space="preserve"> </w:t>
+      </w:r>
+      <w:proofErr w:type="gramStart"/>
+      <w:r>
+        <w:rPr>
+          <w:lang w:val="en-US"/>
+        </w:rPr>
+        <w:t>ST</w:t>
+      </w:r>
+      <w:r>
+        <w:t>(</w:t>
+      </w:r>
+      <w:proofErr w:type="gramEnd"/>
+      <w:r>
+        <w:t xml:space="preserve">0) </w:t>
+      </w:r>
+      <w:r>
+        <w:t xml:space="preserve">в </w:t>
+      </w:r>
+      <w:r>
+        <w:rPr>
+          <w:lang w:val="en-US"/>
+        </w:rPr>
+        <w:t>mem</w:t>
+      </w:r>
+      <w:r>
+        <w:t xml:space="preserve"> (вещ.)</w:t>
+      </w:r>
+    </w:p>
+    <w:p>
+      <w:r>
+        <w:rPr>
+          <w:lang w:val="en-US"/>
+        </w:rPr>
+        <w:t>FISTP</w:t>
+      </w:r>
+      <w:r>
+        <w:tab/>
+      </w:r>
+      <w:r>
+        <w:tab/>
+      </w:r>
+      <w:r>
+        <w:tab/>
+        <w:t xml:space="preserve">   </w:t>
+      </w:r>
+      <w:r>
+        <w:t>–</w:t>
+      </w:r>
+      <w:r>
+        <w:t xml:space="preserve"> </w:t>
+      </w:r>
+      <w:proofErr w:type="spellStart"/>
+      <w:r>
+        <w:t>перемещь</w:t>
+      </w:r>
+      <w:proofErr w:type="spellEnd"/>
+      <w:r>
+        <w:t xml:space="preserve">. знач. </w:t>
+      </w:r>
+      <w:proofErr w:type="gramStart"/>
+      <w:r>
+        <w:rPr>
+          <w:lang w:val="en-US"/>
+        </w:rPr>
+        <w:t>ST</w:t>
+      </w:r>
+      <w:r>
+        <w:t>(</w:t>
+      </w:r>
+      <w:proofErr w:type="gramEnd"/>
+      <w:r>
+        <w:t xml:space="preserve">0) </w:t>
+      </w:r>
+      <w:r>
+        <w:t xml:space="preserve">в </w:t>
+      </w:r>
+      <w:proofErr w:type="spellStart"/>
+      <w:r>
+        <w:t>mem</w:t>
+      </w:r>
+      <w:proofErr w:type="spellEnd"/>
+      <w:r>
+        <w:t xml:space="preserve"> (целое)</w:t>
+      </w:r>
+    </w:p>
+    <w:p>
+      <w:pPr>
+        <w:rPr>
+          <w:lang w:val="en-US"/>
+        </w:rPr>
+      </w:pPr>
+      <w:r>
+        <w:rPr>
+          <w:lang w:val="en-US"/>
+        </w:rPr>
+        <w:t>FBSTP</w:t>
+      </w:r>
+      <w:r>
+        <w:t xml:space="preserve"> </w:t>
+      </w:r>
+      <w:r>
+        <w:tab/>
+      </w:r>
+      <w:r>
+        <w:tab/>
+      </w:r>
+      <w:r>
+        <w:tab/>
+        <w:t xml:space="preserve">   </w:t>
+      </w:r>
+      <w:r>
+        <w:t>–</w:t>
+      </w:r>
+      <w:r>
+        <w:t xml:space="preserve"> </w:t>
+      </w:r>
+      <w:proofErr w:type="spellStart"/>
+      <w:r>
+        <w:t>перемещь</w:t>
+      </w:r>
+      <w:proofErr w:type="spellEnd"/>
+      <w:r>
+        <w:t xml:space="preserve">. знач. </w:t>
+      </w:r>
+      <w:proofErr w:type="gramStart"/>
+      <w:r>
+        <w:rPr>
+          <w:lang w:val="en-US"/>
+        </w:rPr>
+        <w:t>ST</w:t>
+      </w:r>
+      <w:r>
+        <w:t>(</w:t>
+      </w:r>
+      <w:proofErr w:type="gramEnd"/>
+      <w:r>
+        <w:t xml:space="preserve">0) </w:t>
+      </w:r>
+      <w:r>
+        <w:t xml:space="preserve">в </w:t>
+      </w:r>
+      <w:r>
+        <w:rPr>
+          <w:lang w:val="en-US"/>
+        </w:rPr>
+        <w:t>mem</w:t>
+      </w:r>
+      <w:r>
+        <w:t xml:space="preserve"> (</w:t>
+      </w:r>
+      <w:proofErr w:type="spellStart"/>
+      <w:r>
+        <w:t>десятич</w:t>
+      </w:r>
+      <w:proofErr w:type="spellEnd"/>
+      <w:r>
+        <w:t>.</w:t>
+      </w:r>
+      <w:r>
+        <w:rPr>
+          <w:lang w:val="en-US"/>
+        </w:rPr>
+        <w:t>)</w:t>
+      </w:r>
+    </w:p>
+    <w:p>
+      <w:pPr>
+        <w:rPr>
+          <w:b/>
+        </w:rPr>
+      </w:pPr>
+      <w:r>
+        <w:rPr>
+          <w:b/>
+        </w:rPr>
+        <w:t>4. Команда обмена</w:t>
+      </w:r>
+    </w:p>
+    <w:p>
+      <w:r>
+        <w:rPr>
+          <w:lang w:val="en-US"/>
+        </w:rPr>
+        <w:t>FXCH</w:t>
+      </w:r>
+      <w:r>
+        <w:t xml:space="preserve"> [&lt;</w:t>
+      </w:r>
+      <w:r>
+        <w:t>приемник</w:t>
+      </w:r>
+      <w:r>
+        <w:t xml:space="preserve">&gt;] </w:t>
+      </w:r>
+      <w:r>
+        <w:t>–</w:t>
+      </w:r>
+      <w:r>
+        <w:t xml:space="preserve"> меняется местами </w:t>
+      </w:r>
+      <w:proofErr w:type="gramStart"/>
+      <w:r>
+        <w:rPr>
+          <w:lang w:val="en-US"/>
+        </w:rPr>
+        <w:t>ST</w:t>
+      </w:r>
+      <w:r>
+        <w:t>(</w:t>
+      </w:r>
+      <w:proofErr w:type="gramEnd"/>
+      <w:r>
+        <w:t xml:space="preserve">0) </w:t>
+      </w:r>
+      <w:r>
+        <w:t xml:space="preserve">и приемник, если приемник не указан, то меняются местами </w:t>
+      </w:r>
+      <w:r>
+        <w:rPr>
+          <w:lang w:val="en-US"/>
+        </w:rPr>
+        <w:t>ST</w:t>
+      </w:r>
+      <w:r>
+        <w:t xml:space="preserve">(0) </w:t>
+      </w:r>
+      <w:r>
+        <w:t xml:space="preserve">и </w:t>
+      </w:r>
+      <w:r>
+        <w:rPr>
+          <w:lang w:val="en-US"/>
+        </w:rPr>
+        <w:t>ST</w:t>
+      </w:r>
+      <w:r>
+        <w:t>(1)</w:t>
+      </w:r>
+    </w:p>
+    <w:p>
+      <w:pPr>
+        <w:rPr>
+          <w:b/>
+        </w:rPr>
+      </w:pPr>
+      <w:r>
+        <w:rPr>
+          <w:b/>
+        </w:rPr>
+        <w:lastRenderedPageBreak/>
+        <w:t>5. Команды загрузки к</w:t>
+      </w:r>
+      <w:bookmarkStart w:id="0" w:name="_GoBack"/>
+      <w:bookmarkEnd w:id="0"/>
+      <w:r>
+        <w:rPr>
+          <w:b/>
+        </w:rPr>
+        <w:t>онстант</w:t>
+      </w:r>
+    </w:p>
+    <w:p>
+      <w:r>
+        <w:rPr>
+          <w:lang w:val="en-US"/>
+        </w:rPr>
+        <w:t>FLDS</w:t>
+      </w:r>
+      <w:r>
+        <w:t xml:space="preserve"> </w:t>
+      </w:r>
+      <w:r>
+        <w:t>–</w:t>
+      </w:r>
+      <w:r>
+        <w:t xml:space="preserve"> </w:t>
+      </w:r>
+      <w:r>
+        <w:t>загрузка нуля</w:t>
+      </w:r>
+    </w:p>
+    <w:p>
+      <w:r>
+        <w:rPr>
+          <w:lang w:val="en-US"/>
+        </w:rPr>
+        <w:t>FLD</w:t>
+      </w:r>
+      <w:r>
+        <w:t xml:space="preserve">1 </w:t>
+      </w:r>
+      <w:r>
+        <w:t>–</w:t>
+      </w:r>
+      <w:r>
+        <w:t xml:space="preserve"> загрузка единицы</w:t>
+      </w:r>
+    </w:p>
+    <w:p>
+      <w:r>
+        <w:rPr>
+          <w:lang w:val="en-US"/>
+        </w:rPr>
+        <w:t>FLDPI</w:t>
+      </w:r>
+      <w:r>
+        <w:t xml:space="preserve"> </w:t>
+      </w:r>
+      <w:r>
+        <w:t>–</w:t>
+      </w:r>
+      <w:r>
+        <w:t xml:space="preserve"> загрузка </w:t>
+      </w:r>
+      <w:r>
+        <w:rPr>
+          <w:lang w:val="en-US"/>
+        </w:rPr>
+        <w:t>pi</w:t>
+      </w:r>
+    </w:p>
+    <w:p>
+      <w:r>
+        <w:rPr>
+          <w:lang w:val="en-US"/>
+        </w:rPr>
+        <w:t>FLDL</w:t>
+      </w:r>
+      <w:r>
+        <w:t>2</w:t>
+      </w:r>
+      <w:r>
+        <w:rPr>
+          <w:lang w:val="en-US"/>
+        </w:rPr>
+        <w:t>T</w:t>
+      </w:r>
+      <w:r>
+        <w:t xml:space="preserve"> </w:t>
+      </w:r>
+      <w:r>
+        <w:t>–</w:t>
+      </w:r>
+      <w:r>
+        <w:t xml:space="preserve"> загрузка двоичного логарифма десяти</w:t>
+      </w:r>
+    </w:p>
+    <w:p>
+      <w:r>
+        <w:rPr>
+          <w:lang w:val="en-US"/>
+        </w:rPr>
+        <w:t>FLDLG</w:t>
+      </w:r>
+      <w:r>
+        <w:t xml:space="preserve">2 </w:t>
+      </w:r>
+      <w:r>
+        <w:t>–</w:t>
+      </w:r>
+      <w:r>
+        <w:t xml:space="preserve"> загрузка десятичного логарифма двух</w:t>
+      </w:r>
+    </w:p>
+    <w:p>
+      <w:r>
+        <w:rPr>
+          <w:lang w:val="en-US"/>
+        </w:rPr>
+        <w:t>FLDLN</w:t>
+      </w:r>
+      <w:r>
+        <w:t xml:space="preserve">2 </w:t>
+      </w:r>
+      <w:r>
+        <w:t>–</w:t>
+      </w:r>
+      <w:r>
+        <w:t xml:space="preserve"> загрузка натурального логарифма двух</w:t>
+      </w:r>
     </w:p>
     <w:sectPr>
       <w:footerReference w:type="even" r:id="rId8"/>
@@ -5108,7 +6803,7 @@
           <w:rPr>
             <w:noProof/>
           </w:rPr>
-          <w:t>6</w:t>
+          <w:t>8</w:t>
         </w:r>
         <w:r>
           <w:fldChar w:fldCharType="end"/>
@@ -5154,7 +6849,7 @@
           <w:rPr>
             <w:noProof/>
           </w:rPr>
-          <w:t>1</w:t>
+          <w:t>9</w:t>
         </w:r>
         <w:r>
           <w:fldChar w:fldCharType="end"/>
@@ -5198,6 +6893,119 @@
 <file path=word/numbering.xml><?xml version="1.0" encoding="utf-8"?>
 <w:numbering xmlns:wpc="http://schemas.microsoft.com/office/word/2010/wordprocessingCanvas" xmlns:cx="http://schemas.microsoft.com/office/drawing/2014/chartex" xmlns:mc="http://schemas.openxmlformats.org/markup-compatibility/2006" xmlns:o="urn:schemas-microsoft-com:office:office" xmlns:r="http://schemas.openxmlformats.org/officeDocument/2006/relationships" xmlns:m="http://schemas.openxmlformats.org/officeDocument/2006/math" xmlns:v="urn:schemas-microsoft-com:vml" xmlns:wp14="http://schemas.microsoft.com/office/word/2010/wordprocessingDrawing" xmlns:wp="http://schemas.openxmlformats.org/drawingml/2006/wordprocessingDrawing" xmlns:w10="urn:schemas-microsoft-com:office:word" xmlns:w="http://schemas.openxmlformats.org/wordprocessingml/2006/main" xmlns:w14="http://schemas.microsoft.com/office/word/2010/wordml" xmlns:w15="http://schemas.microsoft.com/office/word/2012/wordml" xmlns:w16se="http://schemas.microsoft.com/office/word/2015/wordml/symex" xmlns:wpg="http://schemas.microsoft.com/office/word/2010/wordprocessingGroup" xmlns:wpi="http://schemas.microsoft.com/office/word/2010/wordprocessingInk" xmlns:wne="http://schemas.microsoft.com/office/word/2006/wordml" xmlns:wps="http://schemas.microsoft.com/office/word/2010/wordprocessingShape" mc:Ignorable="w14 w15 w16se wp14">
   <w:abstractNum w:abstractNumId="0" w15:restartNumberingAfterBreak="0">
+    <w:nsid w:val="00EE6B25"/>
+    <w:multiLevelType w:val="hybridMultilevel"/>
+    <w:tmpl w:val="4DA665A8"/>
+    <w:lvl w:ilvl="0" w:tplc="73C486BC">
+      <w:start w:val="1"/>
+      <w:numFmt w:val="bullet"/>
+      <w:lvlText w:val="-"/>
+      <w:lvlJc w:val="left"/>
+      <w:pPr>
+        <w:ind w:left="814" w:hanging="360"/>
+      </w:pPr>
+      <w:rPr>
+        <w:rFonts w:ascii="Times New Roman" w:hAnsi="Times New Roman" w:cs="Times New Roman" w:hint="default"/>
+      </w:rPr>
+    </w:lvl>
+    <w:lvl w:ilvl="1" w:tplc="04190003" w:tentative="1">
+      <w:start w:val="1"/>
+      <w:numFmt w:val="bullet"/>
+      <w:lvlText w:val="o"/>
+      <w:lvlJc w:val="left"/>
+      <w:pPr>
+        <w:ind w:left="1534" w:hanging="360"/>
+      </w:pPr>
+      <w:rPr>
+        <w:rFonts w:ascii="Courier New" w:hAnsi="Courier New" w:cs="Courier New" w:hint="default"/>
+      </w:rPr>
+    </w:lvl>
+    <w:lvl w:ilvl="2" w:tplc="04190005" w:tentative="1">
+      <w:start w:val="1"/>
+      <w:numFmt w:val="bullet"/>
+      <w:lvlText w:val=""/>
+      <w:lvlJc w:val="left"/>
+      <w:pPr>
+        <w:ind w:left="2254" w:hanging="360"/>
+      </w:pPr>
+      <w:rPr>
+        <w:rFonts w:ascii="Wingdings" w:hAnsi="Wingdings" w:hint="default"/>
+      </w:rPr>
+    </w:lvl>
+    <w:lvl w:ilvl="3" w:tplc="04190001" w:tentative="1">
+      <w:start w:val="1"/>
+      <w:numFmt w:val="bullet"/>
+      <w:lvlText w:val=""/>
+      <w:lvlJc w:val="left"/>
+      <w:pPr>
+        <w:ind w:left="2974" w:hanging="360"/>
+      </w:pPr>
+      <w:rPr>
+        <w:rFonts w:ascii="Symbol" w:hAnsi="Symbol" w:hint="default"/>
+      </w:rPr>
+    </w:lvl>
+    <w:lvl w:ilvl="4" w:tplc="04190003" w:tentative="1">
+      <w:start w:val="1"/>
+      <w:numFmt w:val="bullet"/>
+      <w:lvlText w:val="o"/>
+      <w:lvlJc w:val="left"/>
+      <w:pPr>
+        <w:ind w:left="3694" w:hanging="360"/>
+      </w:pPr>
+      <w:rPr>
+        <w:rFonts w:ascii="Courier New" w:hAnsi="Courier New" w:cs="Courier New" w:hint="default"/>
+      </w:rPr>
+    </w:lvl>
+    <w:lvl w:ilvl="5" w:tplc="04190005" w:tentative="1">
+      <w:start w:val="1"/>
+      <w:numFmt w:val="bullet"/>
+      <w:lvlText w:val=""/>
+      <w:lvlJc w:val="left"/>
+      <w:pPr>
+        <w:ind w:left="4414" w:hanging="360"/>
+      </w:pPr>
+      <w:rPr>
+        <w:rFonts w:ascii="Wingdings" w:hAnsi="Wingdings" w:hint="default"/>
+      </w:rPr>
+    </w:lvl>
+    <w:lvl w:ilvl="6" w:tplc="04190001" w:tentative="1">
+      <w:start w:val="1"/>
+      <w:numFmt w:val="bullet"/>
+      <w:lvlText w:val=""/>
+      <w:lvlJc w:val="left"/>
+      <w:pPr>
+        <w:ind w:left="5134" w:hanging="360"/>
+      </w:pPr>
+      <w:rPr>
+        <w:rFonts w:ascii="Symbol" w:hAnsi="Symbol" w:hint="default"/>
+      </w:rPr>
+    </w:lvl>
+    <w:lvl w:ilvl="7" w:tplc="04190003" w:tentative="1">
+      <w:start w:val="1"/>
+      <w:numFmt w:val="bullet"/>
+      <w:lvlText w:val="o"/>
+      <w:lvlJc w:val="left"/>
+      <w:pPr>
+        <w:ind w:left="5854" w:hanging="360"/>
+      </w:pPr>
+      <w:rPr>
+        <w:rFonts w:ascii="Courier New" w:hAnsi="Courier New" w:cs="Courier New" w:hint="default"/>
+      </w:rPr>
+    </w:lvl>
+    <w:lvl w:ilvl="8" w:tplc="04190005" w:tentative="1">
+      <w:start w:val="1"/>
+      <w:numFmt w:val="bullet"/>
+      <w:lvlText w:val=""/>
+      <w:lvlJc w:val="left"/>
+      <w:pPr>
+        <w:ind w:left="6574" w:hanging="360"/>
+      </w:pPr>
+      <w:rPr>
+        <w:rFonts w:ascii="Wingdings" w:hAnsi="Wingdings" w:hint="default"/>
+      </w:rPr>
+    </w:lvl>
+  </w:abstractNum>
+  <w:abstractNum w:abstractNumId="1" w15:restartNumberingAfterBreak="0">
     <w:nsid w:val="15080E13"/>
     <w:multiLevelType w:val="hybridMultilevel"/>
     <w:tmpl w:val="EC9814B8"/>
@@ -5286,7 +7094,7 @@
       </w:pPr>
     </w:lvl>
   </w:abstractNum>
-  <w:abstractNum w:abstractNumId="1" w15:restartNumberingAfterBreak="0">
+  <w:abstractNum w:abstractNumId="2" w15:restartNumberingAfterBreak="0">
     <w:nsid w:val="19A90E4C"/>
     <w:multiLevelType w:val="hybridMultilevel"/>
     <w:tmpl w:val="6728F23A"/>
@@ -5399,7 +7207,7 @@
       </w:rPr>
     </w:lvl>
   </w:abstractNum>
-  <w:abstractNum w:abstractNumId="2" w15:restartNumberingAfterBreak="0">
+  <w:abstractNum w:abstractNumId="3" w15:restartNumberingAfterBreak="0">
     <w:nsid w:val="22513291"/>
     <w:multiLevelType w:val="hybridMultilevel"/>
     <w:tmpl w:val="20166C72"/>
@@ -5512,7 +7320,7 @@
       </w:rPr>
     </w:lvl>
   </w:abstractNum>
-  <w:abstractNum w:abstractNumId="3" w15:restartNumberingAfterBreak="0">
+  <w:abstractNum w:abstractNumId="4" w15:restartNumberingAfterBreak="0">
     <w:nsid w:val="22E15813"/>
     <w:multiLevelType w:val="hybridMultilevel"/>
     <w:tmpl w:val="39D85F18"/>
@@ -5598,7 +7406,7 @@
       </w:pPr>
     </w:lvl>
   </w:abstractNum>
-  <w:abstractNum w:abstractNumId="4" w15:restartNumberingAfterBreak="0">
+  <w:abstractNum w:abstractNumId="5" w15:restartNumberingAfterBreak="0">
     <w:nsid w:val="2BBC14C5"/>
     <w:multiLevelType w:val="hybridMultilevel"/>
     <w:tmpl w:val="0D640FF8"/>
@@ -5711,7 +7519,7 @@
       </w:rPr>
     </w:lvl>
   </w:abstractNum>
-  <w:abstractNum w:abstractNumId="5" w15:restartNumberingAfterBreak="0">
+  <w:abstractNum w:abstractNumId="6" w15:restartNumberingAfterBreak="0">
     <w:nsid w:val="2D6A73D9"/>
     <w:multiLevelType w:val="hybridMultilevel"/>
     <w:tmpl w:val="380EDD90"/>
@@ -5824,7 +7632,7 @@
       </w:rPr>
     </w:lvl>
   </w:abstractNum>
-  <w:abstractNum w:abstractNumId="6" w15:restartNumberingAfterBreak="0">
+  <w:abstractNum w:abstractNumId="7" w15:restartNumberingAfterBreak="0">
     <w:nsid w:val="462B1C48"/>
     <w:multiLevelType w:val="hybridMultilevel"/>
     <w:tmpl w:val="3FCA8D88"/>
@@ -5937,7 +7745,7 @@
       </w:rPr>
     </w:lvl>
   </w:abstractNum>
-  <w:abstractNum w:abstractNumId="7" w15:restartNumberingAfterBreak="0">
+  <w:abstractNum w:abstractNumId="8" w15:restartNumberingAfterBreak="0">
     <w:nsid w:val="4723573C"/>
     <w:multiLevelType w:val="hybridMultilevel"/>
     <w:tmpl w:val="D7986D8E"/>
@@ -6050,7 +7858,7 @@
       </w:rPr>
     </w:lvl>
   </w:abstractNum>
-  <w:abstractNum w:abstractNumId="8" w15:restartNumberingAfterBreak="0">
+  <w:abstractNum w:abstractNumId="9" w15:restartNumberingAfterBreak="0">
     <w:nsid w:val="4E391912"/>
     <w:multiLevelType w:val="hybridMultilevel"/>
     <w:tmpl w:val="E7D0B372"/>
@@ -6163,7 +7971,7 @@
       </w:rPr>
     </w:lvl>
   </w:abstractNum>
-  <w:abstractNum w:abstractNumId="9" w15:restartNumberingAfterBreak="0">
+  <w:abstractNum w:abstractNumId="10" w15:restartNumberingAfterBreak="0">
     <w:nsid w:val="4F8979E5"/>
     <w:multiLevelType w:val="hybridMultilevel"/>
     <w:tmpl w:val="11567800"/>
@@ -6276,7 +8084,7 @@
       </w:rPr>
     </w:lvl>
   </w:abstractNum>
-  <w:abstractNum w:abstractNumId="10" w15:restartNumberingAfterBreak="0">
+  <w:abstractNum w:abstractNumId="11" w15:restartNumberingAfterBreak="0">
     <w:nsid w:val="55E20B34"/>
     <w:multiLevelType w:val="hybridMultilevel"/>
     <w:tmpl w:val="DB1AF95A"/>
@@ -6389,7 +8197,7 @@
       </w:rPr>
     </w:lvl>
   </w:abstractNum>
-  <w:abstractNum w:abstractNumId="11" w15:restartNumberingAfterBreak="0">
+  <w:abstractNum w:abstractNumId="12" w15:restartNumberingAfterBreak="0">
     <w:nsid w:val="59794A90"/>
     <w:multiLevelType w:val="hybridMultilevel"/>
     <w:tmpl w:val="568CB114"/>
@@ -6502,7 +8310,120 @@
       </w:rPr>
     </w:lvl>
   </w:abstractNum>
-  <w:abstractNum w:abstractNumId="12" w15:restartNumberingAfterBreak="0">
+  <w:abstractNum w:abstractNumId="13" w15:restartNumberingAfterBreak="0">
+    <w:nsid w:val="5F017E0D"/>
+    <w:multiLevelType w:val="hybridMultilevel"/>
+    <w:tmpl w:val="0E74D39A"/>
+    <w:lvl w:ilvl="0" w:tplc="73C486BC">
+      <w:start w:val="1"/>
+      <w:numFmt w:val="bullet"/>
+      <w:lvlText w:val="-"/>
+      <w:lvlJc w:val="left"/>
+      <w:pPr>
+        <w:ind w:left="720" w:hanging="360"/>
+      </w:pPr>
+      <w:rPr>
+        <w:rFonts w:ascii="Times New Roman" w:hAnsi="Times New Roman" w:cs="Times New Roman" w:hint="default"/>
+      </w:rPr>
+    </w:lvl>
+    <w:lvl w:ilvl="1" w:tplc="04190003">
+      <w:start w:val="1"/>
+      <w:numFmt w:val="bullet"/>
+      <w:lvlText w:val="o"/>
+      <w:lvlJc w:val="left"/>
+      <w:pPr>
+        <w:ind w:left="1440" w:hanging="360"/>
+      </w:pPr>
+      <w:rPr>
+        <w:rFonts w:ascii="Courier New" w:hAnsi="Courier New" w:cs="Courier New" w:hint="default"/>
+      </w:rPr>
+    </w:lvl>
+    <w:lvl w:ilvl="2" w:tplc="04190005" w:tentative="1">
+      <w:start w:val="1"/>
+      <w:numFmt w:val="bullet"/>
+      <w:lvlText w:val=""/>
+      <w:lvlJc w:val="left"/>
+      <w:pPr>
+        <w:ind w:left="2160" w:hanging="360"/>
+      </w:pPr>
+      <w:rPr>
+        <w:rFonts w:ascii="Wingdings" w:hAnsi="Wingdings" w:hint="default"/>
+      </w:rPr>
+    </w:lvl>
+    <w:lvl w:ilvl="3" w:tplc="04190001" w:tentative="1">
+      <w:start w:val="1"/>
+      <w:numFmt w:val="bullet"/>
+      <w:lvlText w:val=""/>
+      <w:lvlJc w:val="left"/>
+      <w:pPr>
+        <w:ind w:left="2880" w:hanging="360"/>
+      </w:pPr>
+      <w:rPr>
+        <w:rFonts w:ascii="Symbol" w:hAnsi="Symbol" w:hint="default"/>
+      </w:rPr>
+    </w:lvl>
+    <w:lvl w:ilvl="4" w:tplc="04190003" w:tentative="1">
+      <w:start w:val="1"/>
+      <w:numFmt w:val="bullet"/>
+      <w:lvlText w:val="o"/>
+      <w:lvlJc w:val="left"/>
+      <w:pPr>
+        <w:ind w:left="3600" w:hanging="360"/>
+      </w:pPr>
+      <w:rPr>
+        <w:rFonts w:ascii="Courier New" w:hAnsi="Courier New" w:cs="Courier New" w:hint="default"/>
+      </w:rPr>
+    </w:lvl>
+    <w:lvl w:ilvl="5" w:tplc="04190005" w:tentative="1">
+      <w:start w:val="1"/>
+      <w:numFmt w:val="bullet"/>
+      <w:lvlText w:val=""/>
+      <w:lvlJc w:val="left"/>
+      <w:pPr>
+        <w:ind w:left="4320" w:hanging="360"/>
+      </w:pPr>
+      <w:rPr>
+        <w:rFonts w:ascii="Wingdings" w:hAnsi="Wingdings" w:hint="default"/>
+      </w:rPr>
+    </w:lvl>
+    <w:lvl w:ilvl="6" w:tplc="04190001" w:tentative="1">
+      <w:start w:val="1"/>
+      <w:numFmt w:val="bullet"/>
+      <w:lvlText w:val=""/>
+      <w:lvlJc w:val="left"/>
+      <w:pPr>
+        <w:ind w:left="5040" w:hanging="360"/>
+      </w:pPr>
+      <w:rPr>
+        <w:rFonts w:ascii="Symbol" w:hAnsi="Symbol" w:hint="default"/>
+      </w:rPr>
+    </w:lvl>
+    <w:lvl w:ilvl="7" w:tplc="04190003" w:tentative="1">
+      <w:start w:val="1"/>
+      <w:numFmt w:val="bullet"/>
+      <w:lvlText w:val="o"/>
+      <w:lvlJc w:val="left"/>
+      <w:pPr>
+        <w:ind w:left="5760" w:hanging="360"/>
+      </w:pPr>
+      <w:rPr>
+        <w:rFonts w:ascii="Courier New" w:hAnsi="Courier New" w:cs="Courier New" w:hint="default"/>
+      </w:rPr>
+    </w:lvl>
+    <w:lvl w:ilvl="8" w:tplc="04190005" w:tentative="1">
+      <w:start w:val="1"/>
+      <w:numFmt w:val="bullet"/>
+      <w:lvlText w:val=""/>
+      <w:lvlJc w:val="left"/>
+      <w:pPr>
+        <w:ind w:left="6480" w:hanging="360"/>
+      </w:pPr>
+      <w:rPr>
+        <w:rFonts w:ascii="Wingdings" w:hAnsi="Wingdings" w:hint="default"/>
+      </w:rPr>
+    </w:lvl>
+  </w:abstractNum>
+  <w:abstractNum w:abstractNumId="14" w15:restartNumberingAfterBreak="0">
     <w:nsid w:val="6DFE674D"/>
     <w:multiLevelType w:val="multilevel"/>
     <w:tmpl w:val="A52403A0"/>
@@ -6651,7 +8572,7 @@
       </w:rPr>
     </w:lvl>
   </w:abstractNum>
-  <w:abstractNum w:abstractNumId="13" w15:restartNumberingAfterBreak="0">
+  <w:abstractNum w:abstractNumId="15" w15:restartNumberingAfterBreak="0">
     <w:nsid w:val="705C584C"/>
     <w:multiLevelType w:val="multilevel"/>
     <w:tmpl w:val="57C8F0FE"/>
@@ -6800,7 +8721,7 @@
       </w:rPr>
     </w:lvl>
   </w:abstractNum>
-  <w:abstractNum w:abstractNumId="14" w15:restartNumberingAfterBreak="0">
+  <w:abstractNum w:abstractNumId="16" w15:restartNumberingAfterBreak="0">
     <w:nsid w:val="76C11589"/>
     <w:multiLevelType w:val="hybridMultilevel"/>
     <w:tmpl w:val="D5A262EC"/>
@@ -6914,49 +8835,55 @@
     </w:lvl>
   </w:abstractNum>
   <w:num w:numId="1">
+    <w:abstractNumId w:val="1"/>
+  </w:num>
+  <w:num w:numId="2">
+    <w:abstractNumId w:val="3"/>
+  </w:num>
+  <w:num w:numId="3">
+    <w:abstractNumId w:val="6"/>
+  </w:num>
+  <w:num w:numId="4">
+    <w:abstractNumId w:val="2"/>
+  </w:num>
+  <w:num w:numId="5">
+    <w:abstractNumId w:val="10"/>
+  </w:num>
+  <w:num w:numId="6">
+    <w:abstractNumId w:val="15"/>
+  </w:num>
+  <w:num w:numId="7">
+    <w:abstractNumId w:val="16"/>
+  </w:num>
+  <w:num w:numId="8">
+    <w:abstractNumId w:val="14"/>
+  </w:num>
+  <w:num w:numId="9">
+    <w:abstractNumId w:val="8"/>
+  </w:num>
+  <w:num w:numId="10">
+    <w:abstractNumId w:val="4"/>
+  </w:num>
+  <w:num w:numId="11">
+    <w:abstractNumId w:val="7"/>
+  </w:num>
+  <w:num w:numId="12">
+    <w:abstractNumId w:val="11"/>
+  </w:num>
+  <w:num w:numId="13">
+    <w:abstractNumId w:val="5"/>
+  </w:num>
+  <w:num w:numId="14">
+    <w:abstractNumId w:val="12"/>
+  </w:num>
+  <w:num w:numId="15">
+    <w:abstractNumId w:val="9"/>
+  </w:num>
+  <w:num w:numId="16">
     <w:abstractNumId w:val="0"/>
   </w:num>
-  <w:num w:numId="2">
-    <w:abstractNumId w:val="2"/>
-  </w:num>
-  <w:num w:numId="3">
-    <w:abstractNumId w:val="5"/>
-  </w:num>
-  <w:num w:numId="4">
-    <w:abstractNumId w:val="1"/>
-  </w:num>
-  <w:num w:numId="5">
-    <w:abstractNumId w:val="9"/>
-  </w:num>
-  <w:num w:numId="6">
+  <w:num w:numId="17">
     <w:abstractNumId w:val="13"/>
-  </w:num>
-  <w:num w:numId="7">
-    <w:abstractNumId w:val="14"/>
-  </w:num>
-  <w:num w:numId="8">
-    <w:abstractNumId w:val="12"/>
-  </w:num>
-  <w:num w:numId="9">
-    <w:abstractNumId w:val="7"/>
-  </w:num>
-  <w:num w:numId="10">
-    <w:abstractNumId w:val="3"/>
-  </w:num>
-  <w:num w:numId="11">
-    <w:abstractNumId w:val="6"/>
-  </w:num>
-  <w:num w:numId="12">
-    <w:abstractNumId w:val="10"/>
-  </w:num>
-  <w:num w:numId="13">
-    <w:abstractNumId w:val="4"/>
-  </w:num>
-  <w:num w:numId="14">
-    <w:abstractNumId w:val="11"/>
-  </w:num>
-  <w:num w:numId="15">
-    <w:abstractNumId w:val="8"/>
   </w:num>
 </w:numbering>
 </file>
@@ -7957,7 +9884,7 @@
 </file>
 
 <file path=customXml/itemProps1.xml><?xml version="1.0" encoding="utf-8"?>
-<ds:datastoreItem xmlns:ds="http://schemas.openxmlformats.org/officeDocument/2006/customXml" ds:itemID="{02854E1E-4975-402B-8DA4-EEEBF67765A6}">
+<ds:datastoreItem xmlns:ds="http://schemas.openxmlformats.org/officeDocument/2006/customXml" ds:itemID="{891EFBF8-4EA8-4572-BDA9-F337A0B21B04}">
   <ds:schemaRefs>
     <ds:schemaRef ds:uri="http://schemas.openxmlformats.org/officeDocument/2006/bibliography"/>
   </ds:schemaRefs>

</xml_diff>

<commit_message>
write code for lab2
</commit_message>
<xml_diff>
--- a/Raport/labworks_raport.docx
+++ b/Raport/labworks_raport.docx
@@ -7185,9 +7185,6 @@
         <w:t>DIVR</w:t>
       </w:r>
       <w:r>
-        <w:rPr>
-          <w:lang w:val="en-US"/>
-        </w:rPr>
         <w:tab/>
       </w:r>
       <w:r>
@@ -7265,37 +7262,29 @@
       </w:r>
     </w:p>
     <w:p>
-      <w:pPr>
-        <w:rPr>
-          <w:lang w:val="en-US"/>
-        </w:rPr>
-      </w:pPr>
-      <w:r>
-        <w:rPr>
-          <w:lang w:val="en-US"/>
-        </w:rPr>
-        <w:t xml:space="preserve">FSCALE </w:t>
-      </w:r>
-      <w:r>
-        <w:rPr>
-          <w:lang w:val="en-US"/>
-        </w:rPr>
-        <w:t xml:space="preserve">– </w:t>
+      <w:r>
+        <w:rPr>
+          <w:lang w:val="en-US"/>
+        </w:rPr>
+        <w:t>FSCALE</w:t>
+      </w:r>
+      <w:r>
+        <w:t xml:space="preserve"> – </w:t>
       </w:r>
       <w:r>
         <w:t>масштабирование</w:t>
       </w:r>
       <w:r>
-        <w:rPr>
-          <w:lang w:val="en-US"/>
-        </w:rPr>
-        <w:t xml:space="preserve"> </w:t>
-      </w:r>
-      <w:r>
-        <w:rPr>
-          <w:lang w:val="en-US"/>
-        </w:rPr>
-        <w:t xml:space="preserve">ST(0) </w:t>
+        <w:t xml:space="preserve"> </w:t>
+      </w:r>
+      <w:r>
+        <w:rPr>
+          <w:lang w:val="en-US"/>
+        </w:rPr>
+        <w:t>ST</w:t>
+      </w:r>
+      <w:r>
+        <w:t xml:space="preserve">(0) </w:t>
       </w:r>
       <w:r>
         <w:rPr>
@@ -7320,7 +7309,19 @@
         <w:rPr>
           <w:lang w:val="en-US"/>
         </w:rPr>
-        <w:t xml:space="preserve">ST(0) * 2ST(1) </w:t>
+        <w:t>ST</w:t>
+      </w:r>
+      <w:r>
+        <w:t>(0) * 2</w:t>
+      </w:r>
+      <w:r>
+        <w:rPr>
+          <w:lang w:val="en-US"/>
+        </w:rPr>
+        <w:t>ST</w:t>
+      </w:r>
+      <w:r>
+        <w:t xml:space="preserve">(1) </w:t>
       </w:r>
     </w:p>
     <w:p>
@@ -7486,15 +7487,15 @@
         <w:rPr>
           <w:lang w:val="en-US"/>
         </w:rPr>
-        <w:t xml:space="preserve">FABS </w:t>
+        <w:t>FABS</w:t>
+      </w:r>
+      <w:r>
+        <w:t xml:space="preserve"> </w:t>
       </w:r>
       <w:r>
         <w:t>–</w:t>
       </w:r>
       <w:r>
-        <w:rPr>
-          <w:lang w:val="en-US"/>
-        </w:rPr>
         <w:t xml:space="preserve"> </w:t>
       </w:r>
       <w:r>
@@ -7506,15 +7507,15 @@
         <w:rPr>
           <w:lang w:val="en-US"/>
         </w:rPr>
-        <w:t xml:space="preserve">FCHS </w:t>
+        <w:t>FCHS</w:t>
+      </w:r>
+      <w:r>
+        <w:t xml:space="preserve"> </w:t>
       </w:r>
       <w:r>
         <w:t>–</w:t>
       </w:r>
       <w:r>
-        <w:rPr>
-          <w:lang w:val="en-US"/>
-        </w:rPr>
         <w:t xml:space="preserve"> </w:t>
       </w:r>
       <w:r>
@@ -7525,8 +7526,14 @@
     <w:p>
       <w:pPr>
         <w:ind w:firstLine="454"/>
-      </w:pPr>
-      <w:r>
+        <w:rPr>
+          <w:b/>
+        </w:rPr>
+      </w:pPr>
+      <w:r>
+        <w:rPr>
+          <w:b/>
+        </w:rPr>
         <w:lastRenderedPageBreak/>
         <w:t>Команды сравнения</w:t>
       </w:r>
@@ -8210,11 +8217,6 @@
       </w:r>
     </w:p>
     <w:p>
-      <w:pPr>
-        <w:rPr>
-          <w:lang w:val="en-US"/>
-        </w:rPr>
-      </w:pPr>
       <w:r>
         <w:rPr>
           <w:lang w:val="en-US"/>
@@ -8679,9 +8681,23 @@
     <w:p>
       <w:pPr>
         <w:ind w:firstLine="454"/>
-      </w:pPr>
-      <w:r>
-        <w:t>Команды трансцендентных функций</w:t>
+        <w:rPr>
+          <w:b/>
+        </w:rPr>
+      </w:pPr>
+      <w:r>
+        <w:rPr>
+          <w:b/>
+        </w:rPr>
+        <w:t>Команды трансцен</w:t>
+      </w:r>
+      <w:bookmarkStart w:id="0" w:name="_GoBack"/>
+      <w:bookmarkEnd w:id="0"/>
+      <w:r>
+        <w:rPr>
+          <w:b/>
+        </w:rPr>
+        <w:t>дентных функций</w:t>
       </w:r>
     </w:p>
     <w:p>
@@ -8706,6 +8722,11 @@
       </w:r>
     </w:p>
     <w:p>
+      <w:pPr>
+        <w:rPr>
+          <w:lang w:val="en-US"/>
+        </w:rPr>
+      </w:pPr>
       <w:r>
         <w:rPr>
           <w:lang w:val="en-US"/>
@@ -8713,38 +8734,444 @@
         <w:t>FPTAN</w:t>
       </w:r>
       <w:r>
-        <w:t xml:space="preserve"> </w:t>
-      </w:r>
-      <w:r>
+        <w:rPr>
+          <w:lang w:val="en-US"/>
+        </w:rPr>
+        <w:t xml:space="preserve"> – </w:t>
+      </w:r>
+      <w:proofErr w:type="gramStart"/>
+      <w:r>
+        <w:rPr>
+          <w:lang w:val="en-US"/>
+        </w:rPr>
+        <w:t>ST</w:t>
+      </w:r>
+      <w:r>
+        <w:rPr>
+          <w:lang w:val="en-US"/>
+        </w:rPr>
+        <w:t>(</w:t>
+      </w:r>
+      <w:proofErr w:type="gramEnd"/>
+      <w:r>
+        <w:rPr>
+          <w:lang w:val="en-US"/>
+        </w:rPr>
+        <w:t xml:space="preserve">1) = </w:t>
+      </w:r>
+      <w:proofErr w:type="spellStart"/>
+      <w:r>
+        <w:rPr>
+          <w:lang w:val="en-US"/>
+        </w:rPr>
+        <w:t>tg</w:t>
+      </w:r>
+      <w:proofErr w:type="spellEnd"/>
+      <w:r>
+        <w:rPr>
+          <w:lang w:val="en-US"/>
+        </w:rPr>
+        <w:t>(</w:t>
+      </w:r>
+      <w:r>
+        <w:rPr>
+          <w:lang w:val="en-US"/>
+        </w:rPr>
+        <w:t>ST</w:t>
+      </w:r>
+      <w:r>
+        <w:rPr>
+          <w:lang w:val="en-US"/>
+        </w:rPr>
+        <w:t xml:space="preserve">), </w:t>
+      </w:r>
+      <w:r>
+        <w:rPr>
+          <w:lang w:val="en-US"/>
+        </w:rPr>
+        <w:t>ST</w:t>
+      </w:r>
+      <w:r>
+        <w:rPr>
+          <w:lang w:val="en-US"/>
+        </w:rPr>
+        <w:t xml:space="preserve"> [-263, 264]</w:t>
+      </w:r>
+    </w:p>
+    <w:p>
+      <w:pPr>
+        <w:rPr>
+          <w:lang w:val="en-US"/>
+        </w:rPr>
+      </w:pPr>
+      <w:r>
+        <w:rPr>
+          <w:lang w:val="en-US"/>
+        </w:rPr>
+        <w:t xml:space="preserve">FPATAN </w:t>
+      </w:r>
+      <w:r>
+        <w:rPr>
+          <w:lang w:val="en-US"/>
+        </w:rPr>
         <w:t>–</w:t>
       </w:r>
       <w:r>
-        <w:t xml:space="preserve"> </w:t>
+        <w:rPr>
+          <w:lang w:val="en-US"/>
+        </w:rPr>
+        <w:t xml:space="preserve"> ST = </w:t>
+      </w:r>
+      <w:proofErr w:type="spellStart"/>
+      <w:r>
+        <w:rPr>
+          <w:lang w:val="en-US"/>
+        </w:rPr>
+        <w:t>arctg</w:t>
+      </w:r>
+      <w:proofErr w:type="spellEnd"/>
+      <w:r>
+        <w:rPr>
+          <w:lang w:val="en-US"/>
+        </w:rPr>
+        <w:t>(ST(1)/</w:t>
       </w:r>
       <w:proofErr w:type="gramStart"/>
       <w:r>
         <w:rPr>
           <w:lang w:val="en-US"/>
         </w:rPr>
+        <w:t>ST(</w:t>
+      </w:r>
+      <w:proofErr w:type="gramEnd"/>
+      <w:r>
+        <w:rPr>
+          <w:lang w:val="en-US"/>
+        </w:rPr>
+        <w:t xml:space="preserve">0)), </w:t>
+      </w:r>
+      <w:proofErr w:type="spellStart"/>
+      <w:r>
+        <w:rPr>
+          <w:lang w:val="en-US"/>
+        </w:rPr>
+        <w:t>операнды</w:t>
+      </w:r>
+      <w:proofErr w:type="spellEnd"/>
+      <w:r>
+        <w:rPr>
+          <w:lang w:val="en-US"/>
+        </w:rPr>
+        <w:t xml:space="preserve"> </w:t>
+      </w:r>
+      <w:r>
+        <w:t>извлекаются</w:t>
+      </w:r>
+    </w:p>
+    <w:p>
+      <w:pPr>
+        <w:rPr>
+          <w:lang w:val="en-US"/>
+        </w:rPr>
+      </w:pPr>
+      <w:r>
+        <w:rPr>
+          <w:lang w:val="en-US"/>
+        </w:rPr>
+        <w:t xml:space="preserve">FSIN </w:t>
+      </w:r>
+      <w:r>
+        <w:rPr>
+          <w:lang w:val="en-US"/>
+        </w:rPr>
+        <w:t>–</w:t>
+      </w:r>
+      <w:r>
+        <w:rPr>
+          <w:lang w:val="en-US"/>
+        </w:rPr>
+        <w:t xml:space="preserve"> ST = sin(ST), </w:t>
+      </w:r>
+      <w:r>
+        <w:t>где</w:t>
+      </w:r>
+      <w:r>
+        <w:rPr>
+          <w:lang w:val="en-US"/>
+        </w:rPr>
+        <w:t xml:space="preserve"> </w:t>
+      </w:r>
+      <w:r>
+        <w:rPr>
+          <w:lang w:val="en-US"/>
+        </w:rPr>
+        <w:t>ST [-263, 264]</w:t>
+      </w:r>
+    </w:p>
+    <w:p>
+      <w:pPr>
+        <w:rPr>
+          <w:lang w:val="en-US"/>
+        </w:rPr>
+      </w:pPr>
+      <w:r>
+        <w:rPr>
+          <w:lang w:val="en-US"/>
+        </w:rPr>
+        <w:t xml:space="preserve">FCOS </w:t>
+      </w:r>
+      <w:r>
+        <w:rPr>
+          <w:lang w:val="en-US"/>
+        </w:rPr>
+        <w:t>–</w:t>
+      </w:r>
+      <w:r>
+        <w:rPr>
+          <w:lang w:val="en-US"/>
+        </w:rPr>
+        <w:t xml:space="preserve"> ST = con(ST)</w:t>
+      </w:r>
+      <w:r>
+        <w:rPr>
+          <w:lang w:val="en-US"/>
+        </w:rPr>
+        <w:t xml:space="preserve">, </w:t>
+      </w:r>
+      <w:r>
+        <w:t>где</w:t>
+      </w:r>
+      <w:r>
+        <w:rPr>
+          <w:lang w:val="en-US"/>
+        </w:rPr>
+        <w:t xml:space="preserve"> </w:t>
+      </w:r>
+      <w:r>
+        <w:rPr>
+          <w:lang w:val="en-US"/>
+        </w:rPr>
+        <w:t>ST [-263, 264]</w:t>
+      </w:r>
+    </w:p>
+    <w:p>
+      <w:pPr>
+        <w:rPr>
+          <w:lang w:val="en-US"/>
+        </w:rPr>
+      </w:pPr>
+      <w:r>
+        <w:rPr>
+          <w:lang w:val="en-US"/>
+        </w:rPr>
+        <w:t xml:space="preserve">FSINCOS </w:t>
+      </w:r>
+      <w:r>
+        <w:rPr>
+          <w:lang w:val="en-US"/>
+        </w:rPr>
+        <w:t>–</w:t>
+      </w:r>
+      <w:r>
+        <w:rPr>
+          <w:lang w:val="en-US"/>
+        </w:rPr>
+        <w:t xml:space="preserve"> </w:t>
+      </w:r>
+      <w:proofErr w:type="gramStart"/>
+      <w:r>
+        <w:rPr>
+          <w:lang w:val="en-US"/>
+        </w:rPr>
+        <w:t>ST(</w:t>
+      </w:r>
+      <w:proofErr w:type="gramEnd"/>
+      <w:r>
+        <w:rPr>
+          <w:lang w:val="en-US"/>
+        </w:rPr>
+        <w:t xml:space="preserve">1) = sin(ST), </w:t>
+      </w:r>
+      <w:r>
+        <w:t>где</w:t>
+      </w:r>
+      <w:r>
+        <w:rPr>
+          <w:lang w:val="en-US"/>
+        </w:rPr>
+        <w:t xml:space="preserve"> </w:t>
+      </w:r>
+      <w:r>
+        <w:rPr>
+          <w:lang w:val="en-US"/>
+        </w:rPr>
+        <w:t>ST[-263, 264], ST = cos(ST)</w:t>
+      </w:r>
+    </w:p>
+    <w:p>
+      <w:pPr>
+        <w:rPr>
+          <w:b/>
+        </w:rPr>
+      </w:pPr>
+      <w:r>
+        <w:rPr>
+          <w:b/>
+        </w:rPr>
+        <w:t>2. Команды логарифмически и показательные</w:t>
+      </w:r>
+    </w:p>
+    <w:p>
+      <w:r>
+        <w:rPr>
+          <w:lang w:val="en-US"/>
+        </w:rPr>
+        <w:t>F</w:t>
+      </w:r>
+      <w:r>
+        <w:t>2</w:t>
+      </w:r>
+      <w:r>
+        <w:rPr>
+          <w:lang w:val="en-US"/>
+        </w:rPr>
+        <w:t>XM</w:t>
+      </w:r>
+      <w:r>
+        <w:t xml:space="preserve">1 – </w:t>
+      </w:r>
+      <w:r>
+        <w:rPr>
+          <w:lang w:val="en-US"/>
+        </w:rPr>
         <w:t>ST</w:t>
       </w:r>
       <w:r>
-        <w:t>(</w:t>
+        <w:t xml:space="preserve"> = 2</w:t>
+      </w:r>
+      <w:r>
+        <w:rPr>
+          <w:lang w:val="en-US"/>
+        </w:rPr>
+        <w:t>ST</w:t>
+      </w:r>
+      <w:r>
+        <w:t xml:space="preserve">-1, где </w:t>
+      </w:r>
+      <w:r>
+        <w:rPr>
+          <w:lang w:val="en-US"/>
+        </w:rPr>
+        <w:t>ST</w:t>
+      </w:r>
+      <w:r>
+        <w:t xml:space="preserve"> [-1, 1]</w:t>
+      </w:r>
+    </w:p>
+    <w:p>
+      <w:pPr>
+        <w:rPr>
+          <w:lang w:val="en-US"/>
+        </w:rPr>
+      </w:pPr>
+      <w:r>
+        <w:rPr>
+          <w:lang w:val="en-US"/>
+        </w:rPr>
+        <w:t xml:space="preserve">FYL2X </w:t>
+      </w:r>
+      <w:r>
+        <w:rPr>
+          <w:lang w:val="en-US"/>
+        </w:rPr>
+        <w:t>–</w:t>
+      </w:r>
+      <w:r>
+        <w:rPr>
+          <w:lang w:val="en-US"/>
+        </w:rPr>
+        <w:t xml:space="preserve"> ST = </w:t>
+      </w:r>
+      <w:proofErr w:type="gramStart"/>
+      <w:r>
+        <w:rPr>
+          <w:lang w:val="en-US"/>
+        </w:rPr>
+        <w:t>ST(</w:t>
       </w:r>
       <w:proofErr w:type="gramEnd"/>
       <w:r>
-        <w:t xml:space="preserve">1) = </w:t>
-      </w:r>
-      <w:proofErr w:type="spellStart"/>
-      <w:r>
-        <w:rPr>
-          <w:lang w:val="en-US"/>
-        </w:rPr>
-        <w:t>tg</w:t>
-      </w:r>
-      <w:proofErr w:type="spellEnd"/>
-      <w:r>
-        <w:t>(</w:t>
+        <w:rPr>
+          <w:lang w:val="en-US"/>
+        </w:rPr>
+        <w:t xml:space="preserve">1) * log2ST, </w:t>
+      </w:r>
+      <w:r>
+        <w:t>где</w:t>
+      </w:r>
+      <w:r>
+        <w:rPr>
+          <w:lang w:val="en-US"/>
+        </w:rPr>
+        <w:t xml:space="preserve"> </w:t>
+      </w:r>
+      <w:r>
+        <w:rPr>
+          <w:lang w:val="en-US"/>
+        </w:rPr>
+        <w:t>ST &gt; 0</w:t>
+      </w:r>
+    </w:p>
+    <w:p>
+      <w:pPr>
+        <w:rPr>
+          <w:lang w:val="en-US"/>
+        </w:rPr>
+      </w:pPr>
+      <w:r>
+        <w:rPr>
+          <w:lang w:val="en-US"/>
+        </w:rPr>
+        <w:t xml:space="preserve">FYL2XP1 </w:t>
+      </w:r>
+      <w:r>
+        <w:rPr>
+          <w:lang w:val="en-US"/>
+        </w:rPr>
+        <w:t>–</w:t>
+      </w:r>
+      <w:r>
+        <w:rPr>
+          <w:lang w:val="en-US"/>
+        </w:rPr>
+        <w:t xml:space="preserve"> ST = </w:t>
+      </w:r>
+      <w:proofErr w:type="gramStart"/>
+      <w:r>
+        <w:rPr>
+          <w:lang w:val="en-US"/>
+        </w:rPr>
+        <w:t>ST(</w:t>
+      </w:r>
+      <w:proofErr w:type="gramEnd"/>
+      <w:r>
+        <w:rPr>
+          <w:lang w:val="en-US"/>
+        </w:rPr>
+        <w:t xml:space="preserve">1) * log2(ST+1), </w:t>
+      </w:r>
+    </w:p>
+    <w:p>
+      <w:pPr>
+        <w:rPr>
+          <w:rFonts w:eastAsiaTheme="minorEastAsia"/>
+        </w:rPr>
+      </w:pPr>
+      <w:r>
+        <w:t>где</w:t>
+      </w:r>
+      <w:r>
+        <w:t xml:space="preserve"> </w:t>
       </w:r>
       <w:r>
         <w:rPr>
@@ -8753,410 +9180,12 @@
         <w:t>ST</w:t>
       </w:r>
       <w:r>
-        <w:t xml:space="preserve">), </w:t>
-      </w:r>
-      <w:r>
-        <w:rPr>
-          <w:lang w:val="en-US"/>
-        </w:rPr>
-        <w:t>ST</w:t>
-      </w:r>
-      <w:r>
-        <w:t xml:space="preserve"> [-263, 264]</w:t>
-      </w:r>
-    </w:p>
-    <w:p>
-      <w:pPr>
-        <w:rPr>
-          <w:lang w:val="en-US"/>
-        </w:rPr>
-      </w:pPr>
-      <w:r>
-        <w:rPr>
-          <w:lang w:val="en-US"/>
-        </w:rPr>
-        <w:t xml:space="preserve">FPATAN </w:t>
-      </w:r>
-      <w:r>
-        <w:rPr>
-          <w:lang w:val="en-US"/>
-        </w:rPr>
-        <w:t>–</w:t>
-      </w:r>
-      <w:r>
-        <w:rPr>
-          <w:lang w:val="en-US"/>
-        </w:rPr>
-        <w:t xml:space="preserve"> ST = </w:t>
-      </w:r>
-      <w:proofErr w:type="spellStart"/>
-      <w:r>
-        <w:rPr>
-          <w:lang w:val="en-US"/>
-        </w:rPr>
-        <w:t>arctg</w:t>
-      </w:r>
-      <w:proofErr w:type="spellEnd"/>
-      <w:r>
-        <w:rPr>
-          <w:lang w:val="en-US"/>
-        </w:rPr>
-        <w:t>(ST(1)/</w:t>
-      </w:r>
-      <w:proofErr w:type="gramStart"/>
-      <w:r>
-        <w:rPr>
-          <w:lang w:val="en-US"/>
-        </w:rPr>
-        <w:t>ST(</w:t>
-      </w:r>
-      <w:proofErr w:type="gramEnd"/>
-      <w:r>
-        <w:rPr>
-          <w:lang w:val="en-US"/>
-        </w:rPr>
-        <w:t xml:space="preserve">0)), операнды </w:t>
-      </w:r>
-      <w:r>
-        <w:t>извлекаются</w:t>
-      </w:r>
-    </w:p>
-    <w:p>
-      <w:pPr>
-        <w:rPr>
-          <w:lang w:val="en-US"/>
-        </w:rPr>
-      </w:pPr>
-      <w:r>
-        <w:rPr>
-          <w:lang w:val="en-US"/>
-        </w:rPr>
-        <w:t xml:space="preserve">FSIN </w:t>
-      </w:r>
-      <w:r>
-        <w:rPr>
-          <w:lang w:val="en-US"/>
-        </w:rPr>
-        <w:t>–</w:t>
-      </w:r>
-      <w:r>
-        <w:rPr>
-          <w:lang w:val="en-US"/>
-        </w:rPr>
-        <w:t xml:space="preserve"> ST = sin(ST), </w:t>
-      </w:r>
-      <w:r>
-        <w:t>где</w:t>
-      </w:r>
-      <w:r>
-        <w:rPr>
-          <w:lang w:val="en-US"/>
-        </w:rPr>
-        <w:t xml:space="preserve"> </w:t>
-      </w:r>
-      <w:r>
-        <w:rPr>
-          <w:lang w:val="en-US"/>
-        </w:rPr>
-        <w:t>ST [-263, 264]</w:t>
-      </w:r>
-    </w:p>
-    <w:p>
-      <w:pPr>
-        <w:rPr>
-          <w:lang w:val="en-US"/>
-        </w:rPr>
-      </w:pPr>
-      <w:r>
-        <w:rPr>
-          <w:lang w:val="en-US"/>
-        </w:rPr>
-        <w:t xml:space="preserve">FCOS </w:t>
-      </w:r>
-      <w:r>
-        <w:rPr>
-          <w:lang w:val="en-US"/>
-        </w:rPr>
-        <w:t>–</w:t>
-      </w:r>
-      <w:r>
-        <w:rPr>
-          <w:lang w:val="en-US"/>
-        </w:rPr>
-        <w:t xml:space="preserve"> ST = con(ST)</w:t>
-      </w:r>
-      <w:r>
-        <w:rPr>
-          <w:lang w:val="en-US"/>
-        </w:rPr>
-        <w:t xml:space="preserve">, </w:t>
-      </w:r>
-      <w:r>
-        <w:t>где</w:t>
-      </w:r>
-      <w:r>
-        <w:rPr>
-          <w:lang w:val="en-US"/>
-        </w:rPr>
-        <w:t xml:space="preserve"> </w:t>
-      </w:r>
-      <w:r>
-        <w:rPr>
-          <w:lang w:val="en-US"/>
-        </w:rPr>
-        <w:t>ST [-263, 264]</w:t>
-      </w:r>
-    </w:p>
-    <w:p>
-      <w:pPr>
-        <w:rPr>
-          <w:lang w:val="en-US"/>
-        </w:rPr>
-      </w:pPr>
-      <w:r>
-        <w:rPr>
-          <w:lang w:val="en-US"/>
-        </w:rPr>
-        <w:t xml:space="preserve">FSINCOS </w:t>
-      </w:r>
-      <w:r>
-        <w:rPr>
-          <w:lang w:val="en-US"/>
-        </w:rPr>
-        <w:t>–</w:t>
-      </w:r>
-      <w:r>
-        <w:rPr>
-          <w:lang w:val="en-US"/>
-        </w:rPr>
-        <w:t xml:space="preserve"> </w:t>
-      </w:r>
-      <w:proofErr w:type="gramStart"/>
-      <w:r>
-        <w:rPr>
-          <w:lang w:val="en-US"/>
-        </w:rPr>
-        <w:t>ST(</w:t>
-      </w:r>
-      <w:proofErr w:type="gramEnd"/>
-      <w:r>
-        <w:rPr>
-          <w:lang w:val="en-US"/>
-        </w:rPr>
-        <w:t xml:space="preserve">1) = sin(ST), </w:t>
-      </w:r>
-      <w:r>
-        <w:t>где</w:t>
-      </w:r>
-      <w:r>
-        <w:rPr>
-          <w:lang w:val="en-US"/>
-        </w:rPr>
-        <w:t xml:space="preserve"> </w:t>
-      </w:r>
-      <w:r>
-        <w:rPr>
-          <w:lang w:val="en-US"/>
-        </w:rPr>
-        <w:t>ST[-263, 264], ST = cos(ST)</w:t>
-      </w:r>
-    </w:p>
-    <w:p>
-      <w:pPr>
-        <w:rPr>
-          <w:b/>
-        </w:rPr>
-      </w:pPr>
-      <w:r>
-        <w:rPr>
-          <w:b/>
-        </w:rPr>
-        <w:t>2. Команды логарифмически и показательные</w:t>
-      </w:r>
-    </w:p>
-    <w:p>
-      <w:pPr>
-        <w:rPr>
-          <w:lang w:val="en-US"/>
-        </w:rPr>
-      </w:pPr>
-      <w:r>
-        <w:rPr>
-          <w:lang w:val="en-US"/>
-        </w:rPr>
-        <w:t>F</w:t>
-      </w:r>
-      <w:r>
-        <w:rPr>
-          <w:lang w:val="en-US"/>
-        </w:rPr>
-        <w:t>2</w:t>
-      </w:r>
-      <w:r>
-        <w:rPr>
-          <w:lang w:val="en-US"/>
-        </w:rPr>
-        <w:t>XM</w:t>
-      </w:r>
-      <w:r>
-        <w:rPr>
-          <w:lang w:val="en-US"/>
-        </w:rPr>
-        <w:t xml:space="preserve">1 </w:t>
-      </w:r>
-      <w:r>
-        <w:rPr>
-          <w:lang w:val="en-US"/>
-        </w:rPr>
-        <w:t>–</w:t>
-      </w:r>
-      <w:r>
-        <w:rPr>
-          <w:lang w:val="en-US"/>
-        </w:rPr>
-        <w:t xml:space="preserve"> ST = 2ST-1</w:t>
-      </w:r>
-      <w:r>
-        <w:rPr>
-          <w:lang w:val="en-US"/>
-        </w:rPr>
-        <w:t xml:space="preserve">, </w:t>
-      </w:r>
-      <w:proofErr w:type="spellStart"/>
-      <w:r>
-        <w:rPr>
-          <w:lang w:val="en-US"/>
-        </w:rPr>
-        <w:t>где</w:t>
-      </w:r>
-      <w:proofErr w:type="spellEnd"/>
-      <w:r>
-        <w:rPr>
-          <w:lang w:val="en-US"/>
-        </w:rPr>
-        <w:t xml:space="preserve"> ST [-1, 1]</w:t>
-      </w:r>
-    </w:p>
-    <w:p>
-      <w:pPr>
-        <w:rPr>
-          <w:lang w:val="en-US"/>
-        </w:rPr>
-      </w:pPr>
-      <w:r>
-        <w:rPr>
-          <w:lang w:val="en-US"/>
-        </w:rPr>
-        <w:t xml:space="preserve">FYL2X </w:t>
-      </w:r>
-      <w:r>
-        <w:rPr>
-          <w:lang w:val="en-US"/>
-        </w:rPr>
-        <w:t>–</w:t>
-      </w:r>
-      <w:r>
-        <w:rPr>
-          <w:lang w:val="en-US"/>
-        </w:rPr>
-        <w:t xml:space="preserve"> ST = </w:t>
-      </w:r>
-      <w:proofErr w:type="gramStart"/>
-      <w:r>
-        <w:rPr>
-          <w:lang w:val="en-US"/>
-        </w:rPr>
-        <w:t>ST(</w:t>
-      </w:r>
-      <w:proofErr w:type="gramEnd"/>
-      <w:r>
-        <w:rPr>
-          <w:lang w:val="en-US"/>
-        </w:rPr>
-        <w:t xml:space="preserve">1) * log2ST, </w:t>
-      </w:r>
-      <w:r>
-        <w:t>где</w:t>
-      </w:r>
-      <w:r>
-        <w:rPr>
-          <w:lang w:val="en-US"/>
-        </w:rPr>
-        <w:t xml:space="preserve"> </w:t>
-      </w:r>
-      <w:r>
-        <w:rPr>
-          <w:lang w:val="en-US"/>
-        </w:rPr>
-        <w:t>ST &gt; 0</w:t>
-      </w:r>
-    </w:p>
-    <w:p>
-      <w:pPr>
-        <w:rPr>
-          <w:lang w:val="en-US"/>
-        </w:rPr>
-      </w:pPr>
-      <w:r>
-        <w:rPr>
-          <w:lang w:val="en-US"/>
-        </w:rPr>
-        <w:t xml:space="preserve">FYL2XP1 </w:t>
-      </w:r>
-      <w:r>
-        <w:rPr>
-          <w:lang w:val="en-US"/>
-        </w:rPr>
-        <w:t>–</w:t>
-      </w:r>
-      <w:r>
-        <w:rPr>
-          <w:lang w:val="en-US"/>
-        </w:rPr>
-        <w:t xml:space="preserve"> ST = </w:t>
-      </w:r>
-      <w:proofErr w:type="gramStart"/>
-      <w:r>
-        <w:rPr>
-          <w:lang w:val="en-US"/>
-        </w:rPr>
-        <w:t>ST(</w:t>
-      </w:r>
-      <w:proofErr w:type="gramEnd"/>
-      <w:r>
-        <w:rPr>
-          <w:lang w:val="en-US"/>
-        </w:rPr>
-        <w:t xml:space="preserve">1) * log2(ST+1), </w:t>
-      </w:r>
-    </w:p>
-    <w:p>
-      <w:pPr>
-        <w:rPr>
-          <w:rFonts w:eastAsiaTheme="minorEastAsia"/>
-          <w:lang w:val="en-US"/>
-        </w:rPr>
-      </w:pPr>
-      <w:r>
-        <w:t>где</w:t>
-      </w:r>
-      <w:r>
-        <w:rPr>
-          <w:lang w:val="en-US"/>
-        </w:rPr>
-        <w:t xml:space="preserve"> </w:t>
-      </w:r>
-      <w:r>
-        <w:rPr>
-          <w:lang w:val="en-US"/>
-        </w:rPr>
-        <w:t xml:space="preserve">ST </w:t>
+        <w:t xml:space="preserve"> </w:t>
       </w:r>
       <m:oMath>
         <m:r>
           <w:rPr>
             <w:rFonts w:ascii="Cambria Math" w:hAnsi="Cambria Math"/>
-            <w:lang w:val="en-US"/>
           </w:rPr>
           <m:t>[-</m:t>
         </m:r>
@@ -9174,7 +9203,6 @@
             <m:r>
               <w:rPr>
                 <w:rFonts w:ascii="Cambria Math" w:hAnsi="Cambria Math"/>
-                <w:lang w:val="en-US"/>
               </w:rPr>
               <m:t>1-</m:t>
             </m:r>
@@ -9205,7 +9233,6 @@
                     <m:r>
                       <w:rPr>
                         <w:rFonts w:ascii="Cambria Math" w:hAnsi="Cambria Math"/>
-                        <w:lang w:val="en-US"/>
                       </w:rPr>
                       <m:t>2</m:t>
                     </m:r>
@@ -9216,7 +9243,6 @@
                 <m:r>
                   <w:rPr>
                     <w:rFonts w:ascii="Cambria Math" w:hAnsi="Cambria Math"/>
-                    <w:lang w:val="en-US"/>
                   </w:rPr>
                   <m:t>2</m:t>
                 </m:r>
@@ -9227,16 +9253,8 @@
         <m:r>
           <w:rPr>
             <w:rFonts w:ascii="Cambria Math" w:hAnsi="Cambria Math"/>
-            <w:lang w:val="en-US"/>
           </w:rPr>
-          <m:t xml:space="preserve">, </m:t>
-        </m:r>
-        <m:r>
-          <w:rPr>
-            <w:rFonts w:ascii="Cambria Math" w:hAnsi="Cambria Math"/>
-            <w:lang w:val="en-US"/>
-          </w:rPr>
-          <m:t>1-</m:t>
+          <m:t>, 1-</m:t>
         </m:r>
         <m:f>
           <m:fPr>
@@ -9265,7 +9283,6 @@
                 <m:r>
                   <w:rPr>
                     <w:rFonts w:ascii="Cambria Math" w:hAnsi="Cambria Math"/>
-                    <w:lang w:val="en-US"/>
                   </w:rPr>
                   <m:t>2</m:t>
                 </m:r>
@@ -9276,7 +9293,6 @@
             <m:r>
               <w:rPr>
                 <w:rFonts w:ascii="Cambria Math" w:hAnsi="Cambria Math"/>
-                <w:lang w:val="en-US"/>
               </w:rPr>
               <m:t>2</m:t>
             </m:r>
@@ -9285,7 +9301,6 @@
         <m:r>
           <w:rPr>
             <w:rFonts w:ascii="Cambria Math" w:hAnsi="Cambria Math"/>
-            <w:lang w:val="en-US"/>
           </w:rPr>
           <m:t>]</m:t>
         </m:r>
@@ -9696,46 +9711,32 @@
     <w:p/>
     <w:p>
       <w:r>
-        <w:t xml:space="preserve">FNSTENV (FSTENV) </w:t>
+        <w:t>FNSTENV (FSTENV) – записать в память среду (содержимое всех</w:t>
+      </w:r>
+      <w:r>
+        <w:t xml:space="preserve"> </w:t>
+      </w:r>
+      <w:r>
+        <w:t>регистров, кроме численных, в предопределенном формате)</w:t>
+      </w:r>
+    </w:p>
+    <w:p>
+      <w:r>
+        <w:t xml:space="preserve">FLDENV </w:t>
       </w:r>
       <w:r>
         <w:t>–</w:t>
       </w:r>
       <w:r>
-        <w:t xml:space="preserve"> записать в память среду (содержимое всех</w:t>
-      </w:r>
-      <w:r>
-        <w:t xml:space="preserve"> </w:t>
-      </w:r>
-      <w:r>
-        <w:t>регистров, кроме численных, в предопределенном формате)</w:t>
-      </w:r>
-    </w:p>
-    <w:p>
-      <w:r>
-        <w:t xml:space="preserve">FLDENV </w:t>
-      </w:r>
-      <w:r>
-        <w:t>–</w:t>
-      </w:r>
-      <w:r>
-        <w:t xml:space="preserve"> </w:t>
-      </w:r>
-      <w:bookmarkStart w:id="0" w:name="_GoBack"/>
-      <w:bookmarkEnd w:id="0"/>
+        <w:t xml:space="preserve"> </w:t>
+      </w:r>
       <w:r>
         <w:t>загрузить среду</w:t>
       </w:r>
     </w:p>
     <w:p>
       <w:r>
-        <w:t xml:space="preserve">FNSAVE (FSAVE) </w:t>
-      </w:r>
-      <w:r>
-        <w:t>–</w:t>
-      </w:r>
-      <w:r>
-        <w:t xml:space="preserve"> записать полное состояние (дополнительно</w:t>
+        <w:t>FNSAVE (FSAVE) – записать полное состояние (дополнительно</w:t>
       </w:r>
       <w:r>
         <w:t xml:space="preserve"> </w:t>
@@ -9746,68 +9747,32 @@
     </w:p>
     <w:p>
       <w:r>
-        <w:t xml:space="preserve">FRSTOR </w:t>
-      </w:r>
-      <w:r>
-        <w:t>–</w:t>
-      </w:r>
-      <w:r>
-        <w:t xml:space="preserve"> восстановить полное состояние</w:t>
-      </w:r>
-    </w:p>
-    <w:p>
-      <w:r>
-        <w:t xml:space="preserve">FINCSTP </w:t>
-      </w:r>
-      <w:r>
-        <w:t>–</w:t>
-      </w:r>
-      <w:r>
-        <w:t xml:space="preserve"> увеличить указатель стека TOP на 1</w:t>
-      </w:r>
-    </w:p>
-    <w:p>
-      <w:r>
-        <w:t xml:space="preserve">FDECSTP </w:t>
-      </w:r>
-      <w:r>
-        <w:t>–</w:t>
-      </w:r>
-      <w:r>
-        <w:t xml:space="preserve"> уменьшить указатель стека TOP на 1</w:t>
-      </w:r>
-    </w:p>
-    <w:p>
-      <w:r>
-        <w:t xml:space="preserve">FFREE </w:t>
-      </w:r>
-      <w:r>
-        <w:t>–</w:t>
-      </w:r>
-      <w:r>
-        <w:t xml:space="preserve"> освободить регистр</w:t>
-      </w:r>
-    </w:p>
-    <w:p>
-      <w:r>
-        <w:t xml:space="preserve">FNOP </w:t>
-      </w:r>
-      <w:r>
-        <w:t>–</w:t>
-      </w:r>
-      <w:r>
-        <w:t xml:space="preserve"> нет операции (не производит никаких действий)</w:t>
-      </w:r>
-    </w:p>
-    <w:p>
-      <w:r>
-        <w:t xml:space="preserve">FSETPM </w:t>
-      </w:r>
-      <w:r>
-        <w:t>–</w:t>
-      </w:r>
-      <w:r>
-        <w:t xml:space="preserve"> установить защищенный режим работы (переводит</w:t>
+        <w:t>FRSTOR – восстановить полное состояние</w:t>
+      </w:r>
+    </w:p>
+    <w:p>
+      <w:r>
+        <w:t>FINCSTP – увеличить указатель стека TOP на 1</w:t>
+      </w:r>
+    </w:p>
+    <w:p>
+      <w:r>
+        <w:t>FDECSTP – уменьшить указатель стека TOP на 1</w:t>
+      </w:r>
+    </w:p>
+    <w:p>
+      <w:r>
+        <w:t>FFREE – освободить регистр</w:t>
+      </w:r>
+    </w:p>
+    <w:p>
+      <w:r>
+        <w:t>FNOP – нет операции (не производит никаких действий)</w:t>
+      </w:r>
+    </w:p>
+    <w:p>
+      <w:r>
+        <w:t>FSETPM – установить защищенный режим работы (переводит</w:t>
       </w:r>
       <w:r>
         <w:t xml:space="preserve"> </w:t>
@@ -9864,6 +9829,7 @@
         <w:docPartUnique/>
       </w:docPartObj>
     </w:sdtPr>
+    <w:sdtEndPr/>
     <w:sdtContent>
       <w:p>
         <w:pPr>
@@ -9882,7 +9848,7 @@
           <w:rPr>
             <w:noProof/>
           </w:rPr>
-          <w:t>12</w:t>
+          <w:t>14</w:t>
         </w:r>
         <w:r>
           <w:fldChar w:fldCharType="end"/>
@@ -9908,6 +9874,7 @@
         <w:docPartUnique/>
       </w:docPartObj>
     </w:sdtPr>
+    <w:sdtEndPr/>
     <w:sdtContent>
       <w:p>
         <w:pPr>
@@ -9927,7 +9894,7 @@
           <w:rPr>
             <w:noProof/>
           </w:rPr>
-          <w:t>11</w:t>
+          <w:t>13</w:t>
         </w:r>
         <w:r>
           <w:fldChar w:fldCharType="end"/>
@@ -12943,558 +12910,6 @@
 </w:styles>
 </file>
 
-<file path=word/glossary/document.xml><?xml version="1.0" encoding="utf-8"?>
-<w:glossaryDocument xmlns:wpc="http://schemas.microsoft.com/office/word/2010/wordprocessingCanvas" xmlns:cx="http://schemas.microsoft.com/office/drawing/2014/chartex" xmlns:mc="http://schemas.openxmlformats.org/markup-compatibility/2006" xmlns:o="urn:schemas-microsoft-com:office:office" xmlns:r="http://schemas.openxmlformats.org/officeDocument/2006/relationships" xmlns:m="http://schemas.openxmlformats.org/officeDocument/2006/math" xmlns:v="urn:schemas-microsoft-com:vml" xmlns:wp14="http://schemas.microsoft.com/office/word/2010/wordprocessingDrawing" xmlns:wp="http://schemas.openxmlformats.org/drawingml/2006/wordprocessingDrawing" xmlns:w10="urn:schemas-microsoft-com:office:word" xmlns:w="http://schemas.openxmlformats.org/wordprocessingml/2006/main" xmlns:w14="http://schemas.microsoft.com/office/word/2010/wordml" xmlns:w15="http://schemas.microsoft.com/office/word/2012/wordml" xmlns:w16se="http://schemas.microsoft.com/office/word/2015/wordml/symex" xmlns:wpg="http://schemas.microsoft.com/office/word/2010/wordprocessingGroup" xmlns:wpi="http://schemas.microsoft.com/office/word/2010/wordprocessingInk" xmlns:wne="http://schemas.microsoft.com/office/word/2006/wordml" xmlns:wps="http://schemas.microsoft.com/office/word/2010/wordprocessingShape" mc:Ignorable="w14 w15 w16se wp14"/>
-</file>
-
-<file path=word/glossary/fontTable.xml><?xml version="1.0" encoding="utf-8"?>
-<w:fonts xmlns:mc="http://schemas.openxmlformats.org/markup-compatibility/2006" xmlns:r="http://schemas.openxmlformats.org/officeDocument/2006/relationships" xmlns:w="http://schemas.openxmlformats.org/wordprocessingml/2006/main" xmlns:w14="http://schemas.microsoft.com/office/word/2010/wordml" xmlns:w15="http://schemas.microsoft.com/office/word/2012/wordml" xmlns:w16se="http://schemas.microsoft.com/office/word/2015/wordml/symex" mc:Ignorable="w14 w15 w16se">
-  <w:font w:name="Times New Roman">
-    <w:panose1 w:val="02020603050405020304"/>
-    <w:charset w:val="CC"/>
-    <w:family w:val="roman"/>
-    <w:pitch w:val="variable"/>
-    <w:sig w:usb0="E0002EFF" w:usb1="C0007843" w:usb2="00000009" w:usb3="00000000" w:csb0="000001FF" w:csb1="00000000"/>
-  </w:font>
-  <w:font w:name="Courier New">
-    <w:panose1 w:val="02070309020205020404"/>
-    <w:charset w:val="CC"/>
-    <w:family w:val="modern"/>
-    <w:pitch w:val="fixed"/>
-    <w:sig w:usb0="E0002AFF" w:usb1="C0007843" w:usb2="00000009" w:usb3="00000000" w:csb0="000001FF" w:csb1="00000000"/>
-  </w:font>
-  <w:font w:name="Wingdings">
-    <w:panose1 w:val="05000000000000000000"/>
-    <w:charset w:val="02"/>
-    <w:family w:val="auto"/>
-    <w:pitch w:val="variable"/>
-    <w:sig w:usb0="00000000" w:usb1="10000000" w:usb2="00000000" w:usb3="00000000" w:csb0="80000000" w:csb1="00000000"/>
-  </w:font>
-  <w:font w:name="Symbol">
-    <w:panose1 w:val="05050102010706020507"/>
-    <w:charset w:val="02"/>
-    <w:family w:val="roman"/>
-    <w:pitch w:val="variable"/>
-    <w:sig w:usb0="00000000" w:usb1="10000000" w:usb2="00000000" w:usb3="00000000" w:csb0="80000000" w:csb1="00000000"/>
-  </w:font>
-  <w:font w:name="Calibri">
-    <w:panose1 w:val="020F0502020204030204"/>
-    <w:charset w:val="CC"/>
-    <w:family w:val="swiss"/>
-    <w:pitch w:val="variable"/>
-    <w:sig w:usb0="E00002FF" w:usb1="4000ACFF" w:usb2="00000001" w:usb3="00000000" w:csb0="0000019F" w:csb1="00000000"/>
-  </w:font>
-  <w:font w:name="Calibri Light">
-    <w:panose1 w:val="020F0302020204030204"/>
-    <w:charset w:val="CC"/>
-    <w:family w:val="swiss"/>
-    <w:pitch w:val="variable"/>
-    <w:sig w:usb0="A00002EF" w:usb1="4000207B" w:usb2="00000000" w:usb3="00000000" w:csb0="0000019F" w:csb1="00000000"/>
-  </w:font>
-  <w:font w:name="Segoe UI">
-    <w:panose1 w:val="020B0502040204020203"/>
-    <w:charset w:val="CC"/>
-    <w:family w:val="swiss"/>
-    <w:pitch w:val="variable"/>
-    <w:sig w:usb0="E4002EFF" w:usb1="C000E47F" w:usb2="00000009" w:usb3="00000000" w:csb0="000001FF" w:csb1="00000000"/>
-  </w:font>
-  <w:font w:name="Cambria Math">
-    <w:panose1 w:val="02040503050406030204"/>
-    <w:charset w:val="CC"/>
-    <w:family w:val="roman"/>
-    <w:pitch w:val="variable"/>
-    <w:sig w:usb0="E00002FF" w:usb1="420024FF" w:usb2="00000000" w:usb3="00000000" w:csb0="0000019F" w:csb1="00000000"/>
-  </w:font>
-  <w:font w:name="Segoe UI Emoji">
-    <w:panose1 w:val="020B0502040204020203"/>
-    <w:charset w:val="00"/>
-    <w:family w:val="swiss"/>
-    <w:pitch w:val="variable"/>
-    <w:sig w:usb0="00000003" w:usb1="02000000" w:usb2="00000000" w:usb3="00000000" w:csb0="00000001" w:csb1="00000000"/>
-  </w:font>
-</w:fonts>
-</file>
-
-<file path=word/glossary/settings.xml><?xml version="1.0" encoding="utf-8"?>
-<w:settings xmlns:mc="http://schemas.openxmlformats.org/markup-compatibility/2006" xmlns:o="urn:schemas-microsoft-com:office:office" xmlns:r="http://schemas.openxmlformats.org/officeDocument/2006/relationships" xmlns:m="http://schemas.openxmlformats.org/officeDocument/2006/math" xmlns:v="urn:schemas-microsoft-com:vml" xmlns:w10="urn:schemas-microsoft-com:office:word" xmlns:w="http://schemas.openxmlformats.org/wordprocessingml/2006/main" xmlns:w14="http://schemas.microsoft.com/office/word/2010/wordml" xmlns:w15="http://schemas.microsoft.com/office/word/2012/wordml" xmlns:w16se="http://schemas.microsoft.com/office/word/2015/wordml/symex" xmlns:sl="http://schemas.openxmlformats.org/schemaLibrary/2006/main" mc:Ignorable="w14 w15 w16se">
-  <w:view w:val="normal"/>
-  <w:defaultTabStop w:val="708"/>
-  <w:characterSpacingControl w:val="doNotCompress"/>
-  <w:compat>
-    <w:useFELayout/>
-    <w:compatSetting w:name="compatibilityMode" w:uri="http://schemas.microsoft.com/office/word" w:val="15"/>
-    <w:compatSetting w:name="overrideTableStyleFontSizeAndJustification" w:uri="http://schemas.microsoft.com/office/word" w:val="1"/>
-    <w:compatSetting w:name="enableOpenTypeFeatures" w:uri="http://schemas.microsoft.com/office/word" w:val="1"/>
-    <w:compatSetting w:name="doNotFlipMirrorIndents" w:uri="http://schemas.microsoft.com/office/word" w:val="1"/>
-    <w:compatSetting w:name="differentiateMultirowTableHeaders" w:uri="http://schemas.microsoft.com/office/word" w:val="1"/>
-  </w:compat>
-  <w:rsids>
-    <w:rsidRoot w:val="00D654E2"/>
-    <w:rsid w:val="00D654E2"/>
-    <w:rsid w:val="00DC3A19"/>
-  </w:rsids>
-  <m:mathPr>
-    <m:mathFont m:val="Cambria Math"/>
-    <m:brkBin m:val="before"/>
-    <m:brkBinSub m:val="--"/>
-    <m:smallFrac m:val="0"/>
-    <m:dispDef/>
-    <m:lMargin m:val="0"/>
-    <m:rMargin m:val="0"/>
-    <m:defJc m:val="centerGroup"/>
-    <m:wrapIndent m:val="1440"/>
-    <m:intLim m:val="subSup"/>
-    <m:naryLim m:val="undOvr"/>
-  </m:mathPr>
-  <w:themeFontLang w:val="ru-RU"/>
-  <w:clrSchemeMapping w:bg1="light1" w:t1="dark1" w:bg2="light2" w:t2="dark2" w:accent1="accent1" w:accent2="accent2" w:accent3="accent3" w:accent4="accent4" w:accent5="accent5" w:accent6="accent6" w:hyperlink="hyperlink" w:followedHyperlink="followedHyperlink"/>
-  <w:decimalSymbol w:val=","/>
-  <w:listSeparator w:val=";"/>
-  <w15:chartTrackingRefBased/>
-</w:settings>
-</file>
-
-<file path=word/glossary/styles.xml><?xml version="1.0" encoding="utf-8"?>
-<w:styles xmlns:mc="http://schemas.openxmlformats.org/markup-compatibility/2006" xmlns:r="http://schemas.openxmlformats.org/officeDocument/2006/relationships" xmlns:w="http://schemas.openxmlformats.org/wordprocessingml/2006/main" xmlns:w14="http://schemas.microsoft.com/office/word/2010/wordml" xmlns:w15="http://schemas.microsoft.com/office/word/2012/wordml" xmlns:w16se="http://schemas.microsoft.com/office/word/2015/wordml/symex" mc:Ignorable="w14 w15 w16se">
-  <w:docDefaults>
-    <w:rPrDefault>
-      <w:rPr>
-        <w:rFonts w:asciiTheme="minorHAnsi" w:eastAsiaTheme="minorEastAsia" w:hAnsiTheme="minorHAnsi" w:cstheme="minorBidi"/>
-        <w:sz w:val="22"/>
-        <w:szCs w:val="22"/>
-        <w:lang w:val="ru-RU" w:eastAsia="ru-RU" w:bidi="ar-SA"/>
-      </w:rPr>
-    </w:rPrDefault>
-    <w:pPrDefault>
-      <w:pPr>
-        <w:spacing w:after="160" w:line="259" w:lineRule="auto"/>
-      </w:pPr>
-    </w:pPrDefault>
-  </w:docDefaults>
-  <w:latentStyles w:defLockedState="0" w:defUIPriority="99" w:defSemiHidden="0" w:defUnhideWhenUsed="0" w:defQFormat="0" w:count="371">
-    <w:lsdException w:name="Normal" w:uiPriority="0" w:qFormat="1"/>
-    <w:lsdException w:name="heading 1" w:uiPriority="9" w:qFormat="1"/>
-    <w:lsdException w:name="heading 2" w:semiHidden="1" w:uiPriority="9" w:unhideWhenUsed="1" w:qFormat="1"/>
-    <w:lsdException w:name="heading 3" w:semiHidden="1" w:uiPriority="9" w:unhideWhenUsed="1" w:qFormat="1"/>
-    <w:lsdException w:name="heading 4" w:semiHidden="1" w:uiPriority="9" w:unhideWhenUsed="1" w:qFormat="1"/>
-    <w:lsdException w:name="heading 5" w:semiHidden="1" w:uiPriority="9" w:unhideWhenUsed="1" w:qFormat="1"/>
-    <w:lsdException w:name="heading 6" w:semiHidden="1" w:uiPriority="9" w:unhideWhenUsed="1" w:qFormat="1"/>
-    <w:lsdException w:name="heading 7" w:semiHidden="1" w:uiPriority="9" w:unhideWhenUsed="1" w:qFormat="1"/>
-    <w:lsdException w:name="heading 8" w:semiHidden="1" w:uiPriority="9" w:unhideWhenUsed="1" w:qFormat="1"/>
-    <w:lsdException w:name="heading 9" w:semiHidden="1" w:uiPriority="9" w:unhideWhenUsed="1" w:qFormat="1"/>
-    <w:lsdException w:name="index 1" w:semiHidden="1" w:unhideWhenUsed="1"/>
-    <w:lsdException w:name="index 2" w:semiHidden="1" w:unhideWhenUsed="1"/>
-    <w:lsdException w:name="index 3" w:semiHidden="1" w:unhideWhenUsed="1"/>
-    <w:lsdException w:name="index 4" w:semiHidden="1" w:unhideWhenUsed="1"/>
-    <w:lsdException w:name="index 5" w:semiHidden="1" w:unhideWhenUsed="1"/>
-    <w:lsdException w:name="index 6" w:semiHidden="1" w:unhideWhenUsed="1"/>
-    <w:lsdException w:name="index 7" w:semiHidden="1" w:unhideWhenUsed="1"/>
-    <w:lsdException w:name="index 8" w:semiHidden="1" w:unhideWhenUsed="1"/>
-    <w:lsdException w:name="index 9" w:semiHidden="1" w:unhideWhenUsed="1"/>
-    <w:lsdException w:name="toc 1" w:semiHidden="1" w:uiPriority="39" w:unhideWhenUsed="1"/>
-    <w:lsdException w:name="toc 2" w:semiHidden="1" w:uiPriority="39" w:unhideWhenUsed="1"/>
-    <w:lsdException w:name="toc 3" w:semiHidden="1" w:uiPriority="39" w:unhideWhenUsed="1"/>
-    <w:lsdException w:name="toc 4" w:semiHidden="1" w:uiPriority="39" w:unhideWhenUsed="1"/>
-    <w:lsdException w:name="toc 5" w:semiHidden="1" w:uiPriority="39" w:unhideWhenUsed="1"/>
-    <w:lsdException w:name="toc 6" w:semiHidden="1" w:uiPriority="39" w:unhideWhenUsed="1"/>
-    <w:lsdException w:name="toc 7" w:semiHidden="1" w:uiPriority="39" w:unhideWhenUsed="1"/>
-    <w:lsdException w:name="toc 8" w:semiHidden="1" w:uiPriority="39" w:unhideWhenUsed="1"/>
-    <w:lsdException w:name="toc 9" w:semiHidden="1" w:uiPriority="39" w:unhideWhenUsed="1"/>
-    <w:lsdException w:name="Normal Indent" w:semiHidden="1" w:unhideWhenUsed="1"/>
-    <w:lsdException w:name="footnote text" w:semiHidden="1" w:unhideWhenUsed="1"/>
-    <w:lsdException w:name="annotation text" w:semiHidden="1" w:unhideWhenUsed="1"/>
-    <w:lsdException w:name="header" w:semiHidden="1" w:unhideWhenUsed="1"/>
-    <w:lsdException w:name="footer" w:semiHidden="1" w:unhideWhenUsed="1"/>
-    <w:lsdException w:name="index heading" w:semiHidden="1" w:unhideWhenUsed="1"/>
-    <w:lsdException w:name="caption" w:semiHidden="1" w:uiPriority="35" w:unhideWhenUsed="1" w:qFormat="1"/>
-    <w:lsdException w:name="table of figures" w:semiHidden="1" w:unhideWhenUsed="1"/>
-    <w:lsdException w:name="envelope address" w:semiHidden="1" w:unhideWhenUsed="1"/>
-    <w:lsdException w:name="envelope return" w:semiHidden="1" w:unhideWhenUsed="1"/>
-    <w:lsdException w:name="footnote reference" w:semiHidden="1" w:unhideWhenUsed="1"/>
-    <w:lsdException w:name="annotation reference" w:semiHidden="1" w:unhideWhenUsed="1"/>
-    <w:lsdException w:name="line number" w:semiHidden="1" w:unhideWhenUsed="1"/>
-    <w:lsdException w:name="page number" w:semiHidden="1" w:unhideWhenUsed="1"/>
-    <w:lsdException w:name="endnote reference" w:semiHidden="1" w:unhideWhenUsed="1"/>
-    <w:lsdException w:name="endnote text" w:semiHidden="1" w:unhideWhenUsed="1"/>
-    <w:lsdException w:name="table of authorities" w:semiHidden="1" w:unhideWhenUsed="1"/>
-    <w:lsdException w:name="macro" w:semiHidden="1" w:unhideWhenUsed="1"/>
-    <w:lsdException w:name="toa heading" w:semiHidden="1" w:unhideWhenUsed="1"/>
-    <w:lsdException w:name="List" w:semiHidden="1" w:unhideWhenUsed="1"/>
-    <w:lsdException w:name="List Bullet" w:semiHidden="1" w:unhideWhenUsed="1"/>
-    <w:lsdException w:name="List Number" w:semiHidden="1" w:unhideWhenUsed="1"/>
-    <w:lsdException w:name="List 2" w:semiHidden="1" w:unhideWhenUsed="1"/>
-    <w:lsdException w:name="List 3" w:semiHidden="1" w:unhideWhenUsed="1"/>
-    <w:lsdException w:name="List 4" w:semiHidden="1" w:unhideWhenUsed="1"/>
-    <w:lsdException w:name="List 5" w:semiHidden="1" w:unhideWhenUsed="1"/>
-    <w:lsdException w:name="List Bullet 2" w:semiHidden="1" w:unhideWhenUsed="1"/>
-    <w:lsdException w:name="List Bullet 3" w:semiHidden="1" w:unhideWhenUsed="1"/>
-    <w:lsdException w:name="List Bullet 4" w:semiHidden="1" w:unhideWhenUsed="1"/>
-    <w:lsdException w:name="List Bullet 5" w:semiHidden="1" w:unhideWhenUsed="1"/>
-    <w:lsdException w:name="List Number 2" w:semiHidden="1" w:unhideWhenUsed="1"/>
-    <w:lsdException w:name="List Number 3" w:semiHidden="1" w:unhideWhenUsed="1"/>
-    <w:lsdException w:name="List Number 4" w:semiHidden="1" w:unhideWhenUsed="1"/>
-    <w:lsdException w:name="List Number 5" w:semiHidden="1" w:unhideWhenUsed="1"/>
-    <w:lsdException w:name="Title" w:uiPriority="10" w:qFormat="1"/>
-    <w:lsdException w:name="Closing" w:semiHidden="1" w:unhideWhenUsed="1"/>
-    <w:lsdException w:name="Signature" w:semiHidden="1" w:unhideWhenUsed="1"/>
-    <w:lsdException w:name="Default Paragraph Font" w:semiHidden="1" w:uiPriority="1" w:unhideWhenUsed="1"/>
-    <w:lsdException w:name="Body Text" w:semiHidden="1" w:unhideWhenUsed="1"/>
-    <w:lsdException w:name="Body Text Indent" w:semiHidden="1" w:unhideWhenUsed="1"/>
-    <w:lsdException w:name="List Continue" w:semiHidden="1" w:unhideWhenUsed="1"/>
-    <w:lsdException w:name="List Continue 2" w:semiHidden="1" w:unhideWhenUsed="1"/>
-    <w:lsdException w:name="List Continue 3" w:semiHidden="1" w:unhideWhenUsed="1"/>
-    <w:lsdException w:name="List Continue 4" w:semiHidden="1" w:unhideWhenUsed="1"/>
-    <w:lsdException w:name="List Continue 5" w:semiHidden="1" w:unhideWhenUsed="1"/>
-    <w:lsdException w:name="Message Header" w:semiHidden="1" w:unhideWhenUsed="1"/>
-    <w:lsdException w:name="Subtitle" w:uiPriority="11" w:qFormat="1"/>
-    <w:lsdException w:name="Salutation" w:semiHidden="1" w:unhideWhenUsed="1"/>
-    <w:lsdException w:name="Date" w:semiHidden="1" w:unhideWhenUsed="1"/>
-    <w:lsdException w:name="Body Text First Indent" w:semiHidden="1" w:unhideWhenUsed="1"/>
-    <w:lsdException w:name="Body Text First Indent 2" w:semiHidden="1" w:unhideWhenUsed="1"/>
-    <w:lsdException w:name="Note Heading" w:semiHidden="1" w:unhideWhenUsed="1"/>
-    <w:lsdException w:name="Body Text 2" w:semiHidden="1" w:unhideWhenUsed="1"/>
-    <w:lsdException w:name="Body Text 3" w:semiHidden="1" w:unhideWhenUsed="1"/>
-    <w:lsdException w:name="Body Text Indent 2" w:semiHidden="1" w:unhideWhenUsed="1"/>
-    <w:lsdException w:name="Body Text Indent 3" w:semiHidden="1" w:unhideWhenUsed="1"/>
-    <w:lsdException w:name="Block Text" w:semiHidden="1" w:unhideWhenUsed="1"/>
-    <w:lsdException w:name="Hyperlink" w:semiHidden="1" w:unhideWhenUsed="1"/>
-    <w:lsdException w:name="FollowedHyperlink" w:semiHidden="1" w:unhideWhenUsed="1"/>
-    <w:lsdException w:name="Strong" w:uiPriority="22" w:qFormat="1"/>
-    <w:lsdException w:name="Emphasis" w:uiPriority="20" w:qFormat="1"/>
-    <w:lsdException w:name="Document Map" w:semiHidden="1" w:unhideWhenUsed="1"/>
-    <w:lsdException w:name="Plain Text" w:semiHidden="1" w:unhideWhenUsed="1"/>
-    <w:lsdException w:name="E-mail Signature" w:semiHidden="1" w:unhideWhenUsed="1"/>
-    <w:lsdException w:name="HTML Top of Form" w:semiHidden="1" w:unhideWhenUsed="1"/>
-    <w:lsdException w:name="HTML Bottom of Form" w:semiHidden="1" w:unhideWhenUsed="1"/>
-    <w:lsdException w:name="Normal (Web)" w:semiHidden="1" w:unhideWhenUsed="1"/>
-    <w:lsdException w:name="HTML Acronym" w:semiHidden="1" w:unhideWhenUsed="1"/>
-    <w:lsdException w:name="HTML Address" w:semiHidden="1" w:unhideWhenUsed="1"/>
-    <w:lsdException w:name="HTML Cite" w:semiHidden="1" w:unhideWhenUsed="1"/>
-    <w:lsdException w:name="HTML Code" w:semiHidden="1" w:unhideWhenUsed="1"/>
-    <w:lsdException w:name="HTML Definition" w:semiHidden="1" w:unhideWhenUsed="1"/>
-    <w:lsdException w:name="HTML Keyboard" w:semiHidden="1" w:unhideWhenUsed="1"/>
-    <w:lsdException w:name="HTML Preformatted" w:semiHidden="1" w:unhideWhenUsed="1"/>
-    <w:lsdException w:name="HTML Sample" w:semiHidden="1" w:unhideWhenUsed="1"/>
-    <w:lsdException w:name="HTML Typewriter" w:semiHidden="1" w:unhideWhenUsed="1"/>
-    <w:lsdException w:name="HTML Variable" w:semiHidden="1" w:unhideWhenUsed="1"/>
-    <w:lsdException w:name="Normal Table" w:semiHidden="1" w:unhideWhenUsed="1"/>
-    <w:lsdException w:name="annotation subject" w:semiHidden="1" w:unhideWhenUsed="1"/>
-    <w:lsdException w:name="No List" w:semiHidden="1" w:unhideWhenUsed="1"/>
-    <w:lsdException w:name="Outline List 1" w:semiHidden="1" w:unhideWhenUsed="1"/>
-    <w:lsdException w:name="Outline List 2" w:semiHidden="1" w:unhideWhenUsed="1"/>
-    <w:lsdException w:name="Outline List 3" w:semiHidden="1" w:unhideWhenUsed="1"/>
-    <w:lsdException w:name="Table Simple 1" w:semiHidden="1" w:unhideWhenUsed="1"/>
-    <w:lsdException w:name="Table Simple 2" w:semiHidden="1" w:unhideWhenUsed="1"/>
-    <w:lsdException w:name="Table Simple 3" w:semiHidden="1" w:unhideWhenUsed="1"/>
-    <w:lsdException w:name="Table Classic 1" w:semiHidden="1" w:unhideWhenUsed="1"/>
-    <w:lsdException w:name="Table Classic 2" w:semiHidden="1" w:unhideWhenUsed="1"/>
-    <w:lsdException w:name="Table Classic 3" w:semiHidden="1" w:unhideWhenUsed="1"/>
-    <w:lsdException w:name="Table Classic 4" w:semiHidden="1" w:unhideWhenUsed="1"/>
-    <w:lsdException w:name="Table Colorful 1" w:semiHidden="1" w:unhideWhenUsed="1"/>
-    <w:lsdException w:name="Table Colorful 2" w:semiHidden="1" w:unhideWhenUsed="1"/>
-    <w:lsdException w:name="Table Colorful 3" w:semiHidden="1" w:unhideWhenUsed="1"/>
-    <w:lsdException w:name="Table Columns 1" w:semiHidden="1" w:unhideWhenUsed="1"/>
-    <w:lsdException w:name="Table Columns 2" w:semiHidden="1" w:unhideWhenUsed="1"/>
-    <w:lsdException w:name="Table Columns 3" w:semiHidden="1" w:unhideWhenUsed="1"/>
-    <w:lsdException w:name="Table Columns 4" w:semiHidden="1" w:unhideWhenUsed="1"/>
-    <w:lsdException w:name="Table Columns 5" w:semiHidden="1" w:unhideWhenUsed="1"/>
-    <w:lsdException w:name="Table Grid 1" w:semiHidden="1" w:unhideWhenUsed="1"/>
-    <w:lsdException w:name="Table Grid 2" w:semiHidden="1" w:unhideWhenUsed="1"/>
-    <w:lsdException w:name="Table Grid 3" w:semiHidden="1" w:unhideWhenUsed="1"/>
-    <w:lsdException w:name="Table Grid 4" w:semiHidden="1" w:unhideWhenUsed="1"/>
-    <w:lsdException w:name="Table Grid 5" w:semiHidden="1" w:unhideWhenUsed="1"/>
-    <w:lsdException w:name="Table Grid 6" w:semiHidden="1" w:unhideWhenUsed="1"/>
-    <w:lsdException w:name="Table Grid 7" w:semiHidden="1" w:unhideWhenUsed="1"/>
-    <w:lsdException w:name="Table Grid 8" w:semiHidden="1" w:unhideWhenUsed="1"/>
-    <w:lsdException w:name="Table List 1" w:semiHidden="1" w:unhideWhenUsed="1"/>
-    <w:lsdException w:name="Table List 2" w:semiHidden="1" w:unhideWhenUsed="1"/>
-    <w:lsdException w:name="Table List 3" w:semiHidden="1" w:unhideWhenUsed="1"/>
-    <w:lsdException w:name="Table List 4" w:semiHidden="1" w:unhideWhenUsed="1"/>
-    <w:lsdException w:name="Table List 5" w:semiHidden="1" w:unhideWhenUsed="1"/>
-    <w:lsdException w:name="Table List 6" w:semiHidden="1" w:unhideWhenUsed="1"/>
-    <w:lsdException w:name="Table List 7" w:semiHidden="1" w:unhideWhenUsed="1"/>
-    <w:lsdException w:name="Table List 8" w:semiHidden="1" w:unhideWhenUsed="1"/>
-    <w:lsdException w:name="Table 3D effects 1" w:semiHidden="1" w:unhideWhenUsed="1"/>
-    <w:lsdException w:name="Table 3D effects 2" w:semiHidden="1" w:unhideWhenUsed="1"/>
-    <w:lsdException w:name="Table 3D effects 3" w:semiHidden="1" w:unhideWhenUsed="1"/>
-    <w:lsdException w:name="Table Contemporary" w:semiHidden="1" w:unhideWhenUsed="1"/>
-    <w:lsdException w:name="Table Elegant" w:semiHidden="1" w:unhideWhenUsed="1"/>
-    <w:lsdException w:name="Table Professional" w:semiHidden="1" w:unhideWhenUsed="1"/>
-    <w:lsdException w:name="Table Subtle 1" w:semiHidden="1" w:unhideWhenUsed="1"/>
-    <w:lsdException w:name="Table Subtle 2" w:semiHidden="1" w:unhideWhenUsed="1"/>
-    <w:lsdException w:name="Table Web 1" w:semiHidden="1" w:unhideWhenUsed="1"/>
-    <w:lsdException w:name="Table Web 2" w:semiHidden="1" w:unhideWhenUsed="1"/>
-    <w:lsdException w:name="Table Web 3" w:semiHidden="1" w:unhideWhenUsed="1"/>
-    <w:lsdException w:name="Balloon Text" w:semiHidden="1" w:unhideWhenUsed="1"/>
-    <w:lsdException w:name="Table Grid" w:uiPriority="39"/>
-    <w:lsdException w:name="Table Theme" w:semiHidden="1" w:unhideWhenUsed="1"/>
-    <w:lsdException w:name="Placeholder Text" w:semiHidden="1"/>
-    <w:lsdException w:name="No Spacing" w:uiPriority="1" w:qFormat="1"/>
-    <w:lsdException w:name="Light Shading" w:uiPriority="60"/>
-    <w:lsdException w:name="Light List" w:uiPriority="61"/>
-    <w:lsdException w:name="Light Grid" w:uiPriority="62"/>
-    <w:lsdException w:name="Medium Shading 1" w:uiPriority="63"/>
-    <w:lsdException w:name="Medium Shading 2" w:uiPriority="64"/>
-    <w:lsdException w:name="Medium List 1" w:uiPriority="65"/>
-    <w:lsdException w:name="Medium List 2" w:uiPriority="66"/>
-    <w:lsdException w:name="Medium Grid 1" w:uiPriority="67"/>
-    <w:lsdException w:name="Medium Grid 2" w:uiPriority="68"/>
-    <w:lsdException w:name="Medium Grid 3" w:uiPriority="69"/>
-    <w:lsdException w:name="Dark List" w:uiPriority="70"/>
-    <w:lsdException w:name="Colorful Shading" w:uiPriority="71"/>
-    <w:lsdException w:name="Colorful List" w:uiPriority="72"/>
-    <w:lsdException w:name="Colorful Grid" w:uiPriority="73"/>
-    <w:lsdException w:name="Light Shading Accent 1" w:uiPriority="60"/>
-    <w:lsdException w:name="Light List Accent 1" w:uiPriority="61"/>
-    <w:lsdException w:name="Light Grid Accent 1" w:uiPriority="62"/>
-    <w:lsdException w:name="Medium Shading 1 Accent 1" w:uiPriority="63"/>
-    <w:lsdException w:name="Medium Shading 2 Accent 1" w:uiPriority="64"/>
-    <w:lsdException w:name="Medium List 1 Accent 1" w:uiPriority="65"/>
-    <w:lsdException w:name="Revision" w:semiHidden="1"/>
-    <w:lsdException w:name="List Paragraph" w:uiPriority="34" w:qFormat="1"/>
-    <w:lsdException w:name="Quote" w:uiPriority="29" w:qFormat="1"/>
-    <w:lsdException w:name="Intense Quote" w:uiPriority="30" w:qFormat="1"/>
-    <w:lsdException w:name="Medium List 2 Accent 1" w:uiPriority="66"/>
-    <w:lsdException w:name="Medium Grid 1 Accent 1" w:uiPriority="67"/>
-    <w:lsdException w:name="Medium Grid 2 Accent 1" w:uiPriority="68"/>
-    <w:lsdException w:name="Medium Grid 3 Accent 1" w:uiPriority="69"/>
-    <w:lsdException w:name="Dark List Accent 1" w:uiPriority="70"/>
-    <w:lsdException w:name="Colorful Shading Accent 1" w:uiPriority="71"/>
-    <w:lsdException w:name="Colorful List Accent 1" w:uiPriority="72"/>
-    <w:lsdException w:name="Colorful Grid Accent 1" w:uiPriority="73"/>
-    <w:lsdException w:name="Light Shading Accent 2" w:uiPriority="60"/>
-    <w:lsdException w:name="Light List Accent 2" w:uiPriority="61"/>
-    <w:lsdException w:name="Light Grid Accent 2" w:uiPriority="62"/>
-    <w:lsdException w:name="Medium Shading 1 Accent 2" w:uiPriority="63"/>
-    <w:lsdException w:name="Medium Shading 2 Accent 2" w:uiPriority="64"/>
-    <w:lsdException w:name="Medium List 1 Accent 2" w:uiPriority="65"/>
-    <w:lsdException w:name="Medium List 2 Accent 2" w:uiPriority="66"/>
-    <w:lsdException w:name="Medium Grid 1 Accent 2" w:uiPriority="67"/>
-    <w:lsdException w:name="Medium Grid 2 Accent 2" w:uiPriority="68"/>
-    <w:lsdException w:name="Medium Grid 3 Accent 2" w:uiPriority="69"/>
-    <w:lsdException w:name="Dark List Accent 2" w:uiPriority="70"/>
-    <w:lsdException w:name="Colorful Shading Accent 2" w:uiPriority="71"/>
-    <w:lsdException w:name="Colorful List Accent 2" w:uiPriority="72"/>
-    <w:lsdException w:name="Colorful Grid Accent 2" w:uiPriority="73"/>
-    <w:lsdException w:name="Light Shading Accent 3" w:uiPriority="60"/>
-    <w:lsdException w:name="Light List Accent 3" w:uiPriority="61"/>
-    <w:lsdException w:name="Light Grid Accent 3" w:uiPriority="62"/>
-    <w:lsdException w:name="Medium Shading 1 Accent 3" w:uiPriority="63"/>
-    <w:lsdException w:name="Medium Shading 2 Accent 3" w:uiPriority="64"/>
-    <w:lsdException w:name="Medium List 1 Accent 3" w:uiPriority="65"/>
-    <w:lsdException w:name="Medium List 2 Accent 3" w:uiPriority="66"/>
-    <w:lsdException w:name="Medium Grid 1 Accent 3" w:uiPriority="67"/>
-    <w:lsdException w:name="Medium Grid 2 Accent 3" w:uiPriority="68"/>
-    <w:lsdException w:name="Medium Grid 3 Accent 3" w:uiPriority="69"/>
-    <w:lsdException w:name="Dark List Accent 3" w:uiPriority="70"/>
-    <w:lsdException w:name="Colorful Shading Accent 3" w:uiPriority="71"/>
-    <w:lsdException w:name="Colorful List Accent 3" w:uiPriority="72"/>
-    <w:lsdException w:name="Colorful Grid Accent 3" w:uiPriority="73"/>
-    <w:lsdException w:name="Light Shading Accent 4" w:uiPriority="60"/>
-    <w:lsdException w:name="Light List Accent 4" w:uiPriority="61"/>
-    <w:lsdException w:name="Light Grid Accent 4" w:uiPriority="62"/>
-    <w:lsdException w:name="Medium Shading 1 Accent 4" w:uiPriority="63"/>
-    <w:lsdException w:name="Medium Shading 2 Accent 4" w:uiPriority="64"/>
-    <w:lsdException w:name="Medium List 1 Accent 4" w:uiPriority="65"/>
-    <w:lsdException w:name="Medium List 2 Accent 4" w:uiPriority="66"/>
-    <w:lsdException w:name="Medium Grid 1 Accent 4" w:uiPriority="67"/>
-    <w:lsdException w:name="Medium Grid 2 Accent 4" w:uiPriority="68"/>
-    <w:lsdException w:name="Medium Grid 3 Accent 4" w:uiPriority="69"/>
-    <w:lsdException w:name="Dark List Accent 4" w:uiPriority="70"/>
-    <w:lsdException w:name="Colorful Shading Accent 4" w:uiPriority="71"/>
-    <w:lsdException w:name="Colorful List Accent 4" w:uiPriority="72"/>
-    <w:lsdException w:name="Colorful Grid Accent 4" w:uiPriority="73"/>
-    <w:lsdException w:name="Light Shading Accent 5" w:uiPriority="60"/>
-    <w:lsdException w:name="Light List Accent 5" w:uiPriority="61"/>
-    <w:lsdException w:name="Light Grid Accent 5" w:uiPriority="62"/>
-    <w:lsdException w:name="Medium Shading 1 Accent 5" w:uiPriority="63"/>
-    <w:lsdException w:name="Medium Shading 2 Accent 5" w:uiPriority="64"/>
-    <w:lsdException w:name="Medium List 1 Accent 5" w:uiPriority="65"/>
-    <w:lsdException w:name="Medium List 2 Accent 5" w:uiPriority="66"/>
-    <w:lsdException w:name="Medium Grid 1 Accent 5" w:uiPriority="67"/>
-    <w:lsdException w:name="Medium Grid 2 Accent 5" w:uiPriority="68"/>
-    <w:lsdException w:name="Medium Grid 3 Accent 5" w:uiPriority="69"/>
-    <w:lsdException w:name="Dark List Accent 5" w:uiPriority="70"/>
-    <w:lsdException w:name="Colorful Shading Accent 5" w:uiPriority="71"/>
-    <w:lsdException w:name="Colorful List Accent 5" w:uiPriority="72"/>
-    <w:lsdException w:name="Colorful Grid Accent 5" w:uiPriority="73"/>
-    <w:lsdException w:name="Light Shading Accent 6" w:uiPriority="60"/>
-    <w:lsdException w:name="Light List Accent 6" w:uiPriority="61"/>
-    <w:lsdException w:name="Light Grid Accent 6" w:uiPriority="62"/>
-    <w:lsdException w:name="Medium Shading 1 Accent 6" w:uiPriority="63"/>
-    <w:lsdException w:name="Medium Shading 2 Accent 6" w:uiPriority="64"/>
-    <w:lsdException w:name="Medium List 1 Accent 6" w:uiPriority="65"/>
-    <w:lsdException w:name="Medium List 2 Accent 6" w:uiPriority="66"/>
-    <w:lsdException w:name="Medium Grid 1 Accent 6" w:uiPriority="67"/>
-    <w:lsdException w:name="Medium Grid 2 Accent 6" w:uiPriority="68"/>
-    <w:lsdException w:name="Medium Grid 3 Accent 6" w:uiPriority="69"/>
-    <w:lsdException w:name="Dark List Accent 6" w:uiPriority="70"/>
-    <w:lsdException w:name="Colorful Shading Accent 6" w:uiPriority="71"/>
-    <w:lsdException w:name="Colorful List Accent 6" w:uiPriority="72"/>
-    <w:lsdException w:name="Colorful Grid Accent 6" w:uiPriority="73"/>
-    <w:lsdException w:name="Subtle Emphasis" w:uiPriority="19" w:qFormat="1"/>
-    <w:lsdException w:name="Intense Emphasis" w:uiPriority="21" w:qFormat="1"/>
-    <w:lsdException w:name="Subtle Reference" w:uiPriority="31" w:qFormat="1"/>
-    <w:lsdException w:name="Intense Reference" w:uiPriority="32" w:qFormat="1"/>
-    <w:lsdException w:name="Book Title" w:uiPriority="33" w:qFormat="1"/>
-    <w:lsdException w:name="Bibliography" w:semiHidden="1" w:uiPriority="37" w:unhideWhenUsed="1"/>
-    <w:lsdException w:name="TOC Heading" w:semiHidden="1" w:uiPriority="39" w:unhideWhenUsed="1" w:qFormat="1"/>
-    <w:lsdException w:name="Plain Table 1" w:uiPriority="41"/>
-    <w:lsdException w:name="Plain Table 2" w:uiPriority="42"/>
-    <w:lsdException w:name="Plain Table 3" w:uiPriority="43"/>
-    <w:lsdException w:name="Plain Table 4" w:uiPriority="44"/>
-    <w:lsdException w:name="Plain Table 5" w:uiPriority="45"/>
-    <w:lsdException w:name="Grid Table Light" w:uiPriority="40"/>
-    <w:lsdException w:name="Grid Table 1 Light" w:uiPriority="46"/>
-    <w:lsdException w:name="Grid Table 2" w:uiPriority="47"/>
-    <w:lsdException w:name="Grid Table 3" w:uiPriority="48"/>
-    <w:lsdException w:name="Grid Table 4" w:uiPriority="49"/>
-    <w:lsdException w:name="Grid Table 5 Dark" w:uiPriority="50"/>
-    <w:lsdException w:name="Grid Table 6 Colorful" w:uiPriority="51"/>
-    <w:lsdException w:name="Grid Table 7 Colorful" w:uiPriority="52"/>
-    <w:lsdException w:name="Grid Table 1 Light Accent 1" w:uiPriority="46"/>
-    <w:lsdException w:name="Grid Table 2 Accent 1" w:uiPriority="47"/>
-    <w:lsdException w:name="Grid Table 3 Accent 1" w:uiPriority="48"/>
-    <w:lsdException w:name="Grid Table 4 Accent 1" w:uiPriority="49"/>
-    <w:lsdException w:name="Grid Table 5 Dark Accent 1" w:uiPriority="50"/>
-    <w:lsdException w:name="Grid Table 6 Colorful Accent 1" w:uiPriority="51"/>
-    <w:lsdException w:name="Grid Table 7 Colorful Accent 1" w:uiPriority="52"/>
-    <w:lsdException w:name="Grid Table 1 Light Accent 2" w:uiPriority="46"/>
-    <w:lsdException w:name="Grid Table 2 Accent 2" w:uiPriority="47"/>
-    <w:lsdException w:name="Grid Table 3 Accent 2" w:uiPriority="48"/>
-    <w:lsdException w:name="Grid Table 4 Accent 2" w:uiPriority="49"/>
-    <w:lsdException w:name="Grid Table 5 Dark Accent 2" w:uiPriority="50"/>
-    <w:lsdException w:name="Grid Table 6 Colorful Accent 2" w:uiPriority="51"/>
-    <w:lsdException w:name="Grid Table 7 Colorful Accent 2" w:uiPriority="52"/>
-    <w:lsdException w:name="Grid Table 1 Light Accent 3" w:uiPriority="46"/>
-    <w:lsdException w:name="Grid Table 2 Accent 3" w:uiPriority="47"/>
-    <w:lsdException w:name="Grid Table 3 Accent 3" w:uiPriority="48"/>
-    <w:lsdException w:name="Grid Table 4 Accent 3" w:uiPriority="49"/>
-    <w:lsdException w:name="Grid Table 5 Dark Accent 3" w:uiPriority="50"/>
-    <w:lsdException w:name="Grid Table 6 Colorful Accent 3" w:uiPriority="51"/>
-    <w:lsdException w:name="Grid Table 7 Colorful Accent 3" w:uiPriority="52"/>
-    <w:lsdException w:name="Grid Table 1 Light Accent 4" w:uiPriority="46"/>
-    <w:lsdException w:name="Grid Table 2 Accent 4" w:uiPriority="47"/>
-    <w:lsdException w:name="Grid Table 3 Accent 4" w:uiPriority="48"/>
-    <w:lsdException w:name="Grid Table 4 Accent 4" w:uiPriority="49"/>
-    <w:lsdException w:name="Grid Table 5 Dark Accent 4" w:uiPriority="50"/>
-    <w:lsdException w:name="Grid Table 6 Colorful Accent 4" w:uiPriority="51"/>
-    <w:lsdException w:name="Grid Table 7 Colorful Accent 4" w:uiPriority="52"/>
-    <w:lsdException w:name="Grid Table 1 Light Accent 5" w:uiPriority="46"/>
-    <w:lsdException w:name="Grid Table 2 Accent 5" w:uiPriority="47"/>
-    <w:lsdException w:name="Grid Table 3 Accent 5" w:uiPriority="48"/>
-    <w:lsdException w:name="Grid Table 4 Accent 5" w:uiPriority="49"/>
-    <w:lsdException w:name="Grid Table 5 Dark Accent 5" w:uiPriority="50"/>
-    <w:lsdException w:name="Grid Table 6 Colorful Accent 5" w:uiPriority="51"/>
-    <w:lsdException w:name="Grid Table 7 Colorful Accent 5" w:uiPriority="52"/>
-    <w:lsdException w:name="Grid Table 1 Light Accent 6" w:uiPriority="46"/>
-    <w:lsdException w:name="Grid Table 2 Accent 6" w:uiPriority="47"/>
-    <w:lsdException w:name="Grid Table 3 Accent 6" w:uiPriority="48"/>
-    <w:lsdException w:name="Grid Table 4 Accent 6" w:uiPriority="49"/>
-    <w:lsdException w:name="Grid Table 5 Dark Accent 6" w:uiPriority="50"/>
-    <w:lsdException w:name="Grid Table 6 Colorful Accent 6" w:uiPriority="51"/>
-    <w:lsdException w:name="Grid Table 7 Colorful Accent 6" w:uiPriority="52"/>
-    <w:lsdException w:name="List Table 1 Light" w:uiPriority="46"/>
-    <w:lsdException w:name="List Table 2" w:uiPriority="47"/>
-    <w:lsdException w:name="List Table 3" w:uiPriority="48"/>
-    <w:lsdException w:name="List Table 4" w:uiPriority="49"/>
-    <w:lsdException w:name="List Table 5 Dark" w:uiPriority="50"/>
-    <w:lsdException w:name="List Table 6 Colorful" w:uiPriority="51"/>
-    <w:lsdException w:name="List Table 7 Colorful" w:uiPriority="52"/>
-    <w:lsdException w:name="List Table 1 Light Accent 1" w:uiPriority="46"/>
-    <w:lsdException w:name="List Table 2 Accent 1" w:uiPriority="47"/>
-    <w:lsdException w:name="List Table 3 Accent 1" w:uiPriority="48"/>
-    <w:lsdException w:name="List Table 4 Accent 1" w:uiPriority="49"/>
-    <w:lsdException w:name="List Table 5 Dark Accent 1" w:uiPriority="50"/>
-    <w:lsdException w:name="List Table 6 Colorful Accent 1" w:uiPriority="51"/>
-    <w:lsdException w:name="List Table 7 Colorful Accent 1" w:uiPriority="52"/>
-    <w:lsdException w:name="List Table 1 Light Accent 2" w:uiPriority="46"/>
-    <w:lsdException w:name="List Table 2 Accent 2" w:uiPriority="47"/>
-    <w:lsdException w:name="List Table 3 Accent 2" w:uiPriority="48"/>
-    <w:lsdException w:name="List Table 4 Accent 2" w:uiPriority="49"/>
-    <w:lsdException w:name="List Table 5 Dark Accent 2" w:uiPriority="50"/>
-    <w:lsdException w:name="List Table 6 Colorful Accent 2" w:uiPriority="51"/>
-    <w:lsdException w:name="List Table 7 Colorful Accent 2" w:uiPriority="52"/>
-    <w:lsdException w:name="List Table 1 Light Accent 3" w:uiPriority="46"/>
-    <w:lsdException w:name="List Table 2 Accent 3" w:uiPriority="47"/>
-    <w:lsdException w:name="List Table 3 Accent 3" w:uiPriority="48"/>
-    <w:lsdException w:name="List Table 4 Accent 3" w:uiPriority="49"/>
-    <w:lsdException w:name="List Table 5 Dark Accent 3" w:uiPriority="50"/>
-    <w:lsdException w:name="List Table 6 Colorful Accent 3" w:uiPriority="51"/>
-    <w:lsdException w:name="List Table 7 Colorful Accent 3" w:uiPriority="52"/>
-    <w:lsdException w:name="List Table 1 Light Accent 4" w:uiPriority="46"/>
-    <w:lsdException w:name="List Table 2 Accent 4" w:uiPriority="47"/>
-    <w:lsdException w:name="List Table 3 Accent 4" w:uiPriority="48"/>
-    <w:lsdException w:name="List Table 4 Accent 4" w:uiPriority="49"/>
-    <w:lsdException w:name="List Table 5 Dark Accent 4" w:uiPriority="50"/>
-    <w:lsdException w:name="List Table 6 Colorful Accent 4" w:uiPriority="51"/>
-    <w:lsdException w:name="List Table 7 Colorful Accent 4" w:uiPriority="52"/>
-    <w:lsdException w:name="List Table 1 Light Accent 5" w:uiPriority="46"/>
-    <w:lsdException w:name="List Table 2 Accent 5" w:uiPriority="47"/>
-    <w:lsdException w:name="List Table 3 Accent 5" w:uiPriority="48"/>
-    <w:lsdException w:name="List Table 4 Accent 5" w:uiPriority="49"/>
-    <w:lsdException w:name="List Table 5 Dark Accent 5" w:uiPriority="50"/>
-    <w:lsdException w:name="List Table 6 Colorful Accent 5" w:uiPriority="51"/>
-    <w:lsdException w:name="List Table 7 Colorful Accent 5" w:uiPriority="52"/>
-    <w:lsdException w:name="List Table 1 Light Accent 6" w:uiPriority="46"/>
-    <w:lsdException w:name="List Table 2 Accent 6" w:uiPriority="47"/>
-    <w:lsdException w:name="List Table 3 Accent 6" w:uiPriority="48"/>
-    <w:lsdException w:name="List Table 4 Accent 6" w:uiPriority="49"/>
-    <w:lsdException w:name="List Table 5 Dark Accent 6" w:uiPriority="50"/>
-    <w:lsdException w:name="List Table 6 Colorful Accent 6" w:uiPriority="51"/>
-    <w:lsdException w:name="List Table 7 Colorful Accent 6" w:uiPriority="52"/>
-  </w:latentStyles>
-  <w:style w:type="paragraph" w:default="1" w:styleId="a">
-    <w:name w:val="Normal"/>
-    <w:qFormat/>
-  </w:style>
-  <w:style w:type="character" w:default="1" w:styleId="a0">
-    <w:name w:val="Default Paragraph Font"/>
-    <w:uiPriority w:val="1"/>
-    <w:semiHidden/>
-    <w:unhideWhenUsed/>
-  </w:style>
-  <w:style w:type="table" w:default="1" w:styleId="a1">
-    <w:name w:val="Normal Table"/>
-    <w:uiPriority w:val="99"/>
-    <w:semiHidden/>
-    <w:unhideWhenUsed/>
-    <w:tblPr>
-      <w:tblInd w:w="0" w:type="dxa"/>
-      <w:tblCellMar>
-        <w:top w:w="0" w:type="dxa"/>
-        <w:left w:w="108" w:type="dxa"/>
-        <w:bottom w:w="0" w:type="dxa"/>
-        <w:right w:w="108" w:type="dxa"/>
-      </w:tblCellMar>
-    </w:tblPr>
-  </w:style>
-  <w:style w:type="numbering" w:default="1" w:styleId="a2">
-    <w:name w:val="No List"/>
-    <w:uiPriority w:val="99"/>
-    <w:semiHidden/>
-    <w:unhideWhenUsed/>
-  </w:style>
-  <w:style w:type="character" w:styleId="a3">
-    <w:name w:val="Placeholder Text"/>
-    <w:basedOn w:val="a0"/>
-    <w:uiPriority w:val="99"/>
-    <w:semiHidden/>
-    <w:rsid w:val="00D654E2"/>
-    <w:rPr>
-      <w:color w:val="808080"/>
-    </w:rPr>
-  </w:style>
-</w:styles>
-</file>
-
-<file path=word/glossary/webSettings.xml><?xml version="1.0" encoding="utf-8"?>
-<w:webSettings xmlns:mc="http://schemas.openxmlformats.org/markup-compatibility/2006" xmlns:r="http://schemas.openxmlformats.org/officeDocument/2006/relationships" xmlns:w="http://schemas.openxmlformats.org/wordprocessingml/2006/main" xmlns:w14="http://schemas.microsoft.com/office/word/2010/wordml" xmlns:w15="http://schemas.microsoft.com/office/word/2012/wordml" xmlns:w16se="http://schemas.microsoft.com/office/word/2015/wordml/symex" mc:Ignorable="w14 w15 w16se">
-  <w:optimizeForBrowser/>
-  <w:allowPNG/>
-</w:webSettings>
-</file>
-
 <file path=word/theme/theme1.xml><?xml version="1.0" encoding="utf-8"?>
 <a:theme xmlns:a="http://schemas.openxmlformats.org/drawingml/2006/main" name="Тема Office">
   <a:themeElements>
@@ -13761,7 +13176,7 @@
 </file>
 
 <file path=customXml/itemProps1.xml><?xml version="1.0" encoding="utf-8"?>
-<ds:datastoreItem xmlns:ds="http://schemas.openxmlformats.org/officeDocument/2006/customXml" ds:itemID="{635F1FF3-BE7E-40C7-8375-68E56CD1FFFE}">
+<ds:datastoreItem xmlns:ds="http://schemas.openxmlformats.org/officeDocument/2006/customXml" ds:itemID="{45046D4F-DB31-48EE-8002-F9D6C73105F0}">
   <ds:schemaRefs>
     <ds:schemaRef ds:uri="http://schemas.openxmlformats.org/officeDocument/2006/bibliography"/>
   </ds:schemaRefs>

</xml_diff>